<commit_message>
Did someone say Higgs Boson?
</commit_message>
<xml_diff>
--- a/Thesis/Thesis Draft 1.2.docx
+++ b/Thesis/Thesis Draft 1.2.docx
@@ -6,10 +6,13 @@
     <w:p>
       <w:pPr>
         <w:pStyle w:val="Title"/>
-        <w:jc w:val="center"/>
-      </w:pPr>
-      <w:r>
-        <w:t>The Application of Machine Learning Techniques Towards the Optimization of High Energy Physics Event Simulations within the ALICE</w:t>
+      </w:pPr>
+      <w:r>
+        <w:t xml:space="preserve">The Application of Machine Learning Techniques Towards the Optimization of High Energy </w:t>
+      </w:r>
+      <w:r>
+        <w:lastRenderedPageBreak/>
+        <w:t>Physics Event Simulations within the ALICE</w:t>
       </w:r>
       <w:r>
         <w:rPr>
@@ -42,7 +45,6 @@
     <w:p/>
     <w:p>
       <w:pPr>
-        <w:jc w:val="center"/>
         <w:rPr>
           <w:lang w:val="en-ZA" w:eastAsia="en-US"/>
         </w:rPr>
@@ -126,21 +128,9 @@
         <w:fldChar w:fldCharType="end"/>
       </w:r>
     </w:p>
-    <w:p>
-      <w:pPr>
-        <w:rPr>
-          <w:sz w:val="36"/>
-          <w:szCs w:val="36"/>
-        </w:rPr>
-      </w:pPr>
-    </w:p>
+    <w:p/>
     <w:sdt>
       <w:sdtPr>
-        <w:rPr>
-          <w:i w:val="0"/>
-          <w:sz w:val="36"/>
-          <w:szCs w:val="36"/>
-        </w:rPr>
         <w:alias w:val="Author"/>
         <w:tag w:val=""/>
         <w:id w:val="-623229300"/>
@@ -154,18 +144,8 @@
         <w:p>
           <w:pPr>
             <w:pStyle w:val="CoverPageDetails"/>
-            <w:rPr>
-              <w:i w:val="0"/>
-              <w:sz w:val="36"/>
-              <w:szCs w:val="36"/>
-            </w:rPr>
           </w:pPr>
           <w:r>
-            <w:rPr>
-              <w:i w:val="0"/>
-              <w:sz w:val="36"/>
-              <w:szCs w:val="36"/>
-            </w:rPr>
             <w:t>Christiaan Gerhardus Viljoen</w:t>
           </w:r>
         </w:p>
@@ -174,122 +154,56 @@
     <w:p>
       <w:pPr>
         <w:pStyle w:val="CoverPageDetails"/>
-        <w:rPr>
-          <w:i w:val="0"/>
-          <w:sz w:val="22"/>
-          <w:szCs w:val="22"/>
-        </w:rPr>
-      </w:pPr>
-      <w:r>
-        <w:rPr>
-          <w:i w:val="0"/>
-          <w:sz w:val="22"/>
-          <w:szCs w:val="22"/>
-        </w:rPr>
+      </w:pPr>
+      <w:r>
         <w:t>Department of Statistics</w:t>
       </w:r>
     </w:p>
     <w:p>
       <w:pPr>
         <w:pStyle w:val="CoverPageDetails"/>
-        <w:rPr>
-          <w:i w:val="0"/>
-          <w:sz w:val="22"/>
-          <w:szCs w:val="22"/>
-        </w:rPr>
-      </w:pPr>
-      <w:r>
-        <w:rPr>
-          <w:i w:val="0"/>
-          <w:sz w:val="22"/>
-          <w:szCs w:val="22"/>
-        </w:rPr>
+      </w:pPr>
+      <w:r>
         <w:t>Faculty of Science</w:t>
       </w:r>
     </w:p>
     <w:p>
       <w:pPr>
         <w:pStyle w:val="CoverPageDetails"/>
-        <w:rPr>
-          <w:i w:val="0"/>
-          <w:sz w:val="22"/>
-          <w:szCs w:val="22"/>
-        </w:rPr>
-      </w:pPr>
-      <w:r>
-        <w:rPr>
-          <w:i w:val="0"/>
-          <w:sz w:val="22"/>
-          <w:szCs w:val="22"/>
-        </w:rPr>
+      </w:pPr>
+      <w:r>
         <w:t>University of Cape Town</w:t>
       </w:r>
     </w:p>
     <w:p>
       <w:pPr>
         <w:pStyle w:val="CoverPageDetails"/>
-        <w:jc w:val="left"/>
       </w:pPr>
     </w:p>
     <w:p>
       <w:pPr>
         <w:pStyle w:val="CoverPageDetails"/>
-        <w:rPr>
-          <w:sz w:val="22"/>
-          <w:szCs w:val="22"/>
-        </w:rPr>
-      </w:pPr>
-      <w:r>
-        <w:rPr>
-          <w:sz w:val="22"/>
-          <w:szCs w:val="22"/>
-        </w:rPr>
+      </w:pPr>
+      <w:r>
         <w:t xml:space="preserve">This dissertation is submitted </w:t>
       </w:r>
       <w:r>
-        <w:rPr>
-          <w:sz w:val="22"/>
-          <w:szCs w:val="22"/>
-        </w:rPr>
         <w:t>in partial fulfilment of the D</w:t>
       </w:r>
       <w:r>
-        <w:rPr>
-          <w:sz w:val="22"/>
-          <w:szCs w:val="22"/>
-        </w:rPr>
         <w:t xml:space="preserve">egree of </w:t>
       </w:r>
       <w:r>
-        <w:rPr>
-          <w:sz w:val="22"/>
-          <w:szCs w:val="22"/>
-        </w:rPr>
         <w:t>Master</w:t>
       </w:r>
       <w:r>
-        <w:rPr>
-          <w:sz w:val="22"/>
-          <w:szCs w:val="22"/>
-        </w:rPr>
         <w:t xml:space="preserve"> of </w:t>
       </w:r>
       <w:r>
-        <w:rPr>
-          <w:sz w:val="22"/>
-          <w:szCs w:val="22"/>
-        </w:rPr>
         <w:t>Science</w:t>
       </w:r>
     </w:p>
-    <w:p>
-      <w:pPr>
-        <w:rPr>
-          <w:sz w:val="22"/>
-          <w:szCs w:val="22"/>
-        </w:rPr>
-      </w:pPr>
-    </w:p>
+    <w:p/>
     <w:p/>
     <w:p/>
     <w:p/>
@@ -390,7 +304,6 @@
     <w:p>
       <w:pPr>
         <w:pStyle w:val="Dedication"/>
-        <w:spacing w:line="480" w:lineRule="auto"/>
       </w:pPr>
       <w:r>
         <w:t xml:space="preserve">This dissertation is dedicated to my mother, Elizabeth Suzanna </w:t>
@@ -404,11 +317,7 @@
         <w:t xml:space="preserve"> Viljoen, who has always inspired me to follow my higher passions, despite the myriad difficulties that life makes us face; and to search fearlessly and incessantly for the deeper truths underlying our everyday world.</w:t>
       </w:r>
     </w:p>
-    <w:p>
-      <w:pPr>
-        <w:spacing w:line="480" w:lineRule="auto"/>
-      </w:pPr>
-    </w:p>
+    <w:p/>
     <w:p>
       <w:r>
         <w:br w:type="page"/>
@@ -429,41 +338,17 @@
     <w:p/>
     <w:p/>
     <w:p>
-      <w:pPr>
-        <w:rPr>
-          <w:sz w:val="72"/>
-          <w:szCs w:val="72"/>
-        </w:rPr>
-      </w:pPr>
-      <w:r>
-        <w:rPr>
-          <w:sz w:val="72"/>
-          <w:szCs w:val="72"/>
-        </w:rPr>
+      <w:r>
         <w:t>“</w:t>
       </w:r>
     </w:p>
     <w:p>
-      <w:pPr>
-        <w:spacing w:line="480" w:lineRule="auto"/>
-      </w:pPr>
       <w:r>
         <w:t>A man may imagine things that are false, but he can only understand things that are true, for if the things be false, the apprehension of them is not understanding.</w:t>
       </w:r>
     </w:p>
     <w:p>
-      <w:pPr>
-        <w:jc w:val="right"/>
-        <w:rPr>
-          <w:sz w:val="72"/>
-          <w:szCs w:val="72"/>
-        </w:rPr>
-      </w:pPr>
-      <w:r>
-        <w:rPr>
-          <w:sz w:val="72"/>
-          <w:szCs w:val="72"/>
-        </w:rPr>
+      <w:r>
         <w:t>”</w:t>
       </w:r>
     </w:p>
@@ -495,25 +380,16 @@
       </w:pPr>
     </w:p>
     <w:p>
-      <w:pPr>
-        <w:spacing w:line="480" w:lineRule="auto"/>
-      </w:pPr>
       <w:r>
         <w:t xml:space="preserve">This dissertation is the result of my own work and includes nothing, which is the outcome of work done in collaboration except where specifically indicated in the text.  </w:t>
       </w:r>
     </w:p>
     <w:p>
-      <w:pPr>
-        <w:spacing w:line="480" w:lineRule="auto"/>
-      </w:pPr>
       <w:r>
         <w:t xml:space="preserve">It has not been previously submitted, in part or whole, to any university of institution for any degree, diploma, or other qualification. </w:t>
       </w:r>
     </w:p>
     <w:p>
-      <w:pPr>
-        <w:spacing w:line="480" w:lineRule="auto"/>
-      </w:pPr>
       <w:r>
         <w:t xml:space="preserve">In accordance with the Department of </w:t>
       </w:r>
@@ -530,20 +406,9 @@
         <w:t>.</w:t>
       </w:r>
     </w:p>
-    <w:p>
-      <w:pPr>
-        <w:spacing w:line="480" w:lineRule="auto"/>
-      </w:pPr>
-    </w:p>
-    <w:p>
-      <w:pPr>
-        <w:spacing w:line="480" w:lineRule="auto"/>
-      </w:pPr>
-    </w:p>
-    <w:p>
-      <w:pPr>
-        <w:spacing w:line="480" w:lineRule="auto"/>
-      </w:pPr>
+    <w:p/>
+    <w:p/>
+    <w:p>
       <w:proofErr w:type="gramStart"/>
       <w:r>
         <w:t>Signed:_</w:t>
@@ -553,20 +418,9 @@
         <w:t>_____________________________________________________________</w:t>
       </w:r>
     </w:p>
-    <w:p>
-      <w:pPr>
-        <w:spacing w:line="480" w:lineRule="auto"/>
-      </w:pPr>
-    </w:p>
-    <w:p>
-      <w:pPr>
-        <w:spacing w:line="480" w:lineRule="auto"/>
-      </w:pPr>
-    </w:p>
-    <w:p>
-      <w:pPr>
-        <w:spacing w:line="480" w:lineRule="auto"/>
-      </w:pPr>
+    <w:p/>
+    <w:p/>
+    <w:p>
       <w:proofErr w:type="gramStart"/>
       <w:r>
         <w:t>Date:_</w:t>
@@ -576,15 +430,8 @@
         <w:t>________________________________________________________________</w:t>
       </w:r>
     </w:p>
-    <w:p>
-      <w:pPr>
-        <w:spacing w:line="480" w:lineRule="auto"/>
-      </w:pPr>
-    </w:p>
-    <w:p>
-      <w:pPr>
-        <w:spacing w:line="480" w:lineRule="auto"/>
-      </w:pPr>
+    <w:p/>
+    <w:p>
       <w:sdt>
         <w:sdtPr>
           <w:alias w:val="Author"/>
@@ -615,9 +462,6 @@
       </w:r>
     </w:p>
     <w:p>
-      <w:pPr>
-        <w:spacing w:line="480" w:lineRule="auto"/>
-      </w:pPr>
       <w:r>
         <w:t>Cape Town</w:t>
       </w:r>
@@ -654,7 +498,6 @@
     </w:p>
     <w:p>
       <w:pPr>
-        <w:spacing w:line="480" w:lineRule="auto"/>
         <w:rPr>
           <w:highlight w:val="yellow"/>
         </w:rPr>
@@ -668,7 +511,6 @@
     </w:p>
     <w:p>
       <w:pPr>
-        <w:spacing w:line="480" w:lineRule="auto"/>
         <w:rPr>
           <w:highlight w:val="yellow"/>
         </w:rPr>
@@ -681,9 +523,6 @@
       </w:r>
     </w:p>
     <w:p>
-      <w:pPr>
-        <w:spacing w:line="480" w:lineRule="auto"/>
-      </w:pPr>
       <w:r>
         <w:rPr>
           <w:highlight w:val="yellow"/>
@@ -719,9 +558,6 @@
     <w:p/>
     <w:p/>
     <w:p>
-      <w:pPr>
-        <w:spacing w:line="480" w:lineRule="auto"/>
-      </w:pPr>
       <w:r>
         <w:t xml:space="preserve">Firstly, I would like to thank my father, Christiaan </w:t>
       </w:r>
@@ -734,15 +570,8 @@
         <w:t xml:space="preserve"> Viljoen, for all the support – material, emotional and financial – he has selflessly provided to me throughout my life, and particularly towards my higher education journey. You have no idea how much appreciation I have for all the sacrifices you have made for me, and all the advice you have given me.</w:t>
       </w:r>
     </w:p>
-    <w:p>
-      <w:pPr>
-        <w:spacing w:line="480" w:lineRule="auto"/>
-      </w:pPr>
-    </w:p>
-    <w:p>
-      <w:pPr>
-        <w:spacing w:line="480" w:lineRule="auto"/>
-      </w:pPr>
+    <w:p/>
+    <w:p>
       <w:r>
         <w:t xml:space="preserve">Secondly, I want to thank my aunt, Professor Emma </w:t>
       </w:r>
@@ -755,15 +584,8 @@
         <w:t>, for all the mentoring she has provided to me in navigating the world of academia, and for the inspiration that her own academic career instils in me.</w:t>
       </w:r>
     </w:p>
-    <w:p>
-      <w:pPr>
-        <w:spacing w:line="480" w:lineRule="auto"/>
-      </w:pPr>
-    </w:p>
-    <w:p>
-      <w:pPr>
-        <w:spacing w:line="480" w:lineRule="auto"/>
-      </w:pPr>
+    <w:p/>
+    <w:p>
       <w:r>
         <w:t xml:space="preserve">Thirdly, I want to thank Dr Thomas </w:t>
       </w:r>
@@ -776,15 +598,8 @@
         <w:t xml:space="preserve"> for providing me with this immense opportunity to be part of the largest scientific experiment in human history, and for the rigorous scientific guidance that he has, and continues to provide to me.</w:t>
       </w:r>
     </w:p>
-    <w:p>
-      <w:pPr>
-        <w:spacing w:line="480" w:lineRule="auto"/>
-      </w:pPr>
-    </w:p>
-    <w:p>
-      <w:pPr>
-        <w:spacing w:line="480" w:lineRule="auto"/>
-      </w:pPr>
+    <w:p/>
+    <w:p>
       <w:r>
         <w:t>Lastly, I would like to thank my larger family, on both my father’s and mother’s side, for providing the loving and stable environment that makes any place we assemble Home.</w:t>
       </w:r>
@@ -825,15 +640,8 @@
         <w:p>
           <w:pPr>
             <w:pStyle w:val="TOC1"/>
-            <w:tabs>
-              <w:tab w:val="right" w:leader="dot" w:pos="8494"/>
-            </w:tabs>
             <w:rPr>
               <w:rFonts w:eastAsiaTheme="minorEastAsia" w:cstheme="minorBidi"/>
-              <w:b w:val="0"/>
-              <w:bCs w:val="0"/>
-              <w:i w:val="0"/>
-              <w:iCs w:val="0"/>
               <w:noProof/>
               <w:lang w:val="en-ZA" w:eastAsia="en-US"/>
             </w:rPr>
@@ -908,13 +716,8 @@
         <w:p>
           <w:pPr>
             <w:pStyle w:val="TOC2"/>
-            <w:tabs>
-              <w:tab w:val="right" w:leader="dot" w:pos="8494"/>
-            </w:tabs>
             <w:rPr>
               <w:rFonts w:eastAsiaTheme="minorEastAsia" w:cstheme="minorBidi"/>
-              <w:b w:val="0"/>
-              <w:bCs w:val="0"/>
               <w:noProof/>
               <w:sz w:val="24"/>
               <w:szCs w:val="24"/>
@@ -982,13 +785,8 @@
         <w:p>
           <w:pPr>
             <w:pStyle w:val="TOC2"/>
-            <w:tabs>
-              <w:tab w:val="right" w:leader="dot" w:pos="8494"/>
-            </w:tabs>
             <w:rPr>
               <w:rFonts w:eastAsiaTheme="minorEastAsia" w:cstheme="minorBidi"/>
-              <w:b w:val="0"/>
-              <w:bCs w:val="0"/>
               <w:noProof/>
               <w:sz w:val="24"/>
               <w:szCs w:val="24"/>
@@ -1056,13 +854,8 @@
         <w:p>
           <w:pPr>
             <w:pStyle w:val="TOC2"/>
-            <w:tabs>
-              <w:tab w:val="right" w:leader="dot" w:pos="8494"/>
-            </w:tabs>
             <w:rPr>
               <w:rFonts w:eastAsiaTheme="minorEastAsia" w:cstheme="minorBidi"/>
-              <w:b w:val="0"/>
-              <w:bCs w:val="0"/>
               <w:noProof/>
               <w:sz w:val="24"/>
               <w:szCs w:val="24"/>
@@ -1130,13 +923,8 @@
         <w:p>
           <w:pPr>
             <w:pStyle w:val="TOC2"/>
-            <w:tabs>
-              <w:tab w:val="right" w:leader="dot" w:pos="8494"/>
-            </w:tabs>
             <w:rPr>
               <w:rFonts w:eastAsiaTheme="minorEastAsia" w:cstheme="minorBidi"/>
-              <w:b w:val="0"/>
-              <w:bCs w:val="0"/>
               <w:noProof/>
               <w:sz w:val="24"/>
               <w:szCs w:val="24"/>
@@ -1204,15 +992,8 @@
         <w:p>
           <w:pPr>
             <w:pStyle w:val="TOC1"/>
-            <w:tabs>
-              <w:tab w:val="right" w:leader="dot" w:pos="8494"/>
-            </w:tabs>
             <w:rPr>
               <w:rFonts w:eastAsiaTheme="minorEastAsia" w:cstheme="minorBidi"/>
-              <w:b w:val="0"/>
-              <w:bCs w:val="0"/>
-              <w:i w:val="0"/>
-              <w:iCs w:val="0"/>
               <w:noProof/>
               <w:lang w:val="en-ZA" w:eastAsia="en-US"/>
             </w:rPr>
@@ -1278,13 +1059,8 @@
         <w:p>
           <w:pPr>
             <w:pStyle w:val="TOC2"/>
-            <w:tabs>
-              <w:tab w:val="right" w:leader="dot" w:pos="8494"/>
-            </w:tabs>
             <w:rPr>
               <w:rFonts w:eastAsiaTheme="minorEastAsia" w:cstheme="minorBidi"/>
-              <w:b w:val="0"/>
-              <w:bCs w:val="0"/>
               <w:noProof/>
               <w:sz w:val="24"/>
               <w:szCs w:val="24"/>
@@ -1352,13 +1128,8 @@
         <w:p>
           <w:pPr>
             <w:pStyle w:val="TOC2"/>
-            <w:tabs>
-              <w:tab w:val="right" w:leader="dot" w:pos="8494"/>
-            </w:tabs>
             <w:rPr>
               <w:rFonts w:eastAsiaTheme="minorEastAsia" w:cstheme="minorBidi"/>
-              <w:b w:val="0"/>
-              <w:bCs w:val="0"/>
               <w:noProof/>
               <w:sz w:val="24"/>
               <w:szCs w:val="24"/>
@@ -1426,9 +1197,6 @@
         <w:p>
           <w:pPr>
             <w:pStyle w:val="TOC3"/>
-            <w:tabs>
-              <w:tab w:val="right" w:leader="dot" w:pos="8494"/>
-            </w:tabs>
             <w:rPr>
               <w:rFonts w:eastAsiaTheme="minorEastAsia" w:cstheme="minorBidi"/>
               <w:noProof/>
@@ -1498,9 +1266,6 @@
         <w:p>
           <w:pPr>
             <w:pStyle w:val="TOC3"/>
-            <w:tabs>
-              <w:tab w:val="right" w:leader="dot" w:pos="8494"/>
-            </w:tabs>
             <w:rPr>
               <w:rFonts w:eastAsiaTheme="minorEastAsia" w:cstheme="minorBidi"/>
               <w:noProof/>
@@ -1570,9 +1335,6 @@
         <w:p>
           <w:pPr>
             <w:pStyle w:val="TOC3"/>
-            <w:tabs>
-              <w:tab w:val="right" w:leader="dot" w:pos="8494"/>
-            </w:tabs>
             <w:rPr>
               <w:rFonts w:eastAsiaTheme="minorEastAsia" w:cstheme="minorBidi"/>
               <w:noProof/>
@@ -1642,15 +1404,8 @@
         <w:p>
           <w:pPr>
             <w:pStyle w:val="TOC1"/>
-            <w:tabs>
-              <w:tab w:val="right" w:leader="dot" w:pos="8494"/>
-            </w:tabs>
             <w:rPr>
               <w:rFonts w:eastAsiaTheme="minorEastAsia" w:cstheme="minorBidi"/>
-              <w:b w:val="0"/>
-              <w:bCs w:val="0"/>
-              <w:i w:val="0"/>
-              <w:iCs w:val="0"/>
               <w:noProof/>
               <w:lang w:val="en-ZA" w:eastAsia="en-US"/>
             </w:rPr>
@@ -1716,13 +1471,8 @@
         <w:p>
           <w:pPr>
             <w:pStyle w:val="TOC2"/>
-            <w:tabs>
-              <w:tab w:val="right" w:leader="dot" w:pos="8494"/>
-            </w:tabs>
             <w:rPr>
               <w:rFonts w:eastAsiaTheme="minorEastAsia" w:cstheme="minorBidi"/>
-              <w:b w:val="0"/>
-              <w:bCs w:val="0"/>
               <w:noProof/>
               <w:sz w:val="24"/>
               <w:szCs w:val="24"/>
@@ -1790,13 +1540,8 @@
         <w:p>
           <w:pPr>
             <w:pStyle w:val="TOC2"/>
-            <w:tabs>
-              <w:tab w:val="right" w:leader="dot" w:pos="8494"/>
-            </w:tabs>
             <w:rPr>
               <w:rFonts w:eastAsiaTheme="minorEastAsia" w:cstheme="minorBidi"/>
-              <w:b w:val="0"/>
-              <w:bCs w:val="0"/>
               <w:noProof/>
               <w:sz w:val="24"/>
               <w:szCs w:val="24"/>
@@ -1864,9 +1609,6 @@
         <w:p>
           <w:pPr>
             <w:pStyle w:val="TOC3"/>
-            <w:tabs>
-              <w:tab w:val="right" w:leader="dot" w:pos="8494"/>
-            </w:tabs>
             <w:rPr>
               <w:rFonts w:eastAsiaTheme="minorEastAsia" w:cstheme="minorBidi"/>
               <w:noProof/>
@@ -1936,15 +1678,8 @@
         <w:p>
           <w:pPr>
             <w:pStyle w:val="TOC1"/>
-            <w:tabs>
-              <w:tab w:val="right" w:leader="dot" w:pos="8494"/>
-            </w:tabs>
             <w:rPr>
               <w:rFonts w:eastAsiaTheme="minorEastAsia" w:cstheme="minorBidi"/>
-              <w:b w:val="0"/>
-              <w:bCs w:val="0"/>
-              <w:i w:val="0"/>
-              <w:iCs w:val="0"/>
               <w:noProof/>
               <w:lang w:val="en-ZA" w:eastAsia="en-US"/>
             </w:rPr>
@@ -2010,15 +1745,8 @@
         <w:p>
           <w:pPr>
             <w:pStyle w:val="TOC1"/>
-            <w:tabs>
-              <w:tab w:val="right" w:leader="dot" w:pos="8494"/>
-            </w:tabs>
             <w:rPr>
               <w:rFonts w:eastAsiaTheme="minorEastAsia" w:cstheme="minorBidi"/>
-              <w:b w:val="0"/>
-              <w:bCs w:val="0"/>
-              <w:i w:val="0"/>
-              <w:iCs w:val="0"/>
               <w:noProof/>
               <w:lang w:val="en-ZA" w:eastAsia="en-US"/>
             </w:rPr>
@@ -2084,13 +1812,8 @@
         <w:p>
           <w:pPr>
             <w:pStyle w:val="TOC2"/>
-            <w:tabs>
-              <w:tab w:val="right" w:leader="dot" w:pos="8494"/>
-            </w:tabs>
             <w:rPr>
               <w:rFonts w:eastAsiaTheme="minorEastAsia" w:cstheme="minorBidi"/>
-              <w:b w:val="0"/>
-              <w:bCs w:val="0"/>
               <w:noProof/>
               <w:sz w:val="24"/>
               <w:szCs w:val="24"/>
@@ -2158,13 +1881,8 @@
         <w:p>
           <w:pPr>
             <w:pStyle w:val="TOC2"/>
-            <w:tabs>
-              <w:tab w:val="right" w:leader="dot" w:pos="8494"/>
-            </w:tabs>
             <w:rPr>
               <w:rFonts w:eastAsiaTheme="minorEastAsia" w:cstheme="minorBidi"/>
-              <w:b w:val="0"/>
-              <w:bCs w:val="0"/>
               <w:noProof/>
               <w:sz w:val="24"/>
               <w:szCs w:val="24"/>
@@ -2232,13 +1950,8 @@
         <w:p>
           <w:pPr>
             <w:pStyle w:val="TOC2"/>
-            <w:tabs>
-              <w:tab w:val="right" w:leader="dot" w:pos="8494"/>
-            </w:tabs>
             <w:rPr>
               <w:rFonts w:eastAsiaTheme="minorEastAsia" w:cstheme="minorBidi"/>
-              <w:b w:val="0"/>
-              <w:bCs w:val="0"/>
               <w:noProof/>
               <w:sz w:val="24"/>
               <w:szCs w:val="24"/>
@@ -2306,13 +2019,8 @@
         <w:p>
           <w:pPr>
             <w:pStyle w:val="TOC2"/>
-            <w:tabs>
-              <w:tab w:val="right" w:leader="dot" w:pos="8494"/>
-            </w:tabs>
             <w:rPr>
               <w:rFonts w:eastAsiaTheme="minorEastAsia" w:cstheme="minorBidi"/>
-              <w:b w:val="0"/>
-              <w:bCs w:val="0"/>
               <w:noProof/>
               <w:sz w:val="24"/>
               <w:szCs w:val="24"/>
@@ -2380,13 +2088,8 @@
         <w:p>
           <w:pPr>
             <w:pStyle w:val="TOC2"/>
-            <w:tabs>
-              <w:tab w:val="right" w:leader="dot" w:pos="8494"/>
-            </w:tabs>
             <w:rPr>
               <w:rFonts w:eastAsiaTheme="minorEastAsia" w:cstheme="minorBidi"/>
-              <w:b w:val="0"/>
-              <w:bCs w:val="0"/>
               <w:noProof/>
               <w:sz w:val="24"/>
               <w:szCs w:val="24"/>
@@ -2454,15 +2157,8 @@
         <w:p>
           <w:pPr>
             <w:pStyle w:val="TOC1"/>
-            <w:tabs>
-              <w:tab w:val="right" w:leader="dot" w:pos="8494"/>
-            </w:tabs>
             <w:rPr>
               <w:rFonts w:eastAsiaTheme="minorEastAsia" w:cstheme="minorBidi"/>
-              <w:b w:val="0"/>
-              <w:bCs w:val="0"/>
-              <w:i w:val="0"/>
-              <w:iCs w:val="0"/>
               <w:noProof/>
               <w:lang w:val="en-ZA" w:eastAsia="en-US"/>
             </w:rPr>
@@ -2528,15 +2224,8 @@
         <w:p>
           <w:pPr>
             <w:pStyle w:val="TOC1"/>
-            <w:tabs>
-              <w:tab w:val="right" w:leader="dot" w:pos="8494"/>
-            </w:tabs>
             <w:rPr>
               <w:rFonts w:eastAsiaTheme="minorEastAsia" w:cstheme="minorBidi"/>
-              <w:b w:val="0"/>
-              <w:bCs w:val="0"/>
-              <w:i w:val="0"/>
-              <w:iCs w:val="0"/>
               <w:noProof/>
               <w:lang w:val="en-ZA" w:eastAsia="en-US"/>
             </w:rPr>
@@ -2602,15 +2291,8 @@
         <w:p>
           <w:pPr>
             <w:pStyle w:val="TOC1"/>
-            <w:tabs>
-              <w:tab w:val="right" w:leader="dot" w:pos="8494"/>
-            </w:tabs>
             <w:rPr>
               <w:rFonts w:eastAsiaTheme="minorEastAsia" w:cstheme="minorBidi"/>
-              <w:b w:val="0"/>
-              <w:bCs w:val="0"/>
-              <w:i w:val="0"/>
-              <w:iCs w:val="0"/>
               <w:noProof/>
               <w:lang w:val="en-ZA" w:eastAsia="en-US"/>
             </w:rPr>
@@ -2676,15 +2358,8 @@
         <w:p>
           <w:pPr>
             <w:pStyle w:val="TOC1"/>
-            <w:tabs>
-              <w:tab w:val="right" w:leader="dot" w:pos="8494"/>
-            </w:tabs>
             <w:rPr>
               <w:rFonts w:eastAsiaTheme="minorEastAsia" w:cstheme="minorBidi"/>
-              <w:b w:val="0"/>
-              <w:bCs w:val="0"/>
-              <w:i w:val="0"/>
-              <w:iCs w:val="0"/>
               <w:noProof/>
               <w:lang w:val="en-ZA" w:eastAsia="en-US"/>
             </w:rPr>
@@ -2750,15 +2425,8 @@
         <w:p>
           <w:pPr>
             <w:pStyle w:val="TOC1"/>
-            <w:tabs>
-              <w:tab w:val="right" w:leader="dot" w:pos="8494"/>
-            </w:tabs>
             <w:rPr>
               <w:rFonts w:eastAsiaTheme="minorEastAsia" w:cstheme="minorBidi"/>
-              <w:b w:val="0"/>
-              <w:bCs w:val="0"/>
-              <w:i w:val="0"/>
-              <w:iCs w:val="0"/>
               <w:noProof/>
               <w:lang w:val="en-ZA" w:eastAsia="en-US"/>
             </w:rPr>
@@ -2824,15 +2492,8 @@
         <w:p>
           <w:pPr>
             <w:pStyle w:val="TOC1"/>
-            <w:tabs>
-              <w:tab w:val="right" w:leader="dot" w:pos="8494"/>
-            </w:tabs>
             <w:rPr>
               <w:rFonts w:eastAsiaTheme="minorEastAsia" w:cstheme="minorBidi"/>
-              <w:b w:val="0"/>
-              <w:bCs w:val="0"/>
-              <w:i w:val="0"/>
-              <w:iCs w:val="0"/>
               <w:noProof/>
               <w:lang w:val="en-ZA" w:eastAsia="en-US"/>
             </w:rPr>
@@ -2898,15 +2559,8 @@
         <w:p>
           <w:pPr>
             <w:pStyle w:val="TOC1"/>
-            <w:tabs>
-              <w:tab w:val="right" w:leader="dot" w:pos="8494"/>
-            </w:tabs>
             <w:rPr>
               <w:rFonts w:eastAsiaTheme="minorEastAsia" w:cstheme="minorBidi"/>
-              <w:b w:val="0"/>
-              <w:bCs w:val="0"/>
-              <w:i w:val="0"/>
-              <w:iCs w:val="0"/>
               <w:noProof/>
               <w:lang w:val="en-ZA" w:eastAsia="en-US"/>
             </w:rPr>
@@ -2972,15 +2626,8 @@
         <w:p>
           <w:pPr>
             <w:pStyle w:val="TOC1"/>
-            <w:tabs>
-              <w:tab w:val="right" w:leader="dot" w:pos="8494"/>
-            </w:tabs>
             <w:rPr>
               <w:rFonts w:eastAsiaTheme="minorEastAsia" w:cstheme="minorBidi"/>
-              <w:b w:val="0"/>
-              <w:bCs w:val="0"/>
-              <w:i w:val="0"/>
-              <w:iCs w:val="0"/>
               <w:noProof/>
               <w:lang w:val="en-ZA" w:eastAsia="en-US"/>
             </w:rPr>
@@ -3046,15 +2693,8 @@
         <w:p>
           <w:pPr>
             <w:pStyle w:val="TOC1"/>
-            <w:tabs>
-              <w:tab w:val="right" w:leader="dot" w:pos="8494"/>
-            </w:tabs>
             <w:rPr>
               <w:rFonts w:eastAsiaTheme="minorEastAsia" w:cstheme="minorBidi"/>
-              <w:b w:val="0"/>
-              <w:bCs w:val="0"/>
-              <w:i w:val="0"/>
-              <w:iCs w:val="0"/>
               <w:noProof/>
               <w:lang w:val="en-ZA" w:eastAsia="en-US"/>
             </w:rPr>
@@ -3153,12 +2793,8 @@
     <w:p>
       <w:pPr>
         <w:pStyle w:val="TableofFigures"/>
-        <w:tabs>
-          <w:tab w:val="right" w:leader="dot" w:pos="8494"/>
-        </w:tabs>
         <w:rPr>
           <w:rFonts w:asciiTheme="minorHAnsi" w:eastAsiaTheme="minorEastAsia" w:hAnsiTheme="minorHAnsi" w:cstheme="minorBidi"/>
-          <w:smallCaps w:val="0"/>
           <w:noProof/>
           <w:szCs w:val="24"/>
           <w:lang w:val="en-ZA" w:eastAsia="en-US"/>
@@ -3278,8 +2914,6 @@
       </w:r>
       <w:r>
         <w:rPr>
-          <w:b/>
-          <w:bCs/>
           <w:noProof/>
           <w:lang w:val="en-US"/>
         </w:rPr>
@@ -3681,15 +3315,7 @@
             <w:tcW w:w="4360" w:type="dxa"/>
           </w:tcPr>
           <w:p>
-            <w:pPr>
-              <w:rPr>
-                <w:i/>
-              </w:rPr>
-            </w:pPr>
-            <w:r>
-              <w:rPr>
-                <w:i/>
-              </w:rPr>
+            <w:r>
               <w:t>p</w:t>
             </w:r>
           </w:p>
@@ -3711,15 +3337,7 @@
             <w:tcW w:w="4360" w:type="dxa"/>
           </w:tcPr>
           <w:p>
-            <w:pPr>
-              <w:rPr>
-                <w:i/>
-              </w:rPr>
-            </w:pPr>
-            <w:r>
-              <w:rPr>
-                <w:i/>
-              </w:rPr>
+            <w:r>
               <w:t>n</w:t>
             </w:r>
           </w:p>
@@ -3741,9 +3359,6 @@
             <w:tcW w:w="4360" w:type="dxa"/>
           </w:tcPr>
           <w:p>
-            <w:pPr>
-              <w:jc w:val="left"/>
-            </w:pPr>
             <m:oMathPara>
               <m:oMath>
                 <m:sSub>
@@ -3751,7 +3366,6 @@
                     <m:ctrlPr>
                       <w:rPr>
                         <w:rFonts w:ascii="Cambria Math" w:hAnsi="Cambria Math"/>
-                        <w:i/>
                       </w:rPr>
                     </m:ctrlPr>
                   </m:sSubPr>
@@ -3821,6 +3435,7 @@
     <w:p/>
     <w:p>
       <w:r>
+        <w:lastRenderedPageBreak/>
         <w:br w:type="page"/>
       </w:r>
     </w:p>
@@ -3978,9 +3593,6 @@
     </w:p>
     <w:p/>
     <w:p>
-      <w:pPr>
-        <w:spacing w:line="480" w:lineRule="auto"/>
-      </w:pPr>
       <w:r>
         <w:t xml:space="preserve">This Masters Dissertation seeks to apply cutting edge techniques in </w:t>
       </w:r>
@@ -4024,14 +3636,9 @@
         <w:t>.</w:t>
       </w:r>
     </w:p>
-    <w:p>
-      <w:pPr>
-        <w:spacing w:line="480" w:lineRule="auto"/>
-      </w:pPr>
-    </w:p>
-    <w:p>
-      <w:pPr>
-        <w:spacing w:line="480" w:lineRule="auto"/>
+    <w:p/>
+    <w:p>
+      <w:pPr>
         <w:rPr>
           <w:rFonts w:cs="Arial"/>
           <w:iCs/>
@@ -4191,14 +3798,17 @@
       <w:bookmarkStart w:id="10" w:name="_Toc534965470"/>
       <w:r>
         <w:lastRenderedPageBreak/>
-        <w:t>A Brief History Atomic Theory</w:t>
-      </w:r>
-    </w:p>
-    <w:p/>
-    <w:p>
-      <w:pPr>
-        <w:spacing w:line="480" w:lineRule="auto"/>
-      </w:pPr>
+        <w:t>A Brief History</w:t>
+      </w:r>
+      <w:r>
+        <w:t xml:space="preserve"> of</w:t>
+      </w:r>
+      <w:r>
+        <w:t xml:space="preserve"> Atomic Theory</w:t>
+      </w:r>
+    </w:p>
+    <w:p/>
+    <w:p>
       <w:r>
         <w:t>The earliest correct model for the atom can be traced back to</w:t>
       </w:r>
@@ -4212,28 +3822,14 @@
         <w:t>Democritus proposed that the entire universe consisted of fundamental particles, or “Atoms”, which cannot be divided any further.</w:t>
       </w:r>
     </w:p>
-    <w:p>
-      <w:pPr>
-        <w:spacing w:line="480" w:lineRule="auto"/>
-      </w:pPr>
-    </w:p>
-    <w:p>
-      <w:pPr>
-        <w:spacing w:line="480" w:lineRule="auto"/>
-      </w:pPr>
+    <w:p/>
+    <w:p>
       <w:r>
         <w:t>In 1803, Dalton refined this model to state that these indivisible atoms can have distinguishing chemical and physical traits and that they combine to form chemical compounds.</w:t>
       </w:r>
     </w:p>
-    <w:p>
-      <w:pPr>
-        <w:spacing w:line="480" w:lineRule="auto"/>
-      </w:pPr>
-    </w:p>
-    <w:p>
-      <w:pPr>
-        <w:spacing w:line="480" w:lineRule="auto"/>
-      </w:pPr>
+    <w:p/>
+    <w:p>
       <w:r>
         <w:t>Then, in 1987, JJ Thompson discovered the electron and proposed a</w:t>
       </w:r>
@@ -4250,15 +3846,8 @@
         <w:t>.</w:t>
       </w:r>
     </w:p>
-    <w:p>
-      <w:pPr>
-        <w:spacing w:line="480" w:lineRule="auto"/>
-      </w:pPr>
-    </w:p>
-    <w:p>
-      <w:pPr>
-        <w:spacing w:line="480" w:lineRule="auto"/>
-      </w:pPr>
+    <w:p/>
+    <w:p>
       <w:r>
         <w:t xml:space="preserve">Rutherford, </w:t>
       </w:r>
@@ -4280,41 +3869,24 @@
         <w:t>model for the atom, in which most of the atom consists of empty space, with a dense core of positively charged protons.</w:t>
       </w:r>
     </w:p>
-    <w:p>
-      <w:pPr>
-        <w:spacing w:line="480" w:lineRule="auto"/>
-      </w:pPr>
-    </w:p>
-    <w:p>
-      <w:pPr>
-        <w:spacing w:line="480" w:lineRule="auto"/>
-      </w:pPr>
+    <w:p/>
+    <w:p>
       <w:r>
         <w:t>In 1913, Bohr refined this model further, indicating that electrons orbit the positively charged atomic core at distinct energy levels. While this model did explain the emission spectrum of Hydrogen, it could not explain the emission spectra of any of the other elements.</w:t>
       </w:r>
     </w:p>
-    <w:p>
-      <w:pPr>
-        <w:spacing w:line="480" w:lineRule="auto"/>
-      </w:pPr>
-    </w:p>
-    <w:p>
-      <w:pPr>
-        <w:spacing w:line="480" w:lineRule="auto"/>
-      </w:pPr>
-      <w:r>
-        <w:t>Between 1924 – 1928, De Broglie, Heisenberg and Schrödinger each separately developed a quantum paradigm, where electrons have wave-like properties and appear in much more complex orbitals. This is still the accepted theory of atomic structure today.</w:t>
-      </w:r>
-    </w:p>
-    <w:p>
-      <w:pPr>
-        <w:spacing w:line="480" w:lineRule="auto"/>
-      </w:pPr>
-    </w:p>
-    <w:p>
-      <w:pPr>
-        <w:spacing w:line="480" w:lineRule="auto"/>
-      </w:pPr>
+    <w:p/>
+    <w:p>
+      <w:r>
+        <w:t xml:space="preserve">Between 1924 – 1928, De Broglie, Heisenberg and Schrödinger each separately developed a quantum paradigm, where electrons have wave-like properties and appear </w:t>
+      </w:r>
+      <w:r>
+        <w:lastRenderedPageBreak/>
+        <w:t>in much more complex orbitals. This is still the accepted theory of atomic structure today.</w:t>
+      </w:r>
+    </w:p>
+    <w:p/>
+    <w:p>
       <w:r>
         <w:t xml:space="preserve">There have been some refinements made to </w:t>
       </w:r>
@@ -4378,15 +3950,8 @@
         <w:t xml:space="preserve"> and Walton split the atom for the first time, by bombarding Lithium atoms with electrons, splitting them into two Helium particles.</w:t>
       </w:r>
     </w:p>
-    <w:p>
-      <w:pPr>
-        <w:spacing w:line="480" w:lineRule="auto"/>
-      </w:pPr>
-    </w:p>
-    <w:p>
-      <w:pPr>
-        <w:spacing w:line="480" w:lineRule="auto"/>
-      </w:pPr>
+    <w:p/>
+    <w:p>
       <w:r>
         <w:t>The 1950s brought about a new era</w:t>
       </w:r>
@@ -4442,11 +4007,22 @@
       <w:bookmarkEnd w:id="10"/>
     </w:p>
     <w:p/>
-    <w:p/>
-    <w:p>
-      <w:pPr>
-        <w:spacing w:line="480" w:lineRule="auto"/>
-      </w:pPr>
+    <w:p>
+      <w:pPr>
+        <w:pStyle w:val="Heading3"/>
+      </w:pPr>
+      <w:r>
+        <w:t>Introduction</w:t>
+      </w:r>
+    </w:p>
+    <w:p>
+      <w:pPr>
+        <w:rPr>
+          <w:lang w:eastAsia="en-US"/>
+        </w:rPr>
+      </w:pPr>
+    </w:p>
+    <w:p>
       <w:r>
         <w:t xml:space="preserve">The Standard Model of Particle Physics is a framework which allows us to understand the fundamental structure and dynamics of our universe in terms of elementary particles, where </w:t>
       </w:r>
@@ -4463,20 +4039,16 @@
         <w:t>In summary, b</w:t>
       </w:r>
       <w:r>
-        <w:t>ased on our current understanding, our entire universe consists of a very sparse array of fundamental particles once we delve into the subatomic realm.</w:t>
-      </w:r>
-    </w:p>
-    <w:p>
-      <w:pPr>
-        <w:spacing w:line="480" w:lineRule="auto"/>
-      </w:pPr>
-    </w:p>
-    <w:p>
-      <w:pPr>
-        <w:spacing w:line="480" w:lineRule="auto"/>
-      </w:pPr>
+        <w:t xml:space="preserve">ased on our current understanding, our entire </w:t>
+      </w:r>
       <w:r>
         <w:lastRenderedPageBreak/>
+        <w:t>universe consists of a very sparse array of fundamental particles once we delve into the subatomic realm.</w:t>
+      </w:r>
+    </w:p>
+    <w:p/>
+    <w:p>
+      <w:r>
         <w:t xml:space="preserve">At an energy scale of </w:t>
       </w:r>
       <m:oMath>
@@ -4582,17 +4154,16 @@
         <w:t>.</w:t>
       </w:r>
     </w:p>
-    <w:p>
-      <w:pPr>
-        <w:spacing w:line="480" w:lineRule="auto"/>
-      </w:pPr>
-    </w:p>
-    <w:p>
-      <w:pPr>
-        <w:spacing w:line="480" w:lineRule="auto"/>
-      </w:pPr>
-      <w:r>
-        <w:t>Quantum mechanics explains the emergence of unique physical properties in different elements, which arise from their exact electronic structures. Quantum Chromodynamics is the fundamental theory of the strong interaction, which binds protons and neutrons together within the nucleus of the atom</w:t>
+    <w:p/>
+    <w:p>
+      <w:r>
+        <w:t>Quantum mechanics explains the emergence of unique physical properties in different elements, which arise from their exact electronic structures. Quantum Chromodynamics</w:t>
+      </w:r>
+      <w:r>
+        <w:t xml:space="preserve"> (QCD)</w:t>
+      </w:r>
+      <w:r>
+        <w:t xml:space="preserve"> is the fundamental theory of the strong interaction, which binds protons and neutrons together within the nucleus of the atom</w:t>
       </w:r>
       <w:r>
         <w:t xml:space="preserve">. Similarly, at this energy scale, the weak force causes nuclear </w:t>
@@ -4641,15 +4212,8 @@
         <w:t xml:space="preserve"> is produced during both of the abovementioned processes.</w:t>
       </w:r>
     </w:p>
-    <w:p>
-      <w:pPr>
-        <w:spacing w:line="480" w:lineRule="auto"/>
-      </w:pPr>
-    </w:p>
-    <w:p>
-      <w:pPr>
-        <w:spacing w:line="480" w:lineRule="auto"/>
-      </w:pPr>
+    <w:p/>
+    <w:p>
       <w:r>
         <w:t>Therefore, almost all physical phenomena that occur under normal circumstances can be explained by the Electromagnetic-, Strong- and Weak Forces</w:t>
       </w:r>
@@ -4662,14 +4226,22 @@
     </w:p>
     <w:p>
       <w:pPr>
-        <w:spacing w:line="480" w:lineRule="auto"/>
-      </w:pPr>
-    </w:p>
-    <w:p>
-      <w:pPr>
-        <w:spacing w:line="480" w:lineRule="auto"/>
-      </w:pPr>
-      <w:r>
+        <w:pStyle w:val="Heading3"/>
+      </w:pPr>
+      <w:r>
+        <w:t>The Fundamental Particles</w:t>
+      </w:r>
+    </w:p>
+    <w:p>
+      <w:pPr>
+        <w:rPr>
+          <w:lang w:eastAsia="en-US"/>
+        </w:rPr>
+      </w:pPr>
+    </w:p>
+    <w:p>
+      <w:r>
+        <w:lastRenderedPageBreak/>
         <w:t xml:space="preserve">At higher energy scales, of the order of </w:t>
       </w:r>
       <m:oMath>
@@ -4773,11 +4345,7 @@
       </w:r>
     </w:p>
     <w:p>
-      <w:pPr>
-        <w:spacing w:line="480" w:lineRule="auto"/>
-      </w:pPr>
-      <w:r>
-        <w:lastRenderedPageBreak/>
+      <w:r>
         <w:t>At the lowest</w:t>
       </w:r>
       <w:r>
@@ -4793,15 +4361,8 @@
         <w:t>.</w:t>
       </w:r>
     </w:p>
-    <w:p>
-      <w:pPr>
-        <w:spacing w:line="480" w:lineRule="auto"/>
-      </w:pPr>
-    </w:p>
-    <w:p>
-      <w:pPr>
-        <w:spacing w:line="480" w:lineRule="auto"/>
-      </w:pPr>
+    <w:p/>
+    <w:p>
       <w:r>
         <w:t xml:space="preserve">Higher energy scales, such as those achieved at modern particle accelerators, result in the second and third generation of the four </w:t>
       </w:r>
@@ -5050,15 +4611,8 @@
         <w:t xml:space="preserve"> These mass differences do have physical consequences, but the fundamental properties and interactions of the various generations remain identical.</w:t>
       </w:r>
     </w:p>
-    <w:p>
-      <w:pPr>
-        <w:spacing w:line="480" w:lineRule="auto"/>
-      </w:pPr>
-    </w:p>
-    <w:p>
-      <w:pPr>
-        <w:spacing w:line="480" w:lineRule="auto"/>
-      </w:pPr>
+    <w:p/>
+    <w:p>
       <w:r>
         <w:t>Current experimental evidence indicates that there are no further generations than these three, and so all matter in the universe seems to be circumscribed by the following twelve fundamental fermions:</w:t>
       </w:r>
@@ -5066,7 +4620,6 @@
     <w:p>
       <w:pPr>
         <w:pStyle w:val="Caption"/>
-        <w:keepNext/>
       </w:pPr>
       <w:bookmarkStart w:id="11" w:name="_Toc534980030"/>
       <w:r>
@@ -5120,9 +4673,6 @@
             <w:gridSpan w:val="4"/>
           </w:tcPr>
           <w:p>
-            <w:pPr>
-              <w:spacing w:line="480" w:lineRule="auto"/>
-            </w:pPr>
             <w:r>
               <w:t>Leptons</w:t>
             </w:r>
@@ -5134,9 +4684,6 @@
             <w:gridSpan w:val="3"/>
           </w:tcPr>
           <w:p>
-            <w:pPr>
-              <w:spacing w:line="480" w:lineRule="auto"/>
-            </w:pPr>
             <w:r>
               <w:t>Quarks</w:t>
             </w:r>
@@ -5148,20 +4695,13 @@
           <w:tcPr>
             <w:tcW w:w="1357" w:type="dxa"/>
           </w:tcPr>
-          <w:p>
-            <w:pPr>
-              <w:spacing w:line="480" w:lineRule="auto"/>
-            </w:pPr>
-          </w:p>
+          <w:p/>
         </w:tc>
         <w:tc>
           <w:tcPr>
             <w:tcW w:w="1709" w:type="dxa"/>
           </w:tcPr>
           <w:p>
-            <w:pPr>
-              <w:spacing w:line="480" w:lineRule="auto"/>
-            </w:pPr>
             <w:r>
               <w:t>Particle</w:t>
             </w:r>
@@ -5172,9 +4712,6 @@
             <w:tcW w:w="561" w:type="dxa"/>
           </w:tcPr>
           <w:p>
-            <w:pPr>
-              <w:spacing w:line="480" w:lineRule="auto"/>
-            </w:pPr>
             <w:r>
               <w:t>Q</w:t>
             </w:r>
@@ -5185,9 +4722,6 @@
             <w:tcW w:w="1276" w:type="dxa"/>
           </w:tcPr>
           <w:p>
-            <w:pPr>
-              <w:spacing w:line="480" w:lineRule="auto"/>
-            </w:pPr>
             <w:r>
               <w:t>Mass/GeV</w:t>
             </w:r>
@@ -5198,9 +4732,6 @@
             <w:tcW w:w="1817" w:type="dxa"/>
           </w:tcPr>
           <w:p>
-            <w:pPr>
-              <w:spacing w:line="480" w:lineRule="auto"/>
-            </w:pPr>
             <w:r>
               <w:t>Particle</w:t>
             </w:r>
@@ -5211,9 +4742,6 @@
             <w:tcW w:w="733" w:type="dxa"/>
           </w:tcPr>
           <w:p>
-            <w:pPr>
-              <w:spacing w:line="480" w:lineRule="auto"/>
-            </w:pPr>
             <w:r>
               <w:t>Q</w:t>
             </w:r>
@@ -5224,9 +4752,6 @@
             <w:tcW w:w="1267" w:type="dxa"/>
           </w:tcPr>
           <w:p>
-            <w:pPr>
-              <w:spacing w:line="480" w:lineRule="auto"/>
-            </w:pPr>
             <w:r>
               <w:t>Mass/GeV</w:t>
             </w:r>
@@ -5240,9 +4765,6 @@
             <w:vMerge w:val="restart"/>
           </w:tcPr>
           <w:p>
-            <w:pPr>
-              <w:spacing w:line="480" w:lineRule="auto"/>
-            </w:pPr>
             <w:r>
               <w:t>First Generation</w:t>
             </w:r>
@@ -5253,19 +4775,36 @@
             <w:tcW w:w="1709" w:type="dxa"/>
           </w:tcPr>
           <w:p>
-            <w:pPr>
-              <w:spacing w:line="480" w:lineRule="auto"/>
-            </w:pPr>
             <w:r>
               <w:t>Electron (</w:t>
             </w:r>
             <m:oMath>
-              <m:r>
-                <w:rPr>
-                  <w:rFonts w:ascii="Cambria Math" w:hAnsi="Cambria Math"/>
-                </w:rPr>
-                <m:t>e</m:t>
-              </m:r>
+              <m:sSup>
+                <m:sSupPr>
+                  <m:ctrlPr>
+                    <w:rPr>
+                      <w:rFonts w:ascii="Cambria Math" w:hAnsi="Cambria Math"/>
+                      <w:i/>
+                    </w:rPr>
+                  </m:ctrlPr>
+                </m:sSupPr>
+                <m:e>
+                  <m:r>
+                    <w:rPr>
+                      <w:rFonts w:ascii="Cambria Math" w:hAnsi="Cambria Math"/>
+                    </w:rPr>
+                    <m:t>e</m:t>
+                  </m:r>
+                </m:e>
+                <m:sup>
+                  <m:r>
+                    <w:rPr>
+                      <w:rFonts w:ascii="Cambria Math" w:hAnsi="Cambria Math"/>
+                    </w:rPr>
+                    <m:t>-</m:t>
+                  </m:r>
+                </m:sup>
+              </m:sSup>
             </m:oMath>
             <w:r>
               <w:t>)</w:t>
@@ -5277,9 +4816,6 @@
             <w:tcW w:w="561" w:type="dxa"/>
           </w:tcPr>
           <w:p>
-            <w:pPr>
-              <w:spacing w:line="480" w:lineRule="auto"/>
-            </w:pPr>
             <w:r>
               <w:t>-1</w:t>
             </w:r>
@@ -5290,9 +4826,6 @@
             <w:tcW w:w="1276" w:type="dxa"/>
           </w:tcPr>
           <w:p>
-            <w:pPr>
-              <w:spacing w:line="480" w:lineRule="auto"/>
-            </w:pPr>
             <w:r>
               <w:t>0.005</w:t>
             </w:r>
@@ -5303,9 +4836,6 @@
             <w:tcW w:w="1817" w:type="dxa"/>
           </w:tcPr>
           <w:p>
-            <w:pPr>
-              <w:spacing w:line="480" w:lineRule="auto"/>
-            </w:pPr>
             <w:r>
               <w:t>Down (d)</w:t>
             </w:r>
@@ -5316,9 +4846,6 @@
             <w:tcW w:w="733" w:type="dxa"/>
           </w:tcPr>
           <w:p>
-            <w:pPr>
-              <w:spacing w:line="480" w:lineRule="auto"/>
-            </w:pPr>
             <w:r>
               <w:t>-1/3</w:t>
             </w:r>
@@ -5329,9 +4856,6 @@
             <w:tcW w:w="1267" w:type="dxa"/>
           </w:tcPr>
           <w:p>
-            <w:pPr>
-              <w:spacing w:line="480" w:lineRule="auto"/>
-            </w:pPr>
             <w:r>
               <w:t>0.003</w:t>
             </w:r>
@@ -5344,20 +4868,13 @@
             <w:tcW w:w="1357" w:type="dxa"/>
             <w:vMerge/>
           </w:tcPr>
-          <w:p>
-            <w:pPr>
-              <w:spacing w:line="480" w:lineRule="auto"/>
-            </w:pPr>
-          </w:p>
+          <w:p/>
         </w:tc>
         <w:tc>
           <w:tcPr>
             <w:tcW w:w="1709" w:type="dxa"/>
           </w:tcPr>
           <w:p>
-            <w:pPr>
-              <w:spacing w:line="480" w:lineRule="auto"/>
-            </w:pPr>
             <w:r>
               <w:t>Neutrino (</w:t>
             </w:r>
@@ -5399,9 +4916,6 @@
             <w:tcW w:w="561" w:type="dxa"/>
           </w:tcPr>
           <w:p>
-            <w:pPr>
-              <w:spacing w:line="480" w:lineRule="auto"/>
-            </w:pPr>
             <w:r>
               <w:t>0</w:t>
             </w:r>
@@ -5412,11 +4926,95 @@
             <w:tcW w:w="1276" w:type="dxa"/>
           </w:tcPr>
           <w:p>
-            <w:pPr>
-              <w:spacing w:line="480" w:lineRule="auto"/>
-            </w:pPr>
             <w:r>
               <w:t xml:space="preserve">&lt; </w:t>
+            </w:r>
+            <m:oMath>
+              <m:sSup>
+                <m:sSupPr>
+                  <m:ctrlPr>
+                    <w:rPr>
+                      <w:rFonts w:ascii="Cambria Math" w:hAnsi="Cambria Math"/>
+                    </w:rPr>
+                  </m:ctrlPr>
+                </m:sSupPr>
+                <m:e>
+                  <m:r>
+                    <m:rPr>
+                      <m:sty m:val="p"/>
+                    </m:rPr>
+                    <w:rPr>
+                      <w:rFonts w:ascii="Cambria Math" w:hAnsi="Cambria Math"/>
+                    </w:rPr>
+                    <m:t>10</m:t>
+                  </m:r>
+                </m:e>
+                <m:sup>
+                  <m:r>
+                    <m:rPr>
+                      <m:sty m:val="p"/>
+                    </m:rPr>
+                    <w:rPr>
+                      <w:rFonts w:ascii="Cambria Math" w:hAnsi="Cambria Math"/>
+                    </w:rPr>
+                    <m:t>-9</m:t>
+                  </m:r>
+                </m:sup>
+              </m:sSup>
+            </m:oMath>
+          </w:p>
+        </w:tc>
+        <w:tc>
+          <w:tcPr>
+            <w:tcW w:w="1817" w:type="dxa"/>
+          </w:tcPr>
+          <w:p>
+            <w:r>
+              <w:t>Up (u)</w:t>
+            </w:r>
+          </w:p>
+        </w:tc>
+        <w:tc>
+          <w:tcPr>
+            <w:tcW w:w="733" w:type="dxa"/>
+          </w:tcPr>
+          <w:p>
+            <w:r>
+              <w:t>+2/3</w:t>
+            </w:r>
+          </w:p>
+        </w:tc>
+        <w:tc>
+          <w:tcPr>
+            <w:tcW w:w="1267" w:type="dxa"/>
+          </w:tcPr>
+          <w:p>
+            <w:r>
+              <w:t>0.005</w:t>
+            </w:r>
+          </w:p>
+        </w:tc>
+      </w:tr>
+      <w:tr>
+        <w:tc>
+          <w:tcPr>
+            <w:tcW w:w="1357" w:type="dxa"/>
+            <w:vMerge w:val="restart"/>
+          </w:tcPr>
+          <w:p>
+            <w:r>
+              <w:lastRenderedPageBreak/>
+              <w:t>Second Generation</w:t>
+            </w:r>
+          </w:p>
+        </w:tc>
+        <w:tc>
+          <w:tcPr>
+            <w:tcW w:w="1709" w:type="dxa"/>
+          </w:tcPr>
+          <w:p>
+            <w:r>
+              <w:t>Muon (</w:t>
             </w:r>
             <m:oMath>
               <m:sSup>
@@ -5433,7 +5031,7 @@
                     <w:rPr>
                       <w:rFonts w:ascii="Cambria Math" w:hAnsi="Cambria Math"/>
                     </w:rPr>
-                    <m:t>10</m:t>
+                    <m:t>μ</m:t>
                   </m:r>
                 </m:e>
                 <m:sup>
@@ -5441,11 +5039,34 @@
                     <w:rPr>
                       <w:rFonts w:ascii="Cambria Math" w:hAnsi="Cambria Math"/>
                     </w:rPr>
-                    <m:t>-9</m:t>
+                    <m:t>-</m:t>
                   </m:r>
                 </m:sup>
               </m:sSup>
             </m:oMath>
+            <w:r>
+              <w:t>)</w:t>
+            </w:r>
+          </w:p>
+        </w:tc>
+        <w:tc>
+          <w:tcPr>
+            <w:tcW w:w="561" w:type="dxa"/>
+          </w:tcPr>
+          <w:p>
+            <w:r>
+              <w:t>-1</w:t>
+            </w:r>
+          </w:p>
+        </w:tc>
+        <w:tc>
+          <w:tcPr>
+            <w:tcW w:w="1276" w:type="dxa"/>
+          </w:tcPr>
+          <w:p>
+            <w:r>
+              <w:t>0.106</w:t>
+            </w:r>
           </w:p>
         </w:tc>
         <w:tc>
@@ -5453,11 +5074,8 @@
             <w:tcW w:w="1817" w:type="dxa"/>
           </w:tcPr>
           <w:p>
-            <w:pPr>
-              <w:spacing w:line="480" w:lineRule="auto"/>
-            </w:pPr>
-            <w:r>
-              <w:t>Up (u)</w:t>
+            <w:r>
+              <w:t>Strange (s)</w:t>
             </w:r>
           </w:p>
         </w:tc>
@@ -5466,11 +5084,8 @@
             <w:tcW w:w="733" w:type="dxa"/>
           </w:tcPr>
           <w:p>
-            <w:pPr>
-              <w:spacing w:line="480" w:lineRule="auto"/>
-            </w:pPr>
-            <w:r>
-              <w:t>+2/3</w:t>
+            <w:r>
+              <w:t>-1/3</w:t>
             </w:r>
           </w:p>
         </w:tc>
@@ -5479,114 +5094,6 @@
             <w:tcW w:w="1267" w:type="dxa"/>
           </w:tcPr>
           <w:p>
-            <w:pPr>
-              <w:spacing w:line="480" w:lineRule="auto"/>
-            </w:pPr>
-            <w:r>
-              <w:t>0.005</w:t>
-            </w:r>
-          </w:p>
-        </w:tc>
-      </w:tr>
-      <w:tr>
-        <w:tc>
-          <w:tcPr>
-            <w:tcW w:w="1357" w:type="dxa"/>
-            <w:vMerge w:val="restart"/>
-          </w:tcPr>
-          <w:p>
-            <w:pPr>
-              <w:spacing w:line="480" w:lineRule="auto"/>
-            </w:pPr>
-            <w:r>
-              <w:t>Second Generation</w:t>
-            </w:r>
-          </w:p>
-        </w:tc>
-        <w:tc>
-          <w:tcPr>
-            <w:tcW w:w="1709" w:type="dxa"/>
-          </w:tcPr>
-          <w:p>
-            <w:pPr>
-              <w:spacing w:line="480" w:lineRule="auto"/>
-            </w:pPr>
-            <w:r>
-              <w:t>Muon (</w:t>
-            </w:r>
-            <m:oMath>
-              <m:r>
-                <w:rPr>
-                  <w:rFonts w:ascii="Cambria Math" w:hAnsi="Cambria Math"/>
-                </w:rPr>
-                <m:t>μ</m:t>
-              </m:r>
-            </m:oMath>
-            <w:r>
-              <w:t>)</w:t>
-            </w:r>
-          </w:p>
-        </w:tc>
-        <w:tc>
-          <w:tcPr>
-            <w:tcW w:w="561" w:type="dxa"/>
-          </w:tcPr>
-          <w:p>
-            <w:pPr>
-              <w:spacing w:line="480" w:lineRule="auto"/>
-            </w:pPr>
-            <w:r>
-              <w:t>-1</w:t>
-            </w:r>
-          </w:p>
-        </w:tc>
-        <w:tc>
-          <w:tcPr>
-            <w:tcW w:w="1276" w:type="dxa"/>
-          </w:tcPr>
-          <w:p>
-            <w:pPr>
-              <w:spacing w:line="480" w:lineRule="auto"/>
-            </w:pPr>
-            <w:r>
-              <w:t>0.106</w:t>
-            </w:r>
-          </w:p>
-        </w:tc>
-        <w:tc>
-          <w:tcPr>
-            <w:tcW w:w="1817" w:type="dxa"/>
-          </w:tcPr>
-          <w:p>
-            <w:pPr>
-              <w:spacing w:line="480" w:lineRule="auto"/>
-            </w:pPr>
-            <w:r>
-              <w:t>Strange (s)</w:t>
-            </w:r>
-          </w:p>
-        </w:tc>
-        <w:tc>
-          <w:tcPr>
-            <w:tcW w:w="733" w:type="dxa"/>
-          </w:tcPr>
-          <w:p>
-            <w:pPr>
-              <w:spacing w:line="480" w:lineRule="auto"/>
-            </w:pPr>
-            <w:r>
-              <w:t>-1/3</w:t>
-            </w:r>
-          </w:p>
-        </w:tc>
-        <w:tc>
-          <w:tcPr>
-            <w:tcW w:w="1267" w:type="dxa"/>
-          </w:tcPr>
-          <w:p>
-            <w:pPr>
-              <w:spacing w:line="480" w:lineRule="auto"/>
-            </w:pPr>
             <w:r>
               <w:t>0.1</w:t>
             </w:r>
@@ -5599,20 +5106,13 @@
             <w:tcW w:w="1357" w:type="dxa"/>
             <w:vMerge/>
           </w:tcPr>
-          <w:p>
-            <w:pPr>
-              <w:spacing w:line="480" w:lineRule="auto"/>
-            </w:pPr>
-          </w:p>
+          <w:p/>
         </w:tc>
         <w:tc>
           <w:tcPr>
             <w:tcW w:w="1709" w:type="dxa"/>
           </w:tcPr>
           <w:p>
-            <w:pPr>
-              <w:spacing w:line="480" w:lineRule="auto"/>
-            </w:pPr>
             <w:r>
               <w:t>Neutrino (</w:t>
             </w:r>
@@ -5654,9 +5154,6 @@
             <w:tcW w:w="561" w:type="dxa"/>
           </w:tcPr>
           <w:p>
-            <w:pPr>
-              <w:spacing w:line="480" w:lineRule="auto"/>
-            </w:pPr>
             <w:r>
               <w:t>0</w:t>
             </w:r>
@@ -5667,11 +5164,94 @@
             <w:tcW w:w="1276" w:type="dxa"/>
           </w:tcPr>
           <w:p>
-            <w:pPr>
-              <w:spacing w:line="480" w:lineRule="auto"/>
-            </w:pPr>
             <w:r>
               <w:t xml:space="preserve">&lt; </w:t>
+            </w:r>
+            <m:oMath>
+              <m:sSup>
+                <m:sSupPr>
+                  <m:ctrlPr>
+                    <w:rPr>
+                      <w:rFonts w:ascii="Cambria Math" w:hAnsi="Cambria Math"/>
+                    </w:rPr>
+                  </m:ctrlPr>
+                </m:sSupPr>
+                <m:e>
+                  <m:r>
+                    <m:rPr>
+                      <m:sty m:val="p"/>
+                    </m:rPr>
+                    <w:rPr>
+                      <w:rFonts w:ascii="Cambria Math" w:hAnsi="Cambria Math"/>
+                    </w:rPr>
+                    <m:t>10</m:t>
+                  </m:r>
+                </m:e>
+                <m:sup>
+                  <m:r>
+                    <m:rPr>
+                      <m:sty m:val="p"/>
+                    </m:rPr>
+                    <w:rPr>
+                      <w:rFonts w:ascii="Cambria Math" w:hAnsi="Cambria Math"/>
+                    </w:rPr>
+                    <m:t>-9</m:t>
+                  </m:r>
+                </m:sup>
+              </m:sSup>
+            </m:oMath>
+          </w:p>
+        </w:tc>
+        <w:tc>
+          <w:tcPr>
+            <w:tcW w:w="1817" w:type="dxa"/>
+          </w:tcPr>
+          <w:p>
+            <w:r>
+              <w:t>Charm (c)</w:t>
+            </w:r>
+          </w:p>
+        </w:tc>
+        <w:tc>
+          <w:tcPr>
+            <w:tcW w:w="733" w:type="dxa"/>
+          </w:tcPr>
+          <w:p>
+            <w:r>
+              <w:t>+2/3</w:t>
+            </w:r>
+          </w:p>
+        </w:tc>
+        <w:tc>
+          <w:tcPr>
+            <w:tcW w:w="1267" w:type="dxa"/>
+          </w:tcPr>
+          <w:p>
+            <w:r>
+              <w:t>1.3</w:t>
+            </w:r>
+          </w:p>
+        </w:tc>
+      </w:tr>
+      <w:tr>
+        <w:tc>
+          <w:tcPr>
+            <w:tcW w:w="1357" w:type="dxa"/>
+            <w:vMerge w:val="restart"/>
+          </w:tcPr>
+          <w:p>
+            <w:r>
+              <w:t>Third Generation</w:t>
+            </w:r>
+          </w:p>
+        </w:tc>
+        <w:tc>
+          <w:tcPr>
+            <w:tcW w:w="1709" w:type="dxa"/>
+          </w:tcPr>
+          <w:p>
+            <w:r>
+              <w:t>Tau (</w:t>
             </w:r>
             <m:oMath>
               <m:sSup>
@@ -5688,7 +5268,7 @@
                     <w:rPr>
                       <w:rFonts w:ascii="Cambria Math" w:hAnsi="Cambria Math"/>
                     </w:rPr>
-                    <m:t>10</m:t>
+                    <m:t>τ</m:t>
                   </m:r>
                 </m:e>
                 <m:sup>
@@ -5696,11 +5276,34 @@
                     <w:rPr>
                       <w:rFonts w:ascii="Cambria Math" w:hAnsi="Cambria Math"/>
                     </w:rPr>
-                    <m:t>-9</m:t>
+                    <m:t>-</m:t>
                   </m:r>
                 </m:sup>
               </m:sSup>
             </m:oMath>
+            <w:r>
+              <w:t>)</w:t>
+            </w:r>
+          </w:p>
+        </w:tc>
+        <w:tc>
+          <w:tcPr>
+            <w:tcW w:w="561" w:type="dxa"/>
+          </w:tcPr>
+          <w:p>
+            <w:r>
+              <w:t>-1</w:t>
+            </w:r>
+          </w:p>
+        </w:tc>
+        <w:tc>
+          <w:tcPr>
+            <w:tcW w:w="1276" w:type="dxa"/>
+          </w:tcPr>
+          <w:p>
+            <w:r>
+              <w:t>1.78</w:t>
+            </w:r>
           </w:p>
         </w:tc>
         <w:tc>
@@ -5708,11 +5311,8 @@
             <w:tcW w:w="1817" w:type="dxa"/>
           </w:tcPr>
           <w:p>
-            <w:pPr>
-              <w:spacing w:line="480" w:lineRule="auto"/>
-            </w:pPr>
-            <w:r>
-              <w:t>Charm (c)</w:t>
+            <w:r>
+              <w:t>Bottom (b)</w:t>
             </w:r>
           </w:p>
         </w:tc>
@@ -5721,11 +5321,8 @@
             <w:tcW w:w="733" w:type="dxa"/>
           </w:tcPr>
           <w:p>
-            <w:pPr>
-              <w:spacing w:line="480" w:lineRule="auto"/>
-            </w:pPr>
-            <w:r>
-              <w:t>+2/3</w:t>
+            <w:r>
+              <w:t>-1/3</w:t>
             </w:r>
           </w:p>
         </w:tc>
@@ -5734,114 +5331,6 @@
             <w:tcW w:w="1267" w:type="dxa"/>
           </w:tcPr>
           <w:p>
-            <w:pPr>
-              <w:spacing w:line="480" w:lineRule="auto"/>
-            </w:pPr>
-            <w:r>
-              <w:t>1.3</w:t>
-            </w:r>
-          </w:p>
-        </w:tc>
-      </w:tr>
-      <w:tr>
-        <w:tc>
-          <w:tcPr>
-            <w:tcW w:w="1357" w:type="dxa"/>
-            <w:vMerge w:val="restart"/>
-          </w:tcPr>
-          <w:p>
-            <w:pPr>
-              <w:spacing w:line="480" w:lineRule="auto"/>
-            </w:pPr>
-            <w:r>
-              <w:t>Third Generation</w:t>
-            </w:r>
-          </w:p>
-        </w:tc>
-        <w:tc>
-          <w:tcPr>
-            <w:tcW w:w="1709" w:type="dxa"/>
-          </w:tcPr>
-          <w:p>
-            <w:pPr>
-              <w:spacing w:line="480" w:lineRule="auto"/>
-            </w:pPr>
-            <w:r>
-              <w:t>Tau (</w:t>
-            </w:r>
-            <m:oMath>
-              <m:r>
-                <w:rPr>
-                  <w:rFonts w:ascii="Cambria Math" w:hAnsi="Cambria Math"/>
-                </w:rPr>
-                <m:t>τ</m:t>
-              </m:r>
-            </m:oMath>
-            <w:r>
-              <w:t>)</w:t>
-            </w:r>
-          </w:p>
-        </w:tc>
-        <w:tc>
-          <w:tcPr>
-            <w:tcW w:w="561" w:type="dxa"/>
-          </w:tcPr>
-          <w:p>
-            <w:pPr>
-              <w:spacing w:line="480" w:lineRule="auto"/>
-            </w:pPr>
-            <w:r>
-              <w:t>-1</w:t>
-            </w:r>
-          </w:p>
-        </w:tc>
-        <w:tc>
-          <w:tcPr>
-            <w:tcW w:w="1276" w:type="dxa"/>
-          </w:tcPr>
-          <w:p>
-            <w:pPr>
-              <w:spacing w:line="480" w:lineRule="auto"/>
-            </w:pPr>
-            <w:r>
-              <w:t>1.78</w:t>
-            </w:r>
-          </w:p>
-        </w:tc>
-        <w:tc>
-          <w:tcPr>
-            <w:tcW w:w="1817" w:type="dxa"/>
-          </w:tcPr>
-          <w:p>
-            <w:pPr>
-              <w:spacing w:line="480" w:lineRule="auto"/>
-            </w:pPr>
-            <w:r>
-              <w:t>Bottom (b)</w:t>
-            </w:r>
-          </w:p>
-        </w:tc>
-        <w:tc>
-          <w:tcPr>
-            <w:tcW w:w="733" w:type="dxa"/>
-          </w:tcPr>
-          <w:p>
-            <w:pPr>
-              <w:spacing w:line="480" w:lineRule="auto"/>
-            </w:pPr>
-            <w:r>
-              <w:t>-1/3</w:t>
-            </w:r>
-          </w:p>
-        </w:tc>
-        <w:tc>
-          <w:tcPr>
-            <w:tcW w:w="1267" w:type="dxa"/>
-          </w:tcPr>
-          <w:p>
-            <w:pPr>
-              <w:spacing w:line="480" w:lineRule="auto"/>
-            </w:pPr>
             <w:r>
               <w:t>4.5</w:t>
             </w:r>
@@ -5854,20 +5343,13 @@
             <w:tcW w:w="1357" w:type="dxa"/>
             <w:vMerge/>
           </w:tcPr>
-          <w:p>
-            <w:pPr>
-              <w:spacing w:line="480" w:lineRule="auto"/>
-            </w:pPr>
-          </w:p>
+          <w:p/>
         </w:tc>
         <w:tc>
           <w:tcPr>
             <w:tcW w:w="1709" w:type="dxa"/>
           </w:tcPr>
           <w:p>
-            <w:pPr>
-              <w:spacing w:line="480" w:lineRule="auto"/>
-            </w:pPr>
             <w:r>
               <w:t>Neutrino (</w:t>
             </w:r>
@@ -5909,9 +5391,6 @@
             <w:tcW w:w="561" w:type="dxa"/>
           </w:tcPr>
           <w:p>
-            <w:pPr>
-              <w:spacing w:line="480" w:lineRule="auto"/>
-            </w:pPr>
             <w:r>
               <w:t>0</w:t>
             </w:r>
@@ -5922,9 +5401,6 @@
             <w:tcW w:w="1276" w:type="dxa"/>
           </w:tcPr>
           <w:p>
-            <w:pPr>
-              <w:spacing w:line="480" w:lineRule="auto"/>
-            </w:pPr>
             <w:r>
               <w:t xml:space="preserve">&lt; </w:t>
             </w:r>
@@ -5934,12 +5410,14 @@
                   <m:ctrlPr>
                     <w:rPr>
                       <w:rFonts w:ascii="Cambria Math" w:hAnsi="Cambria Math"/>
-                      <w:i/>
                     </w:rPr>
                   </m:ctrlPr>
                 </m:sSupPr>
                 <m:e>
                   <m:r>
+                    <m:rPr>
+                      <m:sty m:val="p"/>
+                    </m:rPr>
                     <w:rPr>
                       <w:rFonts w:ascii="Cambria Math" w:hAnsi="Cambria Math"/>
                     </w:rPr>
@@ -5948,6 +5426,9 @@
                 </m:e>
                 <m:sup>
                   <m:r>
+                    <m:rPr>
+                      <m:sty m:val="p"/>
+                    </m:rPr>
                     <w:rPr>
                       <w:rFonts w:ascii="Cambria Math" w:hAnsi="Cambria Math"/>
                     </w:rPr>
@@ -5963,9 +5444,6 @@
             <w:tcW w:w="1817" w:type="dxa"/>
           </w:tcPr>
           <w:p>
-            <w:pPr>
-              <w:spacing w:line="480" w:lineRule="auto"/>
-            </w:pPr>
             <w:r>
               <w:t>Top (t)</w:t>
             </w:r>
@@ -5976,9 +5454,6 @@
             <w:tcW w:w="733" w:type="dxa"/>
           </w:tcPr>
           <w:p>
-            <w:pPr>
-              <w:spacing w:line="480" w:lineRule="auto"/>
-            </w:pPr>
             <w:r>
               <w:t>+2/3</w:t>
             </w:r>
@@ -5989,9 +5464,6 @@
             <w:tcW w:w="1267" w:type="dxa"/>
           </w:tcPr>
           <w:p>
-            <w:pPr>
-              <w:spacing w:line="480" w:lineRule="auto"/>
-            </w:pPr>
             <w:r>
               <w:t>174</w:t>
             </w:r>
@@ -5999,15 +5471,238 @@
         </w:tc>
       </w:tr>
     </w:tbl>
-    <w:p>
-      <w:pPr>
-        <w:spacing w:line="480" w:lineRule="auto"/>
-      </w:pPr>
-    </w:p>
-    <w:p>
-      <w:pPr>
-        <w:spacing w:line="480" w:lineRule="auto"/>
-      </w:pPr>
+    <w:p/>
+    <w:p>
+      <w:r>
+        <w:t xml:space="preserve">While it is accepted that neutrinos are not massless, </w:t>
+      </w:r>
+      <w:r>
+        <w:t>their masses are so small that they have not been precisely determined, however, the upper bounds for the estimated masses for neutrinos are around 9 orders of magnitude smaller than the other fermions.</w:t>
+      </w:r>
+    </w:p>
+    <w:p/>
+    <w:p>
+      <w:r>
+        <w:t xml:space="preserve">The Dirac equation describes the state of each of the twelve fundamental fermions and indicates that for each fermion there is an antiparticle which has the same mass but opposite charge, which is indicated by a horizontal bar over the particle’s symbol, or a charge symbol of the opposite sign, e.g. the anti-down quark is indicated by </w:t>
+      </w:r>
+      <w:r>
+        <w:t>d̅</w:t>
+      </w:r>
+      <w:r>
+        <w:t xml:space="preserve">, whereas the antimuon is indicated by </w:t>
+      </w:r>
+      <m:oMath>
+        <m:sSup>
+          <m:sSupPr>
+            <m:ctrlPr>
+              <w:rPr>
+                <w:rFonts w:ascii="Cambria Math" w:hAnsi="Cambria Math"/>
+                <w:i/>
+              </w:rPr>
+            </m:ctrlPr>
+          </m:sSupPr>
+          <m:e>
+            <m:r>
+              <w:rPr>
+                <w:rFonts w:ascii="Cambria Math" w:hAnsi="Cambria Math"/>
+              </w:rPr>
+              <m:t>μ</m:t>
+            </m:r>
+          </m:e>
+          <m:sup>
+            <m:r>
+              <w:rPr>
+                <w:rFonts w:ascii="Cambria Math" w:hAnsi="Cambria Math"/>
+              </w:rPr>
+              <m:t>+</m:t>
+            </m:r>
+          </m:sup>
+        </m:sSup>
+      </m:oMath>
+      <w:r>
+        <w:t>.</w:t>
+      </w:r>
+    </w:p>
+    <w:p/>
+    <w:p>
+      <w:r>
+        <w:t xml:space="preserve">Interactions between </w:t>
+      </w:r>
+      <w:r>
+        <w:t xml:space="preserve">particles are facilitated by the four fundamental forces, but the effect of gravity at this scale is sufficiently negligible that it can be ignored without loss of accuracy. All particles take part in weak interactions and are therefore subject to the weak force. The neutrinos are all electrically neutral and therefore are not involved in electromagnetic interactions and are, so to speak, invisible to this force. Quarks carry what is termed as “colour charge” by QCD and are therefore the only particles that feel the strong force. </w:t>
+      </w:r>
+    </w:p>
+    <w:p/>
+    <w:p>
+      <w:r>
+        <w:t xml:space="preserve">The strong force confines </w:t>
+      </w:r>
+      <w:r>
+        <w:t xml:space="preserve">quarks </w:t>
+      </w:r>
+      <w:r>
+        <w:t>to confined states within hadrons and are therefore not freely observed under normal circumstances</w:t>
+      </w:r>
+    </w:p>
+    <w:p>
+      <w:pPr>
+        <w:pStyle w:val="Heading3"/>
+      </w:pPr>
+      <w:r>
+        <w:lastRenderedPageBreak/>
+        <w:t>The Fundamental Forces</w:t>
+      </w:r>
+    </w:p>
+    <w:p/>
+    <w:p>
+      <w:r>
+        <w:t>Classical electromagnetism explained the electrostatic interaction between particles using a scalar potential, Newton himself that matter could interact with any other matter without the mediation of direct contact.</w:t>
+      </w:r>
+    </w:p>
+    <w:p/>
+    <w:p>
+      <w:r>
+        <w:t>Quantum Field Theory circumvents this non-material explanation and encompasses the description of each of the fundamental forces. Electromagnetism is explained by Quantum Electrodynamics (QED), the Strong Force by Quantum Chromodynamics (QCD), the weak force by the Electroweak Theory (EWT), Gravity</w:t>
+      </w:r>
+      <w:r>
+        <w:t xml:space="preserve"> has not been explained by the Standard Model</w:t>
+      </w:r>
+      <w:r>
+        <w:t xml:space="preserve"> yet; therefore,</w:t>
+      </w:r>
+      <w:r>
+        <w:t xml:space="preserve"> Einstein’s General Theory of Relativity is still the best explanation of this force, but</w:t>
+      </w:r>
+      <w:r>
+        <w:t xml:space="preserve"> it</w:t>
+      </w:r>
+      <w:r>
+        <w:t xml:space="preserve"> falls within the bounds of Classical Physics</w:t>
+      </w:r>
+      <w:r>
+        <w:t>. As such, the search to incorporate gravity into the Standard Model</w:t>
+      </w:r>
+      <w:r>
+        <w:t xml:space="preserve"> is an ongoing area of research</w:t>
+      </w:r>
+      <w:r>
+        <w:t xml:space="preserve"> and has resulted in exciting new theoretical research avenues such as string theory and loop quantum gravity</w:t>
+      </w:r>
+      <w:r>
+        <w:t xml:space="preserve"> arising</w:t>
+      </w:r>
+      <w:r>
+        <w:t>.</w:t>
+      </w:r>
+    </w:p>
+    <w:p/>
+    <w:p>
+      <w:r>
+        <w:t>Looking at electromag</w:t>
+      </w:r>
+      <w:r>
+        <w:t>netism, the interaction between charged particles occurs via the exchange of</w:t>
+      </w:r>
+      <w:r>
+        <w:t xml:space="preserve"> massless</w:t>
+      </w:r>
+      <w:r>
+        <w:t xml:space="preserve"> virtual photons, which explains momentum transfer via a particle exchange and circumventing the issue of a non-physical potential as the medium of interaction.</w:t>
+      </w:r>
+    </w:p>
+    <w:p/>
+    <w:p>
+      <w:r>
+        <w:t xml:space="preserve">Similarly, there are virtual particles (gauge bosons) for both the Strong Force (i.e. the massless gluon) and Weak Force (i.e. </w:t>
+      </w:r>
+      <m:oMath>
+        <m:sSup>
+          <m:sSupPr>
+            <m:ctrlPr>
+              <w:rPr>
+                <w:rFonts w:ascii="Cambria Math" w:hAnsi="Cambria Math"/>
+                <w:i/>
+              </w:rPr>
+            </m:ctrlPr>
+          </m:sSupPr>
+          <m:e>
+            <m:r>
+              <w:rPr>
+                <w:rFonts w:ascii="Cambria Math" w:hAnsi="Cambria Math"/>
+              </w:rPr>
+              <m:t>W</m:t>
+            </m:r>
+          </m:e>
+          <m:sup>
+            <m:r>
+              <w:rPr>
+                <w:rFonts w:ascii="Cambria Math" w:hAnsi="Cambria Math"/>
+              </w:rPr>
+              <m:t>+</m:t>
+            </m:r>
+          </m:sup>
+        </m:sSup>
+      </m:oMath>
+      <w:r>
+        <w:t xml:space="preserve"> and </w:t>
+      </w:r>
+      <m:oMath>
+        <m:sSup>
+          <m:sSupPr>
+            <m:ctrlPr>
+              <w:rPr>
+                <w:rFonts w:ascii="Cambria Math" w:hAnsi="Cambria Math"/>
+                <w:i/>
+              </w:rPr>
+            </m:ctrlPr>
+          </m:sSupPr>
+          <m:e>
+            <m:r>
+              <w:rPr>
+                <w:rFonts w:ascii="Cambria Math" w:hAnsi="Cambria Math"/>
+              </w:rPr>
+              <m:t>W</m:t>
+            </m:r>
+          </m:e>
+          <m:sup>
+            <m:r>
+              <w:rPr>
+                <w:rFonts w:ascii="Cambria Math" w:hAnsi="Cambria Math"/>
+              </w:rPr>
+              <m:t>-</m:t>
+            </m:r>
+          </m:sup>
+        </m:sSup>
+      </m:oMath>
+      <w:r>
+        <w:t xml:space="preserve"> bosons, which are around 80 times heavier than the proton</w:t>
+      </w:r>
+      <w:r>
+        <w:t xml:space="preserve"> and the Z boson, which facilitates a weak neutral-current interaction</w:t>
+      </w:r>
+      <w:r>
+        <w:t>).</w:t>
+      </w:r>
+      <w:r>
+        <w:t xml:space="preserve"> The gauge bosons all have spin 1, compared to the fermions whom all have spin ½.</w:t>
+      </w:r>
+    </w:p>
+    <w:p/>
+    <w:p>
+      <w:pPr>
+        <w:pStyle w:val="Heading3"/>
+      </w:pPr>
+      <w:r>
+        <w:lastRenderedPageBreak/>
+        <w:t>The Higgs Boson</w:t>
+      </w:r>
+    </w:p>
+    <w:p>
+      <w:pPr>
+        <w:pStyle w:val="Heading3"/>
+      </w:pPr>
+      <w:bookmarkStart w:id="12" w:name="_GoBack"/>
+      <w:bookmarkEnd w:id="12"/>
       <w:r>
         <w:br w:type="page"/>
       </w:r>
@@ -6016,12 +5711,12 @@
       <w:pPr>
         <w:pStyle w:val="Heading2"/>
       </w:pPr>
-      <w:bookmarkStart w:id="12" w:name="_Toc534965471"/>
+      <w:bookmarkStart w:id="13" w:name="_Toc534965471"/>
       <w:r>
         <w:lastRenderedPageBreak/>
         <w:t>The CERN Experiment</w:t>
       </w:r>
-      <w:bookmarkEnd w:id="12"/>
+      <w:bookmarkEnd w:id="13"/>
     </w:p>
     <w:p>
       <w:pPr>
@@ -6040,12 +5735,12 @@
       <w:pPr>
         <w:pStyle w:val="Heading3"/>
       </w:pPr>
-      <w:bookmarkStart w:id="13" w:name="_Toc534965472"/>
+      <w:bookmarkStart w:id="14" w:name="_Toc534965472"/>
       <w:r>
         <w:lastRenderedPageBreak/>
         <w:t>Hardware</w:t>
       </w:r>
-      <w:bookmarkEnd w:id="13"/>
+      <w:bookmarkEnd w:id="14"/>
     </w:p>
     <w:p>
       <w:pPr>
@@ -6110,12 +5805,12 @@
       <w:pPr>
         <w:pStyle w:val="Heading3"/>
       </w:pPr>
-      <w:bookmarkStart w:id="14" w:name="_Toc534965473"/>
+      <w:bookmarkStart w:id="15" w:name="_Toc534965473"/>
       <w:r>
         <w:lastRenderedPageBreak/>
         <w:t>Software</w:t>
       </w:r>
-      <w:bookmarkEnd w:id="14"/>
+      <w:bookmarkEnd w:id="15"/>
     </w:p>
     <w:p>
       <w:pPr>
@@ -6135,12 +5830,12 @@
       <w:pPr>
         <w:pStyle w:val="Heading3"/>
       </w:pPr>
-      <w:bookmarkStart w:id="15" w:name="_Toc534965474"/>
+      <w:bookmarkStart w:id="16" w:name="_Toc534965474"/>
       <w:r>
         <w:lastRenderedPageBreak/>
         <w:t>Collaborations</w:t>
       </w:r>
-      <w:bookmarkEnd w:id="15"/>
+      <w:bookmarkEnd w:id="16"/>
     </w:p>
     <w:p>
       <w:pPr>
@@ -6159,12 +5854,12 @@
       <w:pPr>
         <w:pStyle w:val="Heading1"/>
       </w:pPr>
-      <w:bookmarkStart w:id="16" w:name="_Toc534965475"/>
+      <w:bookmarkStart w:id="17" w:name="_Toc534965475"/>
       <w:r>
         <w:lastRenderedPageBreak/>
         <w:t>The ALICE Collaboration</w:t>
       </w:r>
-      <w:bookmarkEnd w:id="16"/>
+      <w:bookmarkEnd w:id="17"/>
     </w:p>
     <w:p>
       <w:pPr>
@@ -6183,12 +5878,12 @@
       <w:pPr>
         <w:pStyle w:val="Heading2"/>
       </w:pPr>
-      <w:bookmarkStart w:id="17" w:name="_Toc534965476"/>
+      <w:bookmarkStart w:id="18" w:name="_Toc534965476"/>
       <w:r>
         <w:lastRenderedPageBreak/>
         <w:t>Objectives of the ALICE Experiment</w:t>
       </w:r>
-      <w:bookmarkEnd w:id="17"/>
+      <w:bookmarkEnd w:id="18"/>
     </w:p>
     <w:p>
       <w:pPr>
@@ -6207,7 +5902,7 @@
       <w:pPr>
         <w:pStyle w:val="Heading2"/>
       </w:pPr>
-      <w:bookmarkStart w:id="18" w:name="_Toc534965477"/>
+      <w:bookmarkStart w:id="19" w:name="_Toc534965477"/>
       <w:r>
         <w:lastRenderedPageBreak/>
         <w:t>Gas Detectors</w:t>
@@ -6399,7 +6094,7 @@
         <w:lastRenderedPageBreak/>
         <w:t>The ALICE Detector</w:t>
       </w:r>
-      <w:bookmarkEnd w:id="18"/>
+      <w:bookmarkEnd w:id="19"/>
     </w:p>
     <w:p>
       <w:pPr>
@@ -6418,12 +6113,12 @@
       <w:pPr>
         <w:pStyle w:val="Heading3"/>
       </w:pPr>
-      <w:bookmarkStart w:id="19" w:name="_Toc534965478"/>
+      <w:bookmarkStart w:id="20" w:name="_Toc534965478"/>
       <w:r>
         <w:lastRenderedPageBreak/>
         <w:t>The Transition Radiation Detector</w:t>
       </w:r>
-      <w:bookmarkEnd w:id="19"/>
+      <w:bookmarkEnd w:id="20"/>
     </w:p>
     <w:p>
       <w:pPr>
@@ -6439,12 +6134,12 @@
       <w:pPr>
         <w:pStyle w:val="Heading1"/>
       </w:pPr>
-      <w:bookmarkStart w:id="20" w:name="_Toc534965480"/>
+      <w:bookmarkStart w:id="21" w:name="_Toc534965480"/>
       <w:r>
         <w:lastRenderedPageBreak/>
         <w:t>Deep Learning</w:t>
       </w:r>
-      <w:bookmarkEnd w:id="20"/>
+      <w:bookmarkEnd w:id="21"/>
     </w:p>
     <w:p>
       <w:pPr>
@@ -6453,12 +6148,12 @@
       <w:r>
         <w:br w:type="page"/>
       </w:r>
-      <w:bookmarkStart w:id="21" w:name="_Toc534965481"/>
+      <w:bookmarkStart w:id="22" w:name="_Toc534965481"/>
       <w:r>
         <w:lastRenderedPageBreak/>
         <w:t>Mathematical Background</w:t>
       </w:r>
-      <w:bookmarkEnd w:id="21"/>
+      <w:bookmarkEnd w:id="22"/>
     </w:p>
     <w:p>
       <w:pPr>
@@ -6477,7 +6172,7 @@
       <w:pPr>
         <w:pStyle w:val="Heading2"/>
       </w:pPr>
-      <w:bookmarkStart w:id="22" w:name="_Toc534965482"/>
+      <w:bookmarkStart w:id="23" w:name="_Toc534965482"/>
       <w:r>
         <w:lastRenderedPageBreak/>
         <w:t>Deep</w:t>
@@ -6485,7 +6180,7 @@
       <w:r>
         <w:t xml:space="preserve"> Feedforward Neural Networks</w:t>
       </w:r>
-      <w:bookmarkEnd w:id="22"/>
+      <w:bookmarkEnd w:id="23"/>
     </w:p>
     <w:p>
       <w:pPr>
@@ -6504,12 +6199,12 @@
       <w:pPr>
         <w:pStyle w:val="Heading2"/>
       </w:pPr>
-      <w:bookmarkStart w:id="23" w:name="_Toc534965483"/>
+      <w:bookmarkStart w:id="24" w:name="_Toc534965483"/>
       <w:r>
         <w:lastRenderedPageBreak/>
         <w:t>Convolutional Neural Networks</w:t>
       </w:r>
-      <w:bookmarkEnd w:id="23"/>
+      <w:bookmarkEnd w:id="24"/>
     </w:p>
     <w:p>
       <w:pPr>
@@ -6528,12 +6223,12 @@
       <w:pPr>
         <w:pStyle w:val="Heading2"/>
       </w:pPr>
-      <w:bookmarkStart w:id="24" w:name="_Toc534965484"/>
+      <w:bookmarkStart w:id="25" w:name="_Toc534965484"/>
       <w:r>
         <w:lastRenderedPageBreak/>
         <w:t>Variational Autoencoders</w:t>
       </w:r>
-      <w:bookmarkEnd w:id="24"/>
+      <w:bookmarkEnd w:id="25"/>
     </w:p>
     <w:p>
       <w:pPr>
@@ -6552,12 +6247,12 @@
       <w:pPr>
         <w:pStyle w:val="Heading2"/>
       </w:pPr>
-      <w:bookmarkStart w:id="25" w:name="_Toc534965485"/>
+      <w:bookmarkStart w:id="26" w:name="_Toc534965485"/>
       <w:r>
         <w:lastRenderedPageBreak/>
         <w:t>Generative Adversarial Networks</w:t>
       </w:r>
-      <w:bookmarkEnd w:id="25"/>
+      <w:bookmarkEnd w:id="26"/>
     </w:p>
     <w:p>
       <w:pPr>
@@ -6576,23 +6271,23 @@
       <w:pPr>
         <w:pStyle w:val="Heading1"/>
       </w:pPr>
-      <w:bookmarkStart w:id="26" w:name="_Toc534965486"/>
+      <w:bookmarkStart w:id="27" w:name="_Toc534965486"/>
       <w:r>
         <w:lastRenderedPageBreak/>
         <w:t>Data</w:t>
       </w:r>
-      <w:bookmarkEnd w:id="26"/>
+      <w:bookmarkEnd w:id="27"/>
     </w:p>
     <w:p>
       <w:pPr>
         <w:pStyle w:val="Heading1"/>
       </w:pPr>
-      <w:bookmarkStart w:id="27" w:name="_Toc534965487"/>
+      <w:bookmarkStart w:id="28" w:name="_Toc534965487"/>
       <w:r>
         <w:lastRenderedPageBreak/>
         <w:t>Methods</w:t>
       </w:r>
-      <w:bookmarkEnd w:id="27"/>
+      <w:bookmarkEnd w:id="28"/>
     </w:p>
     <w:p>
       <w:r>
@@ -6612,8 +6307,6 @@
       <w:r>
         <w:br w:type="page"/>
       </w:r>
-      <w:bookmarkStart w:id="28" w:name="_GoBack"/>
-      <w:bookmarkEnd w:id="28"/>
     </w:p>
     <w:p>
       <w:pPr>
@@ -7344,7 +7037,7 @@
       <w:rPr>
         <w:noProof/>
       </w:rPr>
-      <w:t>6</w:t>
+      <w:t>2</w:t>
     </w:r>
     <w:r>
       <w:rPr>
@@ -7377,7 +7070,7 @@
       <w:rPr>
         <w:noProof/>
       </w:rPr>
-      <w:t>Methods</w:t>
+      <w:t>High Energy Physics &amp; The CERN Experiment</w:t>
     </w:r>
     <w:r>
       <w:rPr>
@@ -7412,7 +7105,7 @@
         <v:path o:extrusionok="f" gradientshapeok="t" o:connecttype="rect"/>
         <o:lock v:ext="edit" aspectratio="t"/>
       </v:shapetype>
-      <v:shape id="_x0000_i1105" type="#_x0000_t75" style="width:10pt;height:10pt" o:bullet="t">
+      <v:shape id="_x0000_i1133" type="#_x0000_t75" style="width:10pt;height:10pt" o:bullet="t">
         <v:imagedata r:id="rId1" o:title="logo-bullet"/>
       </v:shape>
     </w:pict>
@@ -10423,7 +10116,10 @@
     <w:name w:val="Normal"/>
     <w:autoRedefine/>
     <w:qFormat/>
-    <w:rsid w:val="006001D3"/>
+    <w:rsid w:val="0032300D"/>
+    <w:pPr>
+      <w:spacing w:line="480" w:lineRule="auto"/>
+    </w:pPr>
     <w:rPr>
       <w:rFonts w:eastAsia="Times New Roman"/>
       <w:sz w:val="24"/>
@@ -12592,7 +12288,7 @@
 </file>
 
 <file path=customXml/itemProps2.xml><?xml version="1.0" encoding="utf-8"?>
-<ds:datastoreItem xmlns:ds="http://schemas.openxmlformats.org/officeDocument/2006/customXml" ds:itemID="{FB951011-6271-764A-B97C-27AABDC19960}">
+<ds:datastoreItem xmlns:ds="http://schemas.openxmlformats.org/officeDocument/2006/customXml" ds:itemID="{3971009A-2B0F-9149-B778-476D40681D7F}">
   <ds:schemaRefs>
     <ds:schemaRef ds:uri="http://schemas.openxmlformats.org/officeDocument/2006/bibliography"/>
   </ds:schemaRefs>

</xml_diff>

<commit_message>
nn from scratch 1
</commit_message>
<xml_diff>
--- a/Thesis/Thesis Draft 1.2.docx
+++ b/Thesis/Thesis Draft 1.2.docx
@@ -41,7 +41,7 @@
           <w:noProof/>
           <w:lang w:val="en-ZA" w:eastAsia="en-US"/>
         </w:rPr>
-        <w:pict w14:anchorId="297C7466">
+        <w:pict w14:anchorId="5EBEC2FC">
           <v:shape id="_x0000_i1025" type="#_x0000_t75" alt="http://www.sapc.org.za/sapc/wp-content/uploads/2018/02/UCTLogo1.jpg" style="width:424.9pt;height:398.95pt;mso-width-percent:0;mso-height-percent:0;mso-width-percent:0;mso-height-percent:0">
             <v:imagedata r:id="rId9" r:href="rId10"/>
           </v:shape>
@@ -477,7 +477,7 @@
           <w:r>
             <w:fldChar w:fldCharType="separate"/>
           </w:r>
-          <w:hyperlink w:anchor="_Toc535710231" w:history="1">
+          <w:hyperlink w:anchor="_Toc535711680" w:history="1">
             <w:r>
               <w:rPr>
                 <w:rStyle w:val="Hyperlink"/>
@@ -504,7 +504,7 @@
                 <w:noProof/>
                 <w:webHidden/>
               </w:rPr>
-              <w:instrText xml:space="preserve"> PAGEREF _Toc535710231 \h </w:instrText>
+              <w:instrText xml:space="preserve"> PAGEREF _Toc535711680 \h </w:instrText>
             </w:r>
             <w:r>
               <w:rPr>
@@ -551,7 +551,7 @@
               <w:lang w:val="en-ZA" w:eastAsia="en-US"/>
             </w:rPr>
           </w:pPr>
-          <w:hyperlink w:anchor="_Toc535710232" w:history="1">
+          <w:hyperlink w:anchor="_Toc535711681" w:history="1">
             <w:r>
               <w:rPr>
                 <w:rStyle w:val="Hyperlink"/>
@@ -578,7 +578,7 @@
                 <w:noProof/>
                 <w:webHidden/>
               </w:rPr>
-              <w:instrText xml:space="preserve"> PAGEREF _Toc535710232 \h </w:instrText>
+              <w:instrText xml:space="preserve"> PAGEREF _Toc535711681 \h </w:instrText>
             </w:r>
             <w:r>
               <w:rPr>
@@ -625,7 +625,7 @@
               <w:lang w:val="en-ZA" w:eastAsia="en-US"/>
             </w:rPr>
           </w:pPr>
-          <w:hyperlink w:anchor="_Toc535710233" w:history="1">
+          <w:hyperlink w:anchor="_Toc535711682" w:history="1">
             <w:r>
               <w:rPr>
                 <w:rStyle w:val="Hyperlink"/>
@@ -652,7 +652,7 @@
                 <w:noProof/>
                 <w:webHidden/>
               </w:rPr>
-              <w:instrText xml:space="preserve"> PAGEREF _Toc535710233 \h </w:instrText>
+              <w:instrText xml:space="preserve"> PAGEREF _Toc535711682 \h </w:instrText>
             </w:r>
             <w:r>
               <w:rPr>
@@ -699,7 +699,7 @@
               <w:lang w:val="en-ZA" w:eastAsia="en-US"/>
             </w:rPr>
           </w:pPr>
-          <w:hyperlink w:anchor="_Toc535710234" w:history="1">
+          <w:hyperlink w:anchor="_Toc535711683" w:history="1">
             <w:r>
               <w:rPr>
                 <w:rStyle w:val="Hyperlink"/>
@@ -726,7 +726,7 @@
                 <w:noProof/>
                 <w:webHidden/>
               </w:rPr>
-              <w:instrText xml:space="preserve"> PAGEREF _Toc535710234 \h </w:instrText>
+              <w:instrText xml:space="preserve"> PAGEREF _Toc535711683 \h </w:instrText>
             </w:r>
             <w:r>
               <w:rPr>
@@ -773,7 +773,7 @@
               <w:lang w:val="en-ZA" w:eastAsia="en-US"/>
             </w:rPr>
           </w:pPr>
-          <w:hyperlink w:anchor="_Toc535710235" w:history="1">
+          <w:hyperlink w:anchor="_Toc535711684" w:history="1">
             <w:r>
               <w:rPr>
                 <w:rStyle w:val="Hyperlink"/>
@@ -800,7 +800,7 @@
                 <w:noProof/>
                 <w:webHidden/>
               </w:rPr>
-              <w:instrText xml:space="preserve"> PAGEREF _Toc535710235 \h </w:instrText>
+              <w:instrText xml:space="preserve"> PAGEREF _Toc535711684 \h </w:instrText>
             </w:r>
             <w:r>
               <w:rPr>
@@ -847,7 +847,7 @@
               <w:lang w:val="en-ZA" w:eastAsia="en-US"/>
             </w:rPr>
           </w:pPr>
-          <w:hyperlink w:anchor="_Toc535710236" w:history="1">
+          <w:hyperlink w:anchor="_Toc535711685" w:history="1">
             <w:r>
               <w:rPr>
                 <w:rStyle w:val="Hyperlink"/>
@@ -874,7 +874,7 @@
                 <w:noProof/>
                 <w:webHidden/>
               </w:rPr>
-              <w:instrText xml:space="preserve"> PAGEREF _Toc535710236 \h </w:instrText>
+              <w:instrText xml:space="preserve"> PAGEREF _Toc535711685 \h </w:instrText>
             </w:r>
             <w:r>
               <w:rPr>
@@ -921,7 +921,7 @@
               <w:lang w:val="en-ZA" w:eastAsia="en-US"/>
             </w:rPr>
           </w:pPr>
-          <w:hyperlink w:anchor="_Toc535710237" w:history="1">
+          <w:hyperlink w:anchor="_Toc535711686" w:history="1">
             <w:r>
               <w:rPr>
                 <w:rStyle w:val="Hyperlink"/>
@@ -948,7 +948,7 @@
                 <w:noProof/>
                 <w:webHidden/>
               </w:rPr>
-              <w:instrText xml:space="preserve"> PAGEREF _Toc535710237 \h </w:instrText>
+              <w:instrText xml:space="preserve"> PAGEREF _Toc535711686 \h </w:instrText>
             </w:r>
             <w:r>
               <w:rPr>
@@ -995,7 +995,7 @@
               <w:lang w:val="en-ZA" w:eastAsia="en-US"/>
             </w:rPr>
           </w:pPr>
-          <w:hyperlink w:anchor="_Toc535710238" w:history="1">
+          <w:hyperlink w:anchor="_Toc535711687" w:history="1">
             <w:r>
               <w:rPr>
                 <w:rStyle w:val="Hyperlink"/>
@@ -1022,7 +1022,7 @@
                 <w:noProof/>
                 <w:webHidden/>
               </w:rPr>
-              <w:instrText xml:space="preserve"> PAGEREF _Toc535710238 \h </w:instrText>
+              <w:instrText xml:space="preserve"> PAGEREF _Toc535711687 \h </w:instrText>
             </w:r>
             <w:r>
               <w:rPr>
@@ -1067,7 +1067,7 @@
               <w:lang w:val="en-ZA" w:eastAsia="en-US"/>
             </w:rPr>
           </w:pPr>
-          <w:hyperlink w:anchor="_Toc535710239" w:history="1">
+          <w:hyperlink w:anchor="_Toc535711688" w:history="1">
             <w:r>
               <w:rPr>
                 <w:rStyle w:val="Hyperlink"/>
@@ -1094,7 +1094,7 @@
                 <w:noProof/>
                 <w:webHidden/>
               </w:rPr>
-              <w:instrText xml:space="preserve"> PAGEREF _Toc535710239 \h </w:instrText>
+              <w:instrText xml:space="preserve"> PAGEREF _Toc535711688 \h </w:instrText>
             </w:r>
             <w:r>
               <w:rPr>
@@ -1139,7 +1139,7 @@
               <w:lang w:val="en-ZA" w:eastAsia="en-US"/>
             </w:rPr>
           </w:pPr>
-          <w:hyperlink w:anchor="_Toc535710240" w:history="1">
+          <w:hyperlink w:anchor="_Toc535711689" w:history="1">
             <w:r>
               <w:rPr>
                 <w:rStyle w:val="Hyperlink"/>
@@ -1166,7 +1166,7 @@
                 <w:noProof/>
                 <w:webHidden/>
               </w:rPr>
-              <w:instrText xml:space="preserve"> PAGEREF _Toc535710240 \h </w:instrText>
+              <w:instrText xml:space="preserve"> PAGEREF _Toc535711689 \h </w:instrText>
             </w:r>
             <w:r>
               <w:rPr>
@@ -1211,7 +1211,7 @@
               <w:lang w:val="en-ZA" w:eastAsia="en-US"/>
             </w:rPr>
           </w:pPr>
-          <w:hyperlink w:anchor="_Toc535710241" w:history="1">
+          <w:hyperlink w:anchor="_Toc535711690" w:history="1">
             <w:r>
               <w:rPr>
                 <w:rStyle w:val="Hyperlink"/>
@@ -1238,7 +1238,7 @@
                 <w:noProof/>
                 <w:webHidden/>
               </w:rPr>
-              <w:instrText xml:space="preserve"> PAGEREF _Toc535710241 \h </w:instrText>
+              <w:instrText xml:space="preserve"> PAGEREF _Toc535711690 \h </w:instrText>
             </w:r>
             <w:r>
               <w:rPr>
@@ -1283,7 +1283,7 @@
               <w:lang w:val="en-ZA" w:eastAsia="en-US"/>
             </w:rPr>
           </w:pPr>
-          <w:hyperlink w:anchor="_Toc535710242" w:history="1">
+          <w:hyperlink w:anchor="_Toc535711691" w:history="1">
             <w:r>
               <w:rPr>
                 <w:rStyle w:val="Hyperlink"/>
@@ -1310,7 +1310,7 @@
                 <w:noProof/>
                 <w:webHidden/>
               </w:rPr>
-              <w:instrText xml:space="preserve"> PAGEREF _Toc535710242 \h </w:instrText>
+              <w:instrText xml:space="preserve"> PAGEREF _Toc535711691 \h </w:instrText>
             </w:r>
             <w:r>
               <w:rPr>
@@ -1357,7 +1357,7 @@
               <w:lang w:val="en-ZA" w:eastAsia="en-US"/>
             </w:rPr>
           </w:pPr>
-          <w:hyperlink w:anchor="_Toc535710243" w:history="1">
+          <w:hyperlink w:anchor="_Toc535711692" w:history="1">
             <w:r>
               <w:rPr>
                 <w:rStyle w:val="Hyperlink"/>
@@ -1384,7 +1384,7 @@
                 <w:noProof/>
                 <w:webHidden/>
               </w:rPr>
-              <w:instrText xml:space="preserve"> PAGEREF _Toc535710243 \h </w:instrText>
+              <w:instrText xml:space="preserve"> PAGEREF _Toc535711692 \h </w:instrText>
             </w:r>
             <w:r>
               <w:rPr>
@@ -1431,7 +1431,7 @@
               <w:lang w:val="en-ZA" w:eastAsia="en-US"/>
             </w:rPr>
           </w:pPr>
-          <w:hyperlink w:anchor="_Toc535710244" w:history="1">
+          <w:hyperlink w:anchor="_Toc535711693" w:history="1">
             <w:r>
               <w:rPr>
                 <w:rStyle w:val="Hyperlink"/>
@@ -1458,7 +1458,7 @@
                 <w:noProof/>
                 <w:webHidden/>
               </w:rPr>
-              <w:instrText xml:space="preserve"> PAGEREF _Toc535710244 \h </w:instrText>
+              <w:instrText xml:space="preserve"> PAGEREF _Toc535711693 \h </w:instrText>
             </w:r>
             <w:r>
               <w:rPr>
@@ -1503,7 +1503,7 @@
               <w:lang w:val="en-ZA" w:eastAsia="en-US"/>
             </w:rPr>
           </w:pPr>
-          <w:hyperlink w:anchor="_Toc535710245" w:history="1">
+          <w:hyperlink w:anchor="_Toc535711694" w:history="1">
             <w:r>
               <w:rPr>
                 <w:rStyle w:val="Hyperlink"/>
@@ -1530,7 +1530,7 @@
                 <w:noProof/>
                 <w:webHidden/>
               </w:rPr>
-              <w:instrText xml:space="preserve"> PAGEREF _Toc535710245 \h </w:instrText>
+              <w:instrText xml:space="preserve"> PAGEREF _Toc535711694 \h </w:instrText>
             </w:r>
             <w:r>
               <w:rPr>
@@ -1575,7 +1575,7 @@
               <w:lang w:val="en-ZA" w:eastAsia="en-US"/>
             </w:rPr>
           </w:pPr>
-          <w:hyperlink w:anchor="_Toc535710246" w:history="1">
+          <w:hyperlink w:anchor="_Toc535711695" w:history="1">
             <w:r>
               <w:rPr>
                 <w:rStyle w:val="Hyperlink"/>
@@ -1602,7 +1602,7 @@
                 <w:noProof/>
                 <w:webHidden/>
               </w:rPr>
-              <w:instrText xml:space="preserve"> PAGEREF _Toc535710246 \h </w:instrText>
+              <w:instrText xml:space="preserve"> PAGEREF _Toc535711695 \h </w:instrText>
             </w:r>
             <w:r>
               <w:rPr>
@@ -1647,7 +1647,7 @@
               <w:lang w:val="en-ZA" w:eastAsia="en-US"/>
             </w:rPr>
           </w:pPr>
-          <w:hyperlink w:anchor="_Toc535710247" w:history="1">
+          <w:hyperlink w:anchor="_Toc535711696" w:history="1">
             <w:r>
               <w:rPr>
                 <w:rStyle w:val="Hyperlink"/>
@@ -1674,7 +1674,7 @@
                 <w:noProof/>
                 <w:webHidden/>
               </w:rPr>
-              <w:instrText xml:space="preserve"> PAGEREF _Toc535710247 \h </w:instrText>
+              <w:instrText xml:space="preserve"> PAGEREF _Toc535711696 \h </w:instrText>
             </w:r>
             <w:r>
               <w:rPr>
@@ -1721,7 +1721,7 @@
               <w:lang w:val="en-ZA" w:eastAsia="en-US"/>
             </w:rPr>
           </w:pPr>
-          <w:hyperlink w:anchor="_Toc535710248" w:history="1">
+          <w:hyperlink w:anchor="_Toc535711697" w:history="1">
             <w:r>
               <w:rPr>
                 <w:rStyle w:val="Hyperlink"/>
@@ -1748,7 +1748,7 @@
                 <w:noProof/>
                 <w:webHidden/>
               </w:rPr>
-              <w:instrText xml:space="preserve"> PAGEREF _Toc535710248 \h </w:instrText>
+              <w:instrText xml:space="preserve"> PAGEREF _Toc535711697 \h </w:instrText>
             </w:r>
             <w:r>
               <w:rPr>
@@ -1795,7 +1795,7 @@
               <w:lang w:val="en-ZA" w:eastAsia="en-US"/>
             </w:rPr>
           </w:pPr>
-          <w:hyperlink w:anchor="_Toc535710249" w:history="1">
+          <w:hyperlink w:anchor="_Toc535711698" w:history="1">
             <w:r>
               <w:rPr>
                 <w:rStyle w:val="Hyperlink"/>
@@ -1822,7 +1822,7 @@
                 <w:noProof/>
                 <w:webHidden/>
               </w:rPr>
-              <w:instrText xml:space="preserve"> PAGEREF _Toc535710249 \h </w:instrText>
+              <w:instrText xml:space="preserve"> PAGEREF _Toc535711698 \h </w:instrText>
             </w:r>
             <w:r>
               <w:rPr>
@@ -1869,7 +1869,7 @@
               <w:lang w:val="en-ZA" w:eastAsia="en-US"/>
             </w:rPr>
           </w:pPr>
-          <w:hyperlink w:anchor="_Toc535710250" w:history="1">
+          <w:hyperlink w:anchor="_Toc535711699" w:history="1">
             <w:r>
               <w:rPr>
                 <w:rStyle w:val="Hyperlink"/>
@@ -1896,7 +1896,7 @@
                 <w:noProof/>
                 <w:webHidden/>
               </w:rPr>
-              <w:instrText xml:space="preserve"> PAGEREF _Toc535710250 \h </w:instrText>
+              <w:instrText xml:space="preserve"> PAGEREF _Toc535711699 \h </w:instrText>
             </w:r>
             <w:r>
               <w:rPr>
@@ -1943,7 +1943,7 @@
               <w:lang w:val="en-ZA" w:eastAsia="en-US"/>
             </w:rPr>
           </w:pPr>
-          <w:hyperlink w:anchor="_Toc535710251" w:history="1">
+          <w:hyperlink w:anchor="_Toc535711700" w:history="1">
             <w:r>
               <w:rPr>
                 <w:rStyle w:val="Hyperlink"/>
@@ -1970,7 +1970,7 @@
                 <w:noProof/>
                 <w:webHidden/>
               </w:rPr>
-              <w:instrText xml:space="preserve"> PAGEREF _Toc535710251 \h </w:instrText>
+              <w:instrText xml:space="preserve"> PAGEREF _Toc535711700 \h </w:instrText>
             </w:r>
             <w:r>
               <w:rPr>
@@ -2015,7 +2015,7 @@
               <w:lang w:val="en-ZA" w:eastAsia="en-US"/>
             </w:rPr>
           </w:pPr>
-          <w:hyperlink w:anchor="_Toc535710252" w:history="1">
+          <w:hyperlink w:anchor="_Toc535711701" w:history="1">
             <w:r>
               <w:rPr>
                 <w:rStyle w:val="Hyperlink"/>
@@ -2042,7 +2042,7 @@
                 <w:noProof/>
                 <w:webHidden/>
               </w:rPr>
-              <w:instrText xml:space="preserve"> PAGEREF _Toc535710252 \h </w:instrText>
+              <w:instrText xml:space="preserve"> PAGEREF _Toc535711701 \h </w:instrText>
             </w:r>
             <w:r>
               <w:rPr>
@@ -2089,7 +2089,7 @@
               <w:lang w:val="en-ZA" w:eastAsia="en-US"/>
             </w:rPr>
           </w:pPr>
-          <w:hyperlink w:anchor="_Toc535710253" w:history="1">
+          <w:hyperlink w:anchor="_Toc535711702" w:history="1">
             <w:r>
               <w:rPr>
                 <w:rStyle w:val="Hyperlink"/>
@@ -2116,7 +2116,7 @@
                 <w:noProof/>
                 <w:webHidden/>
               </w:rPr>
-              <w:instrText xml:space="preserve"> PAGEREF _Toc535710253 \h </w:instrText>
+              <w:instrText xml:space="preserve"> PAGEREF _Toc535711702 \h </w:instrText>
             </w:r>
             <w:r>
               <w:rPr>
@@ -2163,7 +2163,7 @@
               <w:lang w:val="en-ZA" w:eastAsia="en-US"/>
             </w:rPr>
           </w:pPr>
-          <w:hyperlink w:anchor="_Toc535710254" w:history="1">
+          <w:hyperlink w:anchor="_Toc535711703" w:history="1">
             <w:r>
               <w:rPr>
                 <w:rStyle w:val="Hyperlink"/>
@@ -2190,7 +2190,7 @@
                 <w:noProof/>
                 <w:webHidden/>
               </w:rPr>
-              <w:instrText xml:space="preserve"> PAGEREF _Toc535710254 \h </w:instrText>
+              <w:instrText xml:space="preserve"> PAGEREF _Toc535711703 \h </w:instrText>
             </w:r>
             <w:r>
               <w:rPr>
@@ -2237,7 +2237,7 @@
               <w:lang w:val="en-ZA" w:eastAsia="en-US"/>
             </w:rPr>
           </w:pPr>
-          <w:hyperlink w:anchor="_Toc535710255" w:history="1">
+          <w:hyperlink w:anchor="_Toc535711704" w:history="1">
             <w:r>
               <w:rPr>
                 <w:rStyle w:val="Hyperlink"/>
@@ -2264,7 +2264,7 @@
                 <w:noProof/>
                 <w:webHidden/>
               </w:rPr>
-              <w:instrText xml:space="preserve"> PAGEREF _Toc535710255 \h </w:instrText>
+              <w:instrText xml:space="preserve"> PAGEREF _Toc535711704 \h </w:instrText>
             </w:r>
             <w:r>
               <w:rPr>
@@ -2309,7 +2309,7 @@
               <w:lang w:val="en-ZA" w:eastAsia="en-US"/>
             </w:rPr>
           </w:pPr>
-          <w:hyperlink w:anchor="_Toc535710256" w:history="1">
+          <w:hyperlink w:anchor="_Toc535711705" w:history="1">
             <w:r>
               <w:rPr>
                 <w:rStyle w:val="Hyperlink"/>
@@ -2336,7 +2336,7 @@
                 <w:noProof/>
                 <w:webHidden/>
               </w:rPr>
-              <w:instrText xml:space="preserve"> PAGEREF _Toc535710256 \h </w:instrText>
+              <w:instrText xml:space="preserve"> PAGEREF _Toc535711705 \h </w:instrText>
             </w:r>
             <w:r>
               <w:rPr>
@@ -2381,7 +2381,7 @@
               <w:lang w:val="en-ZA" w:eastAsia="en-US"/>
             </w:rPr>
           </w:pPr>
-          <w:hyperlink w:anchor="_Toc535710257" w:history="1">
+          <w:hyperlink w:anchor="_Toc535711706" w:history="1">
             <w:r>
               <w:rPr>
                 <w:rStyle w:val="Hyperlink"/>
@@ -2408,7 +2408,7 @@
                 <w:noProof/>
                 <w:webHidden/>
               </w:rPr>
-              <w:instrText xml:space="preserve"> PAGEREF _Toc535710257 \h </w:instrText>
+              <w:instrText xml:space="preserve"> PAGEREF _Toc535711706 \h </w:instrText>
             </w:r>
             <w:r>
               <w:rPr>
@@ -2455,7 +2455,7 @@
               <w:lang w:val="en-ZA" w:eastAsia="en-US"/>
             </w:rPr>
           </w:pPr>
-          <w:hyperlink w:anchor="_Toc535710258" w:history="1">
+          <w:hyperlink w:anchor="_Toc535711707" w:history="1">
             <w:r>
               <w:rPr>
                 <w:rStyle w:val="Hyperlink"/>
@@ -2482,7 +2482,7 @@
                 <w:noProof/>
                 <w:webHidden/>
               </w:rPr>
-              <w:instrText xml:space="preserve"> PAGEREF _Toc535710258 \h </w:instrText>
+              <w:instrText xml:space="preserve"> PAGEREF _Toc535711707 \h </w:instrText>
             </w:r>
             <w:r>
               <w:rPr>
@@ -2529,7 +2529,7 @@
               <w:lang w:val="en-ZA" w:eastAsia="en-US"/>
             </w:rPr>
           </w:pPr>
-          <w:hyperlink w:anchor="_Toc535710259" w:history="1">
+          <w:hyperlink w:anchor="_Toc535711708" w:history="1">
             <w:r>
               <w:rPr>
                 <w:rStyle w:val="Hyperlink"/>
@@ -2556,7 +2556,7 @@
                 <w:noProof/>
                 <w:webHidden/>
               </w:rPr>
-              <w:instrText xml:space="preserve"> PAGEREF _Toc535710259 \h </w:instrText>
+              <w:instrText xml:space="preserve"> PAGEREF _Toc535711708 \h </w:instrText>
             </w:r>
             <w:r>
               <w:rPr>
@@ -2603,7 +2603,7 @@
               <w:lang w:val="en-ZA" w:eastAsia="en-US"/>
             </w:rPr>
           </w:pPr>
-          <w:hyperlink w:anchor="_Toc535710260" w:history="1">
+          <w:hyperlink w:anchor="_Toc535711709" w:history="1">
             <w:r>
               <w:rPr>
                 <w:rStyle w:val="Hyperlink"/>
@@ -2630,7 +2630,7 @@
                 <w:noProof/>
                 <w:webHidden/>
               </w:rPr>
-              <w:instrText xml:space="preserve"> PAGEREF _Toc535710260 \h </w:instrText>
+              <w:instrText xml:space="preserve"> PAGEREF _Toc535711709 \h </w:instrText>
             </w:r>
             <w:r>
               <w:rPr>
@@ -2677,7 +2677,7 @@
               <w:lang w:val="en-ZA" w:eastAsia="en-US"/>
             </w:rPr>
           </w:pPr>
-          <w:hyperlink w:anchor="_Toc535710261" w:history="1">
+          <w:hyperlink w:anchor="_Toc535711710" w:history="1">
             <w:r>
               <w:rPr>
                 <w:rStyle w:val="Hyperlink"/>
@@ -2704,7 +2704,7 @@
                 <w:noProof/>
                 <w:webHidden/>
               </w:rPr>
-              <w:instrText xml:space="preserve"> PAGEREF _Toc535710261 \h </w:instrText>
+              <w:instrText xml:space="preserve"> PAGEREF _Toc535711710 \h </w:instrText>
             </w:r>
             <w:r>
               <w:rPr>
@@ -2751,7 +2751,7 @@
               <w:lang w:val="en-ZA" w:eastAsia="en-US"/>
             </w:rPr>
           </w:pPr>
-          <w:hyperlink w:anchor="_Toc535710262" w:history="1">
+          <w:hyperlink w:anchor="_Toc535711711" w:history="1">
             <w:r>
               <w:rPr>
                 <w:rStyle w:val="Hyperlink"/>
@@ -2778,7 +2778,7 @@
                 <w:noProof/>
                 <w:webHidden/>
               </w:rPr>
-              <w:instrText xml:space="preserve"> PAGEREF _Toc535710262 \h </w:instrText>
+              <w:instrText xml:space="preserve"> PAGEREF _Toc535711711 \h </w:instrText>
             </w:r>
             <w:r>
               <w:rPr>
@@ -2825,7 +2825,7 @@
               <w:lang w:val="en-ZA" w:eastAsia="en-US"/>
             </w:rPr>
           </w:pPr>
-          <w:hyperlink w:anchor="_Toc535710263" w:history="1">
+          <w:hyperlink w:anchor="_Toc535711712" w:history="1">
             <w:r>
               <w:rPr>
                 <w:rStyle w:val="Hyperlink"/>
@@ -2852,7 +2852,7 @@
                 <w:noProof/>
                 <w:webHidden/>
               </w:rPr>
-              <w:instrText xml:space="preserve"> PAGEREF _Toc535710263 \h </w:instrText>
+              <w:instrText xml:space="preserve"> PAGEREF _Toc535711712 \h </w:instrText>
             </w:r>
             <w:r>
               <w:rPr>
@@ -2899,7 +2899,7 @@
               <w:lang w:val="en-ZA" w:eastAsia="en-US"/>
             </w:rPr>
           </w:pPr>
-          <w:hyperlink w:anchor="_Toc535710264" w:history="1">
+          <w:hyperlink w:anchor="_Toc535711713" w:history="1">
             <w:r>
               <w:rPr>
                 <w:rStyle w:val="Hyperlink"/>
@@ -2926,7 +2926,7 @@
                 <w:noProof/>
                 <w:webHidden/>
               </w:rPr>
-              <w:instrText xml:space="preserve"> PAGEREF _Toc535710264 \h </w:instrText>
+              <w:instrText xml:space="preserve"> PAGEREF _Toc535711713 \h </w:instrText>
             </w:r>
             <w:r>
               <w:rPr>
@@ -2973,7 +2973,7 @@
               <w:lang w:val="en-ZA" w:eastAsia="en-US"/>
             </w:rPr>
           </w:pPr>
-          <w:hyperlink w:anchor="_Toc535710265" w:history="1">
+          <w:hyperlink w:anchor="_Toc535711714" w:history="1">
             <w:r>
               <w:rPr>
                 <w:rStyle w:val="Hyperlink"/>
@@ -3000,7 +3000,7 @@
                 <w:noProof/>
                 <w:webHidden/>
               </w:rPr>
-              <w:instrText xml:space="preserve"> PAGEREF _Toc535710265 \h </w:instrText>
+              <w:instrText xml:space="preserve"> PAGEREF _Toc535711714 \h </w:instrText>
             </w:r>
             <w:r>
               <w:rPr>
@@ -3047,7 +3047,7 @@
               <w:lang w:val="en-ZA" w:eastAsia="en-US"/>
             </w:rPr>
           </w:pPr>
-          <w:hyperlink w:anchor="_Toc535710266" w:history="1">
+          <w:hyperlink w:anchor="_Toc535711715" w:history="1">
             <w:r>
               <w:rPr>
                 <w:rStyle w:val="Hyperlink"/>
@@ -3074,7 +3074,7 @@
                 <w:noProof/>
                 <w:webHidden/>
               </w:rPr>
-              <w:instrText xml:space="preserve"> PAGEREF _Toc535710266 \h </w:instrText>
+              <w:instrText xml:space="preserve"> PAGEREF _Toc535711715 \h </w:instrText>
             </w:r>
             <w:r>
               <w:rPr>
@@ -3121,7 +3121,7 @@
               <w:lang w:val="en-ZA" w:eastAsia="en-US"/>
             </w:rPr>
           </w:pPr>
-          <w:hyperlink w:anchor="_Toc535710267" w:history="1">
+          <w:hyperlink w:anchor="_Toc535711716" w:history="1">
             <w:r>
               <w:rPr>
                 <w:rStyle w:val="Hyperlink"/>
@@ -3148,7 +3148,7 @@
                 <w:noProof/>
                 <w:webHidden/>
               </w:rPr>
-              <w:instrText xml:space="preserve"> PAGEREF _Toc535710267 \h </w:instrText>
+              <w:instrText xml:space="preserve"> PAGEREF _Toc535711716 \h </w:instrText>
             </w:r>
             <w:r>
               <w:rPr>
@@ -3195,7 +3195,7 @@
               <w:lang w:val="en-ZA" w:eastAsia="en-US"/>
             </w:rPr>
           </w:pPr>
-          <w:hyperlink w:anchor="_Toc535710268" w:history="1">
+          <w:hyperlink w:anchor="_Toc535711717" w:history="1">
             <w:r>
               <w:rPr>
                 <w:rStyle w:val="Hyperlink"/>
@@ -3222,7 +3222,7 @@
                 <w:noProof/>
                 <w:webHidden/>
               </w:rPr>
-              <w:instrText xml:space="preserve"> PAGEREF _Toc535710268 \h </w:instrText>
+              <w:instrText xml:space="preserve"> PAGEREF _Toc535711717 \h </w:instrText>
             </w:r>
             <w:r>
               <w:rPr>
@@ -3269,7 +3269,7 @@
               <w:lang w:val="en-ZA" w:eastAsia="en-US"/>
             </w:rPr>
           </w:pPr>
-          <w:hyperlink w:anchor="_Toc535710269" w:history="1">
+          <w:hyperlink w:anchor="_Toc535711718" w:history="1">
             <w:r>
               <w:rPr>
                 <w:rStyle w:val="Hyperlink"/>
@@ -3296,7 +3296,7 @@
                 <w:noProof/>
                 <w:webHidden/>
               </w:rPr>
-              <w:instrText xml:space="preserve"> PAGEREF _Toc535710269 \h </w:instrText>
+              <w:instrText xml:space="preserve"> PAGEREF _Toc535711718 \h </w:instrText>
             </w:r>
             <w:r>
               <w:rPr>
@@ -3343,13 +3343,13 @@
               <w:lang w:val="en-ZA" w:eastAsia="en-US"/>
             </w:rPr>
           </w:pPr>
-          <w:hyperlink w:anchor="_Toc535710270" w:history="1">
+          <w:hyperlink w:anchor="_Toc535711719" w:history="1">
             <w:r>
               <w:rPr>
                 <w:rStyle w:val="Hyperlink"/>
                 <w:noProof/>
               </w:rPr>
-              <w:t>Appendix A: Demonstration of the Bethe-Bloch Equation</w:t>
+              <w:t>Appendix A: Plotting the Bethe-Bloch Equation</w:t>
             </w:r>
             <w:r>
               <w:rPr>
@@ -3370,7 +3370,7 @@
                 <w:noProof/>
                 <w:webHidden/>
               </w:rPr>
-              <w:instrText xml:space="preserve"> PAGEREF _Toc535710270 \h </w:instrText>
+              <w:instrText xml:space="preserve"> PAGEREF _Toc535711719 \h </w:instrText>
             </w:r>
             <w:r>
               <w:rPr>
@@ -3417,13 +3417,13 @@
               <w:lang w:val="en-ZA" w:eastAsia="en-US"/>
             </w:rPr>
           </w:pPr>
-          <w:hyperlink w:anchor="_Toc535710271" w:history="1">
+          <w:hyperlink w:anchor="_Toc535711720" w:history="1">
             <w:r>
               <w:rPr>
                 <w:rStyle w:val="Hyperlink"/>
                 <w:noProof/>
               </w:rPr>
-              <w:t>Appendix B: Binary Cross-Entropy</w:t>
+              <w:t>Appendix B: Plotting Binary Cross-Entropy</w:t>
             </w:r>
             <w:r>
               <w:rPr>
@@ -3444,7 +3444,7 @@
                 <w:noProof/>
                 <w:webHidden/>
               </w:rPr>
-              <w:instrText xml:space="preserve"> PAGEREF _Toc535710271 \h </w:instrText>
+              <w:instrText xml:space="preserve"> PAGEREF _Toc535711720 \h </w:instrText>
             </w:r>
             <w:r>
               <w:rPr>
@@ -3531,7 +3531,7 @@
       <w:r>
         <w:fldChar w:fldCharType="separate"/>
       </w:r>
-      <w:hyperlink w:anchor="_Toc535710272" w:history="1">
+      <w:hyperlink w:anchor="_Toc535711721" w:history="1">
         <w:r>
           <w:rPr>
             <w:rStyle w:val="Hyperlink"/>
@@ -3558,7 +3558,7 @@
             <w:noProof/>
             <w:webHidden/>
           </w:rPr>
-          <w:instrText xml:space="preserve"> PAGEREF _Toc535710272 \h </w:instrText>
+          <w:instrText xml:space="preserve"> PAGEREF _Toc535711721 \h </w:instrText>
         </w:r>
         <w:r>
           <w:rPr>
@@ -3647,7 +3647,7 @@
         </w:rPr>
         <w:fldChar w:fldCharType="separate"/>
       </w:r>
-      <w:hyperlink w:anchor="_Toc535710273" w:history="1">
+      <w:hyperlink w:anchor="_Toc535711722" w:history="1">
         <w:r>
           <w:rPr>
             <w:rStyle w:val="Hyperlink"/>
@@ -3674,7 +3674,7 @@
             <w:noProof/>
             <w:webHidden/>
           </w:rPr>
-          <w:instrText xml:space="preserve"> PAGEREF _Toc535710273 \h </w:instrText>
+          <w:instrText xml:space="preserve"> PAGEREF _Toc535711722 \h </w:instrText>
         </w:r>
         <w:r>
           <w:rPr>
@@ -3719,7 +3719,7 @@
           <w:lang w:val="en-ZA" w:eastAsia="en-US"/>
         </w:rPr>
       </w:pPr>
-      <w:hyperlink w:anchor="_Toc535710274" w:history="1">
+      <w:hyperlink w:anchor="_Toc535711723" w:history="1">
         <w:r>
           <w:rPr>
             <w:rStyle w:val="Hyperlink"/>
@@ -3746,7 +3746,7 @@
             <w:noProof/>
             <w:webHidden/>
           </w:rPr>
-          <w:instrText xml:space="preserve"> PAGEREF _Toc535710274 \h </w:instrText>
+          <w:instrText xml:space="preserve"> PAGEREF _Toc535711723 \h </w:instrText>
         </w:r>
         <w:r>
           <w:rPr>
@@ -3791,7 +3791,7 @@
           <w:lang w:val="en-ZA" w:eastAsia="en-US"/>
         </w:rPr>
       </w:pPr>
-      <w:hyperlink w:anchor="_Toc535710275" w:history="1">
+      <w:hyperlink w:anchor="_Toc535711724" w:history="1">
         <w:r>
           <w:rPr>
             <w:rStyle w:val="Hyperlink"/>
@@ -3884,7 +3884,7 @@
             <w:noProof/>
             <w:webHidden/>
           </w:rPr>
-          <w:instrText xml:space="preserve"> PAGEREF _Toc535710275 \h </w:instrText>
+          <w:instrText xml:space="preserve"> PAGEREF _Toc535711724 \h </w:instrText>
         </w:r>
         <w:r>
           <w:rPr>
@@ -4466,13 +4466,13 @@
       <w:r>
         <w:fldChar w:fldCharType="separate"/>
       </w:r>
-      <w:hyperlink w:anchor="_Toc535710276" w:history="1">
+      <w:hyperlink w:anchor="_Toc535711725" w:history="1">
         <w:r>
           <w:rPr>
             <w:rStyle w:val="Hyperlink"/>
             <w:noProof/>
           </w:rPr>
-          <w:t>Appendix A: Demonstration of the Bethe-Bloch Equation</w:t>
+          <w:t>Appendix A: Plotting the Bethe-Bloch Equation</w:t>
         </w:r>
         <w:r>
           <w:rPr>
@@ -4493,7 +4493,7 @@
             <w:noProof/>
             <w:webHidden/>
           </w:rPr>
-          <w:instrText xml:space="preserve"> PAGEREF _Toc535710276 \h </w:instrText>
+          <w:instrText xml:space="preserve"> PAGEREF _Toc535711725 \h </w:instrText>
         </w:r>
         <w:r>
           <w:rPr>
@@ -4538,13 +4538,13 @@
           <w:lang w:val="en-ZA" w:eastAsia="en-US"/>
         </w:rPr>
       </w:pPr>
-      <w:hyperlink w:anchor="_Toc535710277" w:history="1">
+      <w:hyperlink w:anchor="_Toc535711726" w:history="1">
         <w:r>
           <w:rPr>
             <w:rStyle w:val="Hyperlink"/>
             <w:noProof/>
           </w:rPr>
-          <w:t>Appendix B: Binary Cross-Entropy</w:t>
+          <w:t>Appendix B: Plotting Binary Cross-Entropy</w:t>
         </w:r>
         <w:r>
           <w:rPr>
@@ -4565,7 +4565,7 @@
             <w:noProof/>
             <w:webHidden/>
           </w:rPr>
-          <w:instrText xml:space="preserve"> PAGEREF _Toc535710277 \h </w:instrText>
+          <w:instrText xml:space="preserve"> PAGEREF _Toc535711726 \h </w:instrText>
         </w:r>
         <w:r>
           <w:rPr>
@@ -4629,7 +4629,7 @@
       <w:bookmarkStart w:id="3" w:name="_Toc209873179"/>
       <w:bookmarkStart w:id="4" w:name="_Ref535529902"/>
       <w:bookmarkStart w:id="5" w:name="_Ref535529908"/>
-      <w:bookmarkStart w:id="6" w:name="_Toc535710231"/>
+      <w:bookmarkStart w:id="6" w:name="_Toc535711680"/>
       <w:r>
         <w:lastRenderedPageBreak/>
         <w:t>Introduction</w:t>
@@ -4659,7 +4659,7 @@
       <w:pPr>
         <w:pStyle w:val="Heading2"/>
       </w:pPr>
-      <w:bookmarkStart w:id="7" w:name="_Toc535710232"/>
+      <w:bookmarkStart w:id="7" w:name="_Toc535711681"/>
       <w:r>
         <w:lastRenderedPageBreak/>
         <w:t>Background</w:t>
@@ -4751,7 +4751,7 @@
       <w:pPr>
         <w:pStyle w:val="Heading2"/>
       </w:pPr>
-      <w:bookmarkStart w:id="8" w:name="_Toc535710233"/>
+      <w:bookmarkStart w:id="8" w:name="_Toc535711682"/>
       <w:r>
         <w:lastRenderedPageBreak/>
         <w:t>Aims &amp; Goals</w:t>
@@ -4775,7 +4775,7 @@
       <w:pPr>
         <w:pStyle w:val="Heading2"/>
       </w:pPr>
-      <w:bookmarkStart w:id="9" w:name="_Toc535710234"/>
+      <w:bookmarkStart w:id="9" w:name="_Toc535711683"/>
       <w:r>
         <w:lastRenderedPageBreak/>
         <w:t xml:space="preserve">Summary of Work Done </w:t>
@@ -4805,7 +4805,7 @@
       <w:pPr>
         <w:pStyle w:val="Heading2"/>
       </w:pPr>
-      <w:bookmarkStart w:id="10" w:name="_Toc535710235"/>
+      <w:bookmarkStart w:id="10" w:name="_Toc535711684"/>
       <w:r>
         <w:lastRenderedPageBreak/>
         <w:t>The Structure</w:t>
@@ -4835,7 +4835,7 @@
       <w:pPr>
         <w:pStyle w:val="Heading1"/>
       </w:pPr>
-      <w:bookmarkStart w:id="11" w:name="_Toc535710236"/>
+      <w:bookmarkStart w:id="11" w:name="_Toc535711685"/>
       <w:r>
         <w:lastRenderedPageBreak/>
         <w:t>High Energy Physics</w:t>
@@ -4862,7 +4862,7 @@
       <w:pPr>
         <w:pStyle w:val="Heading2"/>
       </w:pPr>
-      <w:bookmarkStart w:id="12" w:name="_Toc535710237"/>
+      <w:bookmarkStart w:id="12" w:name="_Toc535711686"/>
       <w:r>
         <w:lastRenderedPageBreak/>
         <w:t>A Brief History</w:t>
@@ -5045,7 +5045,7 @@
       <w:pPr>
         <w:pStyle w:val="Heading2"/>
       </w:pPr>
-      <w:bookmarkStart w:id="13" w:name="_Toc535710238"/>
+      <w:bookmarkStart w:id="13" w:name="_Toc535711687"/>
       <w:r>
         <w:t>The Standard Model of Particle Physics</w:t>
       </w:r>
@@ -5056,7 +5056,7 @@
       <w:pPr>
         <w:pStyle w:val="Heading3"/>
       </w:pPr>
-      <w:bookmarkStart w:id="14" w:name="_Toc535710239"/>
+      <w:bookmarkStart w:id="14" w:name="_Toc535711688"/>
       <w:r>
         <w:t>Introduction</w:t>
       </w:r>
@@ -5090,7 +5090,43 @@
       </w:r>
       <w:r>
         <w:lastRenderedPageBreak/>
-        <w:t>universe consists of a very sparse array of fundamental particles once we delve into the subatomic realm.</w:t>
+        <w:t>universe consists of a very sparse array of fundamental particles once we delve into the subatomic realm</w:t>
+      </w:r>
+      <w:r>
+        <w:t xml:space="preserve"> </w:t>
+      </w:r>
+      <w:sdt>
+        <w:sdtPr>
+          <w:id w:val="1772119987"/>
+          <w:citation/>
+        </w:sdtPr>
+        <w:sdtContent>
+          <w:r>
+            <w:fldChar w:fldCharType="begin"/>
+          </w:r>
+          <w:r>
+            <w:rPr>
+              <w:lang w:val="en-US"/>
+            </w:rPr>
+            <w:instrText xml:space="preserve"> CITATION Tho13 \l 1033 </w:instrText>
+          </w:r>
+          <w:r>
+            <w:fldChar w:fldCharType="separate"/>
+          </w:r>
+          <w:r>
+            <w:rPr>
+              <w:noProof/>
+              <w:lang w:val="en-US"/>
+            </w:rPr>
+            <w:t>(1)</w:t>
+          </w:r>
+          <w:r>
+            <w:fldChar w:fldCharType="end"/>
+          </w:r>
+        </w:sdtContent>
+      </w:sdt>
+      <w:r>
+        <w:t>.</w:t>
       </w:r>
     </w:p>
     <w:p/>
@@ -5197,6 +5233,36 @@
       <w:r>
         <w:t>, based on the electrostatic attraction of these opposing electrical charges</w:t>
       </w:r>
+      <w:sdt>
+        <w:sdtPr>
+          <w:id w:val="363640128"/>
+          <w:citation/>
+        </w:sdtPr>
+        <w:sdtContent>
+          <w:r>
+            <w:fldChar w:fldCharType="begin"/>
+          </w:r>
+          <w:r>
+            <w:rPr>
+              <w:lang w:val="en-US"/>
+            </w:rPr>
+            <w:instrText xml:space="preserve"> CITATION Tho13 \l 1033 </w:instrText>
+          </w:r>
+          <w:r>
+            <w:fldChar w:fldCharType="separate"/>
+          </w:r>
+          <w:r>
+            <w:rPr>
+              <w:noProof/>
+              <w:lang w:val="en-US"/>
+            </w:rPr>
+            <w:t xml:space="preserve"> (1)</w:t>
+          </w:r>
+          <w:r>
+            <w:fldChar w:fldCharType="end"/>
+          </w:r>
+        </w:sdtContent>
+      </w:sdt>
       <w:r>
         <w:t>.</w:t>
       </w:r>
@@ -5256,7 +5322,40 @@
         <w:t>)</w:t>
       </w:r>
       <w:r>
-        <w:t xml:space="preserve"> is produced during both of the abovementioned processes.</w:t>
+        <w:t xml:space="preserve"> is produced during both of the abovementioned processes</w:t>
+      </w:r>
+      <w:sdt>
+        <w:sdtPr>
+          <w:id w:val="2079775335"/>
+          <w:citation/>
+        </w:sdtPr>
+        <w:sdtContent>
+          <w:r>
+            <w:fldChar w:fldCharType="begin"/>
+          </w:r>
+          <w:r>
+            <w:rPr>
+              <w:lang w:val="en-US"/>
+            </w:rPr>
+            <w:instrText xml:space="preserve"> CITATION Tho13 \l 1033 </w:instrText>
+          </w:r>
+          <w:r>
+            <w:fldChar w:fldCharType="separate"/>
+          </w:r>
+          <w:r>
+            <w:rPr>
+              <w:noProof/>
+              <w:lang w:val="en-US"/>
+            </w:rPr>
+            <w:t xml:space="preserve"> (1)</w:t>
+          </w:r>
+          <w:r>
+            <w:fldChar w:fldCharType="end"/>
+          </w:r>
+        </w:sdtContent>
+      </w:sdt>
+      <w:r>
+        <w:t>.</w:t>
       </w:r>
     </w:p>
     <w:p/>
@@ -5268,14 +5367,47 @@
         <w:t>, Gravity (which is very weak, but explain the large-scale structure of the universe)</w:t>
       </w:r>
       <w:r>
-        <w:t>, and just four fundamental particles: the electron, proton, neutron and electron neutrino.</w:t>
+        <w:t>, and just four fundamental particles: the electron, proton, neutron and electron neutrino</w:t>
+      </w:r>
+      <w:sdt>
+        <w:sdtPr>
+          <w:id w:val="-607965012"/>
+          <w:citation/>
+        </w:sdtPr>
+        <w:sdtContent>
+          <w:r>
+            <w:fldChar w:fldCharType="begin"/>
+          </w:r>
+          <w:r>
+            <w:rPr>
+              <w:lang w:val="en-US"/>
+            </w:rPr>
+            <w:instrText xml:space="preserve"> CITATION Tho13 \l 1033 </w:instrText>
+          </w:r>
+          <w:r>
+            <w:fldChar w:fldCharType="separate"/>
+          </w:r>
+          <w:r>
+            <w:rPr>
+              <w:noProof/>
+              <w:lang w:val="en-US"/>
+            </w:rPr>
+            <w:t xml:space="preserve"> (1)</w:t>
+          </w:r>
+          <w:r>
+            <w:fldChar w:fldCharType="end"/>
+          </w:r>
+        </w:sdtContent>
+      </w:sdt>
+      <w:r>
+        <w:t>.</w:t>
       </w:r>
     </w:p>
     <w:p>
       <w:pPr>
         <w:pStyle w:val="Heading3"/>
       </w:pPr>
-      <w:bookmarkStart w:id="15" w:name="_Toc535710240"/>
+      <w:bookmarkStart w:id="15" w:name="_Toc535711689"/>
       <w:r>
         <w:t>The Fundamental Particles</w:t>
       </w:r>
@@ -5373,10 +5505,41 @@
       <w:r>
         <w:t xml:space="preserve"> n(ddu)</w:t>
       </w:r>
+      <w:sdt>
+        <w:sdtPr>
+          <w:id w:val="-275724294"/>
+          <w:citation/>
+        </w:sdtPr>
+        <w:sdtContent>
+          <w:r>
+            <w:fldChar w:fldCharType="begin"/>
+          </w:r>
+          <w:r>
+            <w:rPr>
+              <w:lang w:val="en-US"/>
+            </w:rPr>
+            <w:instrText xml:space="preserve"> CITATION Tho13 \l 1033 </w:instrText>
+          </w:r>
+          <w:r>
+            <w:fldChar w:fldCharType="separate"/>
+          </w:r>
+          <w:r>
+            <w:rPr>
+              <w:noProof/>
+              <w:lang w:val="en-US"/>
+            </w:rPr>
+            <w:t xml:space="preserve"> (1)</w:t>
+          </w:r>
+          <w:r>
+            <w:fldChar w:fldCharType="end"/>
+          </w:r>
+        </w:sdtContent>
+      </w:sdt>
       <w:r>
         <w:t>.</w:t>
       </w:r>
     </w:p>
+    <w:p/>
     <w:p>
       <w:r>
         <w:t>At the lowest</w:t>
@@ -5390,6 +5553,36 @@
       <w:r>
         <w:t>; these are currently considered to be truly elementary, in that they cannot be subdivided</w:t>
       </w:r>
+      <w:sdt>
+        <w:sdtPr>
+          <w:id w:val="-1899969296"/>
+          <w:citation/>
+        </w:sdtPr>
+        <w:sdtContent>
+          <w:r>
+            <w:fldChar w:fldCharType="begin"/>
+          </w:r>
+          <w:r>
+            <w:rPr>
+              <w:lang w:val="en-US"/>
+            </w:rPr>
+            <w:instrText xml:space="preserve"> CITATION Tho13 \l 1033 </w:instrText>
+          </w:r>
+          <w:r>
+            <w:fldChar w:fldCharType="separate"/>
+          </w:r>
+          <w:r>
+            <w:rPr>
+              <w:noProof/>
+              <w:lang w:val="en-US"/>
+            </w:rPr>
+            <w:t xml:space="preserve"> (1)</w:t>
+          </w:r>
+          <w:r>
+            <w:fldChar w:fldCharType="end"/>
+          </w:r>
+        </w:sdtContent>
+      </w:sdt>
       <w:r>
         <w:t>.</w:t>
       </w:r>
@@ -5635,20 +5828,92 @@
         <w:t>.</w:t>
       </w:r>
       <w:r>
-        <w:t xml:space="preserve"> These mass differences do have physical consequences, but the fundamental properties and interactions of the various generations remain identical.</w:t>
+        <w:t xml:space="preserve"> These mass differences do have physical consequences, but the fundamental properties and interactions of the various generations remain identical</w:t>
+      </w:r>
+      <w:r>
+        <w:t xml:space="preserve"> </w:t>
+      </w:r>
+      <w:sdt>
+        <w:sdtPr>
+          <w:id w:val="764891124"/>
+          <w:citation/>
+        </w:sdtPr>
+        <w:sdtContent>
+          <w:r>
+            <w:fldChar w:fldCharType="begin"/>
+          </w:r>
+          <w:r>
+            <w:rPr>
+              <w:lang w:val="en-US"/>
+            </w:rPr>
+            <w:instrText xml:space="preserve"> CITATION Tho13 \l 1033 </w:instrText>
+          </w:r>
+          <w:r>
+            <w:fldChar w:fldCharType="separate"/>
+          </w:r>
+          <w:r>
+            <w:rPr>
+              <w:noProof/>
+              <w:lang w:val="en-US"/>
+            </w:rPr>
+            <w:t>(1)</w:t>
+          </w:r>
+          <w:r>
+            <w:fldChar w:fldCharType="end"/>
+          </w:r>
+        </w:sdtContent>
+      </w:sdt>
+      <w:r>
+        <w:t>.</w:t>
       </w:r>
     </w:p>
     <w:p/>
     <w:p>
       <w:r>
-        <w:t>Current experimental evidence indicates that there are no further generations than these three, and so all matter in the universe seems to be circumscribed by the following twelve fundamental fermions:</w:t>
+        <w:t>Current experimental evidence indicates that there are no further generations than these three, and so all matter in the universe seems to be circumscribed by the following twelve fundamental fermions</w:t>
+      </w:r>
+      <w:r>
+        <w:t xml:space="preserve">, reproduced from </w:t>
+      </w:r>
+      <w:sdt>
+        <w:sdtPr>
+          <w:id w:val="159969318"/>
+          <w:citation/>
+        </w:sdtPr>
+        <w:sdtContent>
+          <w:r>
+            <w:fldChar w:fldCharType="begin"/>
+          </w:r>
+          <w:r>
+            <w:rPr>
+              <w:lang w:val="en-US"/>
+            </w:rPr>
+            <w:instrText xml:space="preserve"> CITATION Tho13 \l 1033 </w:instrText>
+          </w:r>
+          <w:r>
+            <w:fldChar w:fldCharType="separate"/>
+          </w:r>
+          <w:r>
+            <w:rPr>
+              <w:noProof/>
+              <w:lang w:val="en-US"/>
+            </w:rPr>
+            <w:t>(1)</w:t>
+          </w:r>
+          <w:r>
+            <w:fldChar w:fldCharType="end"/>
+          </w:r>
+        </w:sdtContent>
+      </w:sdt>
+      <w:r>
+        <w:t>:</w:t>
       </w:r>
     </w:p>
     <w:p>
       <w:pPr>
         <w:pStyle w:val="Caption"/>
       </w:pPr>
-      <w:bookmarkStart w:id="16" w:name="_Toc535710272"/>
+      <w:bookmarkStart w:id="16" w:name="_Toc535711721"/>
       <w:r>
         <w:t xml:space="preserve">Table </w:t>
       </w:r>
@@ -5805,7 +6070,11 @@
           </w:tcPr>
           <w:p>
             <w:r>
-              <w:t>First Generation</w:t>
+              <w:t xml:space="preserve">First </w:t>
+            </w:r>
+            <w:r>
+              <w:lastRenderedPageBreak/>
+              <w:t>Generation</w:t>
             </w:r>
           </w:p>
         </w:tc>
@@ -5815,6 +6084,7 @@
           </w:tcPr>
           <w:p>
             <w:r>
+              <w:lastRenderedPageBreak/>
               <w:t>Electron (</w:t>
             </w:r>
             <m:oMath>
@@ -6042,7 +6312,6 @@
           </w:tcPr>
           <w:p>
             <w:r>
-              <w:lastRenderedPageBreak/>
               <w:t>Second Generation</w:t>
             </w:r>
           </w:p>
@@ -6516,7 +6785,43 @@
         <w:t xml:space="preserve">While it is accepted that neutrinos are not massless, </w:t>
       </w:r>
       <w:r>
-        <w:t>their masses are so small that they have not been precisely determined, however, the upper bounds for the estimated masses for neutrinos are around 9 orders of magnitude smaller than the other fermions.</w:t>
+        <w:t>their masses are so small that they have not been precisely determined, however, the upper bounds for the estimated masses for neutrinos are around 9 orders of magnitude smaller than the other fermions</w:t>
+      </w:r>
+      <w:r>
+        <w:t xml:space="preserve"> </w:t>
+      </w:r>
+      <w:sdt>
+        <w:sdtPr>
+          <w:id w:val="723031489"/>
+          <w:citation/>
+        </w:sdtPr>
+        <w:sdtContent>
+          <w:r>
+            <w:fldChar w:fldCharType="begin"/>
+          </w:r>
+          <w:r>
+            <w:rPr>
+              <w:lang w:val="en-US"/>
+            </w:rPr>
+            <w:instrText xml:space="preserve"> CITATION Tho13 \l 1033 </w:instrText>
+          </w:r>
+          <w:r>
+            <w:fldChar w:fldCharType="separate"/>
+          </w:r>
+          <w:r>
+            <w:rPr>
+              <w:noProof/>
+              <w:lang w:val="en-US"/>
+            </w:rPr>
+            <w:t>(1)</w:t>
+          </w:r>
+          <w:r>
+            <w:fldChar w:fldCharType="end"/>
+          </w:r>
+        </w:sdtContent>
+      </w:sdt>
+      <w:r>
+        <w:t>.</w:t>
       </w:r>
     </w:p>
     <w:p/>
@@ -6558,6 +6863,58 @@
           </m:sup>
         </m:sSup>
       </m:oMath>
+      <w:sdt>
+        <w:sdtPr>
+          <w:rPr>
+            <w:rFonts w:ascii="Cambria Math" w:hAnsi="Cambria Math"/>
+            <w:i/>
+          </w:rPr>
+          <w:id w:val="-49312535"/>
+          <w:citation/>
+        </w:sdtPr>
+        <w:sdtContent>
+          <m:oMath>
+            <m:r>
+              <w:rPr>
+                <w:rFonts w:ascii="Cambria Math" w:hAnsi="Cambria Math"/>
+                <w:i/>
+              </w:rPr>
+              <w:fldChar w:fldCharType="begin"/>
+            </m:r>
+          </m:oMath>
+          <w:r>
+            <w:rPr>
+              <w:lang w:val="en-US"/>
+            </w:rPr>
+            <w:instrText xml:space="preserve"> CITATION Tho13 \l 1033 </w:instrText>
+          </w:r>
+          <m:oMath>
+            <m:r>
+              <w:rPr>
+                <w:rFonts w:ascii="Cambria Math" w:hAnsi="Cambria Math"/>
+                <w:i/>
+              </w:rPr>
+              <w:fldChar w:fldCharType="separate"/>
+            </m:r>
+          </m:oMath>
+          <w:r>
+            <w:rPr>
+              <w:noProof/>
+              <w:lang w:val="en-US"/>
+            </w:rPr>
+            <w:t xml:space="preserve"> (1)</w:t>
+          </w:r>
+          <m:oMath>
+            <m:r>
+              <w:rPr>
+                <w:rFonts w:ascii="Cambria Math" w:hAnsi="Cambria Math"/>
+                <w:i/>
+              </w:rPr>
+              <w:fldChar w:fldCharType="end"/>
+            </m:r>
+          </m:oMath>
+        </w:sdtContent>
+      </w:sdt>
       <w:r>
         <w:t>.</w:t>
       </w:r>
@@ -6568,12 +6925,46 @@
         <w:t xml:space="preserve">Interactions between </w:t>
       </w:r>
       <w:r>
-        <w:t xml:space="preserve">particles are facilitated by the four fundamental forces, but the effect of gravity at this scale is sufficiently negligible that it can be ignored without loss of accuracy. All particles take part in weak interactions and are therefore subject to the weak force. The neutrinos are all electrically neutral and therefore are not involved in electromagnetic interactions and are, so to speak, invisible to this force. Quarks carry what is termed as “colour charge” by QCD and are therefore the only particles that feel the strong force. </w:t>
+        <w:t>particles are facilitated by the four fundamental forces, but the effect of gravity at this scale is sufficiently negligible that it can be ignored without loss of accuracy. All particles take part in weak interactions and are therefore subject to the weak force. The neutrinos are all electrically neutral and therefore are not involved in electromagnetic interactions and are, so to speak, invisible to this force. Quarks carry what is termed as “colour charge” by QCD and are therefore the only particles that feel the strong force</w:t>
+      </w:r>
+      <w:sdt>
+        <w:sdtPr>
+          <w:id w:val="1486665513"/>
+          <w:citation/>
+        </w:sdtPr>
+        <w:sdtContent>
+          <w:r>
+            <w:fldChar w:fldCharType="begin"/>
+          </w:r>
+          <w:r>
+            <w:rPr>
+              <w:lang w:val="en-US"/>
+            </w:rPr>
+            <w:instrText xml:space="preserve"> CITATION Tho13 \l 1033 </w:instrText>
+          </w:r>
+          <w:r>
+            <w:fldChar w:fldCharType="separate"/>
+          </w:r>
+          <w:r>
+            <w:rPr>
+              <w:noProof/>
+              <w:lang w:val="en-US"/>
+            </w:rPr>
+            <w:t xml:space="preserve"> (1)</w:t>
+          </w:r>
+          <w:r>
+            <w:fldChar w:fldCharType="end"/>
+          </w:r>
+        </w:sdtContent>
+      </w:sdt>
+      <w:r>
+        <w:t xml:space="preserve">. </w:t>
       </w:r>
     </w:p>
     <w:p/>
     <w:p>
       <w:r>
+        <w:lastRenderedPageBreak/>
         <w:t xml:space="preserve">The strong force confines </w:t>
       </w:r>
       <w:r>
@@ -6582,14 +6973,46 @@
       <w:r>
         <w:t>to confined states within hadrons and are therefore not freely observed under normal circumstances</w:t>
       </w:r>
+      <w:sdt>
+        <w:sdtPr>
+          <w:id w:val="-1513447659"/>
+          <w:citation/>
+        </w:sdtPr>
+        <w:sdtContent>
+          <w:r>
+            <w:fldChar w:fldCharType="begin"/>
+          </w:r>
+          <w:r>
+            <w:rPr>
+              <w:lang w:val="en-US"/>
+            </w:rPr>
+            <w:instrText xml:space="preserve"> CITATION Tho13 \l 1033 </w:instrText>
+          </w:r>
+          <w:r>
+            <w:fldChar w:fldCharType="separate"/>
+          </w:r>
+          <w:r>
+            <w:rPr>
+              <w:noProof/>
+              <w:lang w:val="en-US"/>
+            </w:rPr>
+            <w:t xml:space="preserve"> (1)</w:t>
+          </w:r>
+          <w:r>
+            <w:fldChar w:fldCharType="end"/>
+          </w:r>
+        </w:sdtContent>
+      </w:sdt>
+      <w:r>
+        <w:t>.</w:t>
+      </w:r>
     </w:p>
     <w:p>
       <w:pPr>
         <w:pStyle w:val="Heading3"/>
       </w:pPr>
-      <w:bookmarkStart w:id="17" w:name="_Toc535710241"/>
-      <w:r>
-        <w:lastRenderedPageBreak/>
+      <w:bookmarkStart w:id="17" w:name="_Toc535711690"/>
+      <w:r>
         <w:t>The Fundamental Forces</w:t>
       </w:r>
       <w:bookmarkEnd w:id="17"/>
@@ -6597,7 +7020,40 @@
     <w:p/>
     <w:p>
       <w:r>
-        <w:t>Classical electromagnetism explained the electrostatic interaction between particles using a scalar potential, Newton himself that matter could interact with any other matter without the mediation of direct contact.</w:t>
+        <w:t>Classical electromagnetism explained the electrostatic interaction between particles using a scalar potential, Newton himself that matter could interact with any other matter without the mediation of direct contact</w:t>
+      </w:r>
+      <w:sdt>
+        <w:sdtPr>
+          <w:id w:val="-1211258412"/>
+          <w:citation/>
+        </w:sdtPr>
+        <w:sdtContent>
+          <w:r>
+            <w:fldChar w:fldCharType="begin"/>
+          </w:r>
+          <w:r>
+            <w:rPr>
+              <w:lang w:val="en-US"/>
+            </w:rPr>
+            <w:instrText xml:space="preserve"> CITATION Tho13 \l 1033 </w:instrText>
+          </w:r>
+          <w:r>
+            <w:fldChar w:fldCharType="separate"/>
+          </w:r>
+          <w:r>
+            <w:rPr>
+              <w:noProof/>
+              <w:lang w:val="en-US"/>
+            </w:rPr>
+            <w:t xml:space="preserve"> (1)</w:t>
+          </w:r>
+          <w:r>
+            <w:fldChar w:fldCharType="end"/>
+          </w:r>
+        </w:sdtContent>
+      </w:sdt>
+      <w:r>
+        <w:t>.</w:t>
       </w:r>
     </w:p>
     <w:p/>
@@ -6632,6 +7088,36 @@
       <w:r>
         <w:t xml:space="preserve"> arising</w:t>
       </w:r>
+      <w:sdt>
+        <w:sdtPr>
+          <w:id w:val="1332015967"/>
+          <w:citation/>
+        </w:sdtPr>
+        <w:sdtContent>
+          <w:r>
+            <w:fldChar w:fldCharType="begin"/>
+          </w:r>
+          <w:r>
+            <w:rPr>
+              <w:lang w:val="en-US"/>
+            </w:rPr>
+            <w:instrText xml:space="preserve"> CITATION Tho13 \l 1033 </w:instrText>
+          </w:r>
+          <w:r>
+            <w:fldChar w:fldCharType="separate"/>
+          </w:r>
+          <w:r>
+            <w:rPr>
+              <w:noProof/>
+              <w:lang w:val="en-US"/>
+            </w:rPr>
+            <w:t xml:space="preserve"> (1)</w:t>
+          </w:r>
+          <w:r>
+            <w:fldChar w:fldCharType="end"/>
+          </w:r>
+        </w:sdtContent>
+      </w:sdt>
       <w:r>
         <w:t>.</w:t>
       </w:r>
@@ -6648,7 +7134,40 @@
         <w:t xml:space="preserve"> massless</w:t>
       </w:r>
       <w:r>
-        <w:t xml:space="preserve"> virtual photons, which explains momentum transfer via a particle exchange and circumventing the issue of a non-physical potential as the medium of interaction.</w:t>
+        <w:t xml:space="preserve"> virtual photons, which explains momentum transfer via a particle exchange and circumventing the issue of a non-physical potential as the medium of interaction</w:t>
+      </w:r>
+      <w:sdt>
+        <w:sdtPr>
+          <w:id w:val="544952684"/>
+          <w:citation/>
+        </w:sdtPr>
+        <w:sdtContent>
+          <w:r>
+            <w:fldChar w:fldCharType="begin"/>
+          </w:r>
+          <w:r>
+            <w:rPr>
+              <w:lang w:val="en-US"/>
+            </w:rPr>
+            <w:instrText xml:space="preserve"> CITATION Tho13 \l 1033 </w:instrText>
+          </w:r>
+          <w:r>
+            <w:fldChar w:fldCharType="separate"/>
+          </w:r>
+          <w:r>
+            <w:rPr>
+              <w:noProof/>
+              <w:lang w:val="en-US"/>
+            </w:rPr>
+            <w:t xml:space="preserve"> (1)</w:t>
+          </w:r>
+          <w:r>
+            <w:fldChar w:fldCharType="end"/>
+          </w:r>
+        </w:sdtContent>
+      </w:sdt>
+      <w:r>
+        <w:t>.</w:t>
       </w:r>
     </w:p>
     <w:p/>
@@ -6719,13 +7238,50 @@
         <w:t xml:space="preserve"> bosons, which are around 80 times heavier than the proton</w:t>
       </w:r>
       <w:r>
-        <w:t xml:space="preserve"> and the Z boson, which facilitates a weak neutral-current interaction</w:t>
+        <w:t xml:space="preserve"> and the Z boson, which facilitates a weak neutral-current </w:t>
+      </w:r>
+      <w:r>
+        <w:lastRenderedPageBreak/>
+        <w:t>interaction</w:t>
       </w:r>
       <w:r>
         <w:t>).</w:t>
       </w:r>
       <w:r>
-        <w:t xml:space="preserve"> The gauge bosons all have spin 1, compared to the fermions whom all have spin ½.</w:t>
+        <w:t xml:space="preserve"> The gauge bosons all have spin 1, compared to the fermions whom all have spin ½</w:t>
+      </w:r>
+      <w:sdt>
+        <w:sdtPr>
+          <w:id w:val="-1317251050"/>
+          <w:citation/>
+        </w:sdtPr>
+        <w:sdtContent>
+          <w:r>
+            <w:fldChar w:fldCharType="begin"/>
+          </w:r>
+          <w:r>
+            <w:rPr>
+              <w:lang w:val="en-US"/>
+            </w:rPr>
+            <w:instrText xml:space="preserve"> CITATION Tho13 \l 1033 </w:instrText>
+          </w:r>
+          <w:r>
+            <w:fldChar w:fldCharType="separate"/>
+          </w:r>
+          <w:r>
+            <w:rPr>
+              <w:noProof/>
+              <w:lang w:val="en-US"/>
+            </w:rPr>
+            <w:t xml:space="preserve"> (1)</w:t>
+          </w:r>
+          <w:r>
+            <w:fldChar w:fldCharType="end"/>
+          </w:r>
+        </w:sdtContent>
+      </w:sdt>
+      <w:r>
+        <w:t>.</w:t>
       </w:r>
     </w:p>
     <w:p/>
@@ -6733,9 +7289,8 @@
       <w:pPr>
         <w:pStyle w:val="Heading3"/>
       </w:pPr>
-      <w:bookmarkStart w:id="18" w:name="_Toc535710242"/>
-      <w:r>
-        <w:lastRenderedPageBreak/>
+      <w:bookmarkStart w:id="18" w:name="_Toc535711691"/>
+      <w:r>
         <w:t>The Higgs Boson</w:t>
       </w:r>
       <w:bookmarkEnd w:id="18"/>
@@ -6768,6 +7323,58 @@
           <m:t>c</m:t>
         </m:r>
       </m:oMath>
+      <w:sdt>
+        <w:sdtPr>
+          <w:rPr>
+            <w:rFonts w:ascii="Cambria Math" w:hAnsi="Cambria Math"/>
+            <w:i/>
+          </w:rPr>
+          <w:id w:val="1448042267"/>
+          <w:citation/>
+        </w:sdtPr>
+        <w:sdtContent>
+          <m:oMath>
+            <m:r>
+              <w:rPr>
+                <w:rFonts w:ascii="Cambria Math" w:hAnsi="Cambria Math"/>
+                <w:i/>
+              </w:rPr>
+              <w:fldChar w:fldCharType="begin"/>
+            </m:r>
+          </m:oMath>
+          <w:r>
+            <w:rPr>
+              <w:lang w:val="en-US"/>
+            </w:rPr>
+            <w:instrText xml:space="preserve"> CITATION Tho13 \l 1033 </w:instrText>
+          </w:r>
+          <m:oMath>
+            <m:r>
+              <w:rPr>
+                <w:rFonts w:ascii="Cambria Math" w:hAnsi="Cambria Math"/>
+                <w:i/>
+              </w:rPr>
+              <w:fldChar w:fldCharType="separate"/>
+            </m:r>
+          </m:oMath>
+          <w:r>
+            <w:rPr>
+              <w:noProof/>
+              <w:lang w:val="en-US"/>
+            </w:rPr>
+            <w:t xml:space="preserve"> (1)</w:t>
+          </w:r>
+          <m:oMath>
+            <m:r>
+              <w:rPr>
+                <w:rFonts w:ascii="Cambria Math" w:hAnsi="Cambria Math"/>
+                <w:i/>
+              </w:rPr>
+              <w:fldChar w:fldCharType="end"/>
+            </m:r>
+          </m:oMath>
+        </w:sdtContent>
+      </w:sdt>
       <w:r>
         <w:t>.</w:t>
       </w:r>
@@ -6838,6 +7445,67 @@
           <m:t>0</m:t>
         </m:r>
       </m:oMath>
+      <w:sdt>
+        <w:sdtPr>
+          <w:rPr>
+            <w:rFonts w:ascii="Cambria Math" w:eastAsia="MS Mincho" w:hAnsi="MS Mincho" w:cs="MS Mincho"/>
+            <w:lang w:val="en-ZA" w:eastAsia="en-US"/>
+          </w:rPr>
+          <w:id w:val="1513256268"/>
+          <w:citation/>
+        </w:sdtPr>
+        <w:sdtContent>
+          <m:oMath>
+            <m:r>
+              <m:rPr>
+                <m:sty m:val="p"/>
+              </m:rPr>
+              <w:rPr>
+                <w:rFonts w:ascii="Cambria Math" w:eastAsia="MS Mincho" w:hAnsi="MS Mincho" w:cs="MS Mincho"/>
+                <w:lang w:val="en-ZA" w:eastAsia="en-US"/>
+              </w:rPr>
+              <w:fldChar w:fldCharType="begin"/>
+            </m:r>
+          </m:oMath>
+          <w:r>
+            <w:rPr>
+              <w:lang w:val="en-US" w:eastAsia="en-US"/>
+            </w:rPr>
+            <w:instrText xml:space="preserve"> CITATION Tho13 \l 1033 </w:instrText>
+          </w:r>
+          <m:oMath>
+            <m:r>
+              <m:rPr>
+                <m:sty m:val="p"/>
+              </m:rPr>
+              <w:rPr>
+                <w:rFonts w:ascii="Cambria Math" w:eastAsia="MS Mincho" w:hAnsi="MS Mincho" w:cs="MS Mincho"/>
+                <w:lang w:val="en-ZA" w:eastAsia="en-US"/>
+              </w:rPr>
+              <w:fldChar w:fldCharType="separate"/>
+            </m:r>
+          </m:oMath>
+          <w:r>
+            <w:rPr>
+              <w:noProof/>
+              <w:lang w:val="en-US" w:eastAsia="en-US"/>
+            </w:rPr>
+            <w:t xml:space="preserve"> (1)</w:t>
+          </w:r>
+          <m:oMath>
+            <m:r>
+              <m:rPr>
+                <m:sty m:val="p"/>
+              </m:rPr>
+              <w:rPr>
+                <w:rFonts w:ascii="Cambria Math" w:eastAsia="MS Mincho" w:hAnsi="MS Mincho" w:cs="MS Mincho"/>
+                <w:lang w:val="en-ZA" w:eastAsia="en-US"/>
+              </w:rPr>
+              <w:fldChar w:fldCharType="end"/>
+            </m:r>
+          </m:oMath>
+        </w:sdtContent>
+      </w:sdt>
       <w:r>
         <w:rPr>
           <w:lang w:val="en-ZA" w:eastAsia="en-US"/>
@@ -6874,14 +7542,47 @@
     </w:p>
     <w:p>
       <w:r>
-        <w:t>On their own, all particles are massless, but interacting with the Higgs Field, which is always non-zero, the Higgs mechanism gives them their distinguishing masses.</w:t>
+        <w:t>On their own, all particles are massless, but interacting with the Higgs Field, which is always non-zero, the Higgs mechanism gives them their distinguishing masses</w:t>
+      </w:r>
+      <w:sdt>
+        <w:sdtPr>
+          <w:id w:val="308521257"/>
+          <w:citation/>
+        </w:sdtPr>
+        <w:sdtContent>
+          <w:r>
+            <w:fldChar w:fldCharType="begin"/>
+          </w:r>
+          <w:r>
+            <w:rPr>
+              <w:lang w:val="en-US"/>
+            </w:rPr>
+            <w:instrText xml:space="preserve"> CITATION Tho13 \l 1033 </w:instrText>
+          </w:r>
+          <w:r>
+            <w:fldChar w:fldCharType="separate"/>
+          </w:r>
+          <w:r>
+            <w:rPr>
+              <w:noProof/>
+              <w:lang w:val="en-US"/>
+            </w:rPr>
+            <w:t xml:space="preserve"> (1)</w:t>
+          </w:r>
+          <w:r>
+            <w:fldChar w:fldCharType="end"/>
+          </w:r>
+        </w:sdtContent>
+      </w:sdt>
+      <w:r>
+        <w:t>.</w:t>
       </w:r>
     </w:p>
     <w:p>
       <w:pPr>
         <w:pStyle w:val="Heading2"/>
       </w:pPr>
-      <w:bookmarkStart w:id="19" w:name="_Toc535710243"/>
+      <w:bookmarkStart w:id="19" w:name="_Toc535711692"/>
       <w:r>
         <w:t>Interactions of Particles with Matter</w:t>
       </w:r>
@@ -6947,7 +7648,11 @@
         </m:r>
       </m:oMath>
       <w:r>
-        <w:t xml:space="preserve"> will traverse several meters before decaying and are therefore directly detectable by particle detectors installed at the Large Hadron Collider (LHC)</w:t>
+        <w:t xml:space="preserve"> will traverse </w:t>
+      </w:r>
+      <w:r>
+        <w:lastRenderedPageBreak/>
+        <w:t>several meters before decaying and are therefore directly detectable by particle detectors installed at the Large Hadron Collider (LHC)</w:t>
       </w:r>
       <w:r>
         <w:t xml:space="preserve"> at CERN</w:t>
@@ -6956,11 +7661,40 @@
         <w:t>.</w:t>
       </w:r>
       <w:r>
-        <w:t xml:space="preserve"> Particles with shorter lifespans </w:t>
-      </w:r>
-      <w:r>
-        <w:lastRenderedPageBreak/>
-        <w:t>are usually detected indirectly, by the interaction of their decay products with detector material.</w:t>
+        <w:t xml:space="preserve"> Particles with shorter lifespans are usually detected indirectly, by the interaction of their decay products with detector material</w:t>
+      </w:r>
+      <w:sdt>
+        <w:sdtPr>
+          <w:id w:val="1270657748"/>
+          <w:citation/>
+        </w:sdtPr>
+        <w:sdtContent>
+          <w:r>
+            <w:fldChar w:fldCharType="begin"/>
+          </w:r>
+          <w:r>
+            <w:rPr>
+              <w:lang w:val="en-US"/>
+            </w:rPr>
+            <w:instrText xml:space="preserve"> CITATION Tho13 \l 1033 </w:instrText>
+          </w:r>
+          <w:r>
+            <w:fldChar w:fldCharType="separate"/>
+          </w:r>
+          <w:r>
+            <w:rPr>
+              <w:noProof/>
+              <w:lang w:val="en-US"/>
+            </w:rPr>
+            <w:t xml:space="preserve"> (1)</w:t>
+          </w:r>
+          <w:r>
+            <w:fldChar w:fldCharType="end"/>
+          </w:r>
+        </w:sdtContent>
+      </w:sdt>
+      <w:r>
+        <w:t>.</w:t>
       </w:r>
     </w:p>
     <w:p/>
@@ -7014,7 +7748,40 @@
         <w:t>the distance travelled in the medium</w:t>
       </w:r>
       <w:r>
-        <w:t>, according to the Bethe-Bloch formula:</w:t>
+        <w:t>, according to the Bethe-Bloch formula</w:t>
+      </w:r>
+      <w:sdt>
+        <w:sdtPr>
+          <w:id w:val="-1045059217"/>
+          <w:citation/>
+        </w:sdtPr>
+        <w:sdtContent>
+          <w:r>
+            <w:fldChar w:fldCharType="begin"/>
+          </w:r>
+          <w:r>
+            <w:rPr>
+              <w:lang w:val="en-US"/>
+            </w:rPr>
+            <w:instrText xml:space="preserve"> CITATION Tho13 \l 1033 </w:instrText>
+          </w:r>
+          <w:r>
+            <w:fldChar w:fldCharType="separate"/>
+          </w:r>
+          <w:r>
+            <w:rPr>
+              <w:noProof/>
+              <w:lang w:val="en-US"/>
+            </w:rPr>
+            <w:t xml:space="preserve"> (1)</w:t>
+          </w:r>
+          <w:r>
+            <w:fldChar w:fldCharType="end"/>
+          </w:r>
+        </w:sdtContent>
+      </w:sdt>
+      <w:r>
+        <w:t>:</w:t>
       </w:r>
     </w:p>
     <w:p/>
@@ -7622,7 +8389,7 @@
         <w:pStyle w:val="Caption"/>
       </w:pPr>
       <w:bookmarkStart w:id="20" w:name="_Ref535605965"/>
-      <w:bookmarkStart w:id="21" w:name="_Toc535710273"/>
+      <w:bookmarkStart w:id="21" w:name="_Toc535711722"/>
       <w:r>
         <w:t xml:space="preserve">Figure </w:t>
       </w:r>
@@ -7707,7 +8474,7 @@
         <w:pStyle w:val="Caption"/>
       </w:pPr>
       <w:bookmarkStart w:id="22" w:name="_Ref535605991"/>
-      <w:bookmarkStart w:id="23" w:name="_Toc535710274"/>
+      <w:bookmarkStart w:id="23" w:name="_Toc535711723"/>
       <w:r>
         <w:t xml:space="preserve">Figure </w:t>
       </w:r>
@@ -7773,7 +8540,7 @@
       <w:pPr>
         <w:pStyle w:val="Heading2"/>
       </w:pPr>
-      <w:bookmarkStart w:id="24" w:name="_Toc535710244"/>
+      <w:bookmarkStart w:id="24" w:name="_Toc535711693"/>
       <w:r>
         <w:lastRenderedPageBreak/>
         <w:t>The CERN Experiment</w:t>
@@ -7797,7 +8564,7 @@
       <w:pPr>
         <w:pStyle w:val="Heading3"/>
       </w:pPr>
-      <w:bookmarkStart w:id="25" w:name="_Toc535710245"/>
+      <w:bookmarkStart w:id="25" w:name="_Toc535711694"/>
       <w:r>
         <w:lastRenderedPageBreak/>
         <w:t>Hardware</w:t>
@@ -7867,7 +8634,7 @@
       <w:pPr>
         <w:pStyle w:val="Heading3"/>
       </w:pPr>
-      <w:bookmarkStart w:id="26" w:name="_Toc535710246"/>
+      <w:bookmarkStart w:id="26" w:name="_Toc535711695"/>
       <w:r>
         <w:lastRenderedPageBreak/>
         <w:t>Software</w:t>
@@ -7892,7 +8659,7 @@
       <w:pPr>
         <w:pStyle w:val="Heading3"/>
       </w:pPr>
-      <w:bookmarkStart w:id="27" w:name="_Toc535710247"/>
+      <w:bookmarkStart w:id="27" w:name="_Toc535711696"/>
       <w:r>
         <w:lastRenderedPageBreak/>
         <w:t>Collaborations</w:t>
@@ -7916,7 +8683,7 @@
       <w:pPr>
         <w:pStyle w:val="Heading1"/>
       </w:pPr>
-      <w:bookmarkStart w:id="28" w:name="_Toc535710248"/>
+      <w:bookmarkStart w:id="28" w:name="_Toc535711697"/>
       <w:r>
         <w:lastRenderedPageBreak/>
         <w:t>The ALICE Collaboration</w:t>
@@ -7940,7 +8707,7 @@
       <w:pPr>
         <w:pStyle w:val="Heading2"/>
       </w:pPr>
-      <w:bookmarkStart w:id="29" w:name="_Toc535710249"/>
+      <w:bookmarkStart w:id="29" w:name="_Toc535711698"/>
       <w:r>
         <w:lastRenderedPageBreak/>
         <w:t>Objectives of the ALICE Experiment</w:t>
@@ -7964,7 +8731,7 @@
       <w:pPr>
         <w:pStyle w:val="Heading2"/>
       </w:pPr>
-      <w:bookmarkStart w:id="30" w:name="_Toc535710250"/>
+      <w:bookmarkStart w:id="30" w:name="_Toc535711699"/>
       <w:r>
         <w:lastRenderedPageBreak/>
         <w:t>Gas Detectors</w:t>
@@ -8059,7 +8826,7 @@
       <w:pPr>
         <w:pStyle w:val="Heading2"/>
       </w:pPr>
-      <w:bookmarkStart w:id="31" w:name="_Toc535710251"/>
+      <w:bookmarkStart w:id="31" w:name="_Toc535711700"/>
       <w:r>
         <w:lastRenderedPageBreak/>
         <w:t>The ALICE Detector</w:t>
@@ -8083,7 +8850,7 @@
       <w:pPr>
         <w:pStyle w:val="Heading3"/>
       </w:pPr>
-      <w:bookmarkStart w:id="32" w:name="_Toc535710252"/>
+      <w:bookmarkStart w:id="32" w:name="_Toc535711701"/>
       <w:r>
         <w:lastRenderedPageBreak/>
         <w:t>The Transition Radiation Detector</w:t>
@@ -8104,7 +8871,7 @@
       <w:pPr>
         <w:pStyle w:val="Heading1"/>
       </w:pPr>
-      <w:bookmarkStart w:id="33" w:name="_Toc535710253"/>
+      <w:bookmarkStart w:id="33" w:name="_Toc535711702"/>
       <w:r>
         <w:lastRenderedPageBreak/>
         <w:t>Deep Learning</w:t>
@@ -8118,7 +8885,7 @@
       <w:r>
         <w:br w:type="page"/>
       </w:r>
-      <w:bookmarkStart w:id="34" w:name="_Toc535710254"/>
+      <w:bookmarkStart w:id="34" w:name="_Toc535711703"/>
       <w:r>
         <w:lastRenderedPageBreak/>
         <w:t>Deep Learning within the Context of Artificial Intelligence and Machine Learning</w:t>
@@ -8201,7 +8968,7 @@
               <w:noProof/>
               <w:lang w:val="en-US"/>
             </w:rPr>
-            <w:t>(1)</w:t>
+            <w:t>(2)</w:t>
           </w:r>
           <w:r>
             <w:fldChar w:fldCharType="end"/>
@@ -8227,6 +8994,39 @@
         <w:t xml:space="preserve"> to hand to a simple machine learning algorithm</w:t>
       </w:r>
       <w:r>
+        <w:t xml:space="preserve"> </w:t>
+      </w:r>
+      <w:sdt>
+        <w:sdtPr>
+          <w:id w:val="857394014"/>
+          <w:citation/>
+        </w:sdtPr>
+        <w:sdtContent>
+          <w:r>
+            <w:fldChar w:fldCharType="begin"/>
+          </w:r>
+          <w:r>
+            <w:rPr>
+              <w:lang w:val="en-US"/>
+            </w:rPr>
+            <w:instrText xml:space="preserve"> CITATION Goo16 \l 1033 </w:instrText>
+          </w:r>
+          <w:r>
+            <w:fldChar w:fldCharType="separate"/>
+          </w:r>
+          <w:r>
+            <w:rPr>
+              <w:noProof/>
+              <w:lang w:val="en-US"/>
+            </w:rPr>
+            <w:t>(2)</w:t>
+          </w:r>
+          <w:r>
+            <w:fldChar w:fldCharType="end"/>
+          </w:r>
+        </w:sdtContent>
+      </w:sdt>
+      <w:r>
         <w:t>.</w:t>
       </w:r>
     </w:p>
@@ -8271,6 +9071,39 @@
       <w:r>
         <w:t xml:space="preserve"> into a linear regression model should not be very effective, since images vary in terms of positional information, lighting, sharpness, rotation, etc.</w:t>
       </w:r>
+      <w:r>
+        <w:t xml:space="preserve"> </w:t>
+      </w:r>
+      <w:sdt>
+        <w:sdtPr>
+          <w:id w:val="1092291372"/>
+          <w:citation/>
+        </w:sdtPr>
+        <w:sdtContent>
+          <w:r>
+            <w:fldChar w:fldCharType="begin"/>
+          </w:r>
+          <w:r>
+            <w:rPr>
+              <w:lang w:val="en-US"/>
+            </w:rPr>
+            <w:instrText xml:space="preserve"> CITATION Goo16 \l 1033 </w:instrText>
+          </w:r>
+          <w:r>
+            <w:fldChar w:fldCharType="separate"/>
+          </w:r>
+          <w:r>
+            <w:rPr>
+              <w:noProof/>
+              <w:lang w:val="en-US"/>
+            </w:rPr>
+            <w:t>(2)</w:t>
+          </w:r>
+          <w:r>
+            <w:fldChar w:fldCharType="end"/>
+          </w:r>
+        </w:sdtContent>
+      </w:sdt>
     </w:p>
     <w:p/>
     <w:p>
@@ -8354,7 +9187,7 @@
               <w:noProof/>
               <w:lang w:val="en-US"/>
             </w:rPr>
-            <w:t>(1)</w:t>
+            <w:t>(2)</w:t>
           </w:r>
           <w:r>
             <w:fldChar w:fldCharType="end"/>
@@ -8400,7 +9233,7 @@
               <w:noProof/>
               <w:lang w:val="en-US"/>
             </w:rPr>
-            <w:t>(1)</w:t>
+            <w:t>(2)</w:t>
           </w:r>
           <w:r>
             <w:fldChar w:fldCharType="end"/>
@@ -8426,14 +9259,50 @@
         <w:t xml:space="preserve">, and layers further down will ideally detect actual visual elements (faces, car lights, </w:t>
       </w:r>
       <w:r>
-        <w:t>arms, etc.).</w:t>
+        <w:t>arms, etc.)</w:t>
+      </w:r>
+      <w:r>
+        <w:t xml:space="preserve"> </w:t>
+      </w:r>
+      <w:sdt>
+        <w:sdtPr>
+          <w:id w:val="-304625369"/>
+          <w:citation/>
+        </w:sdtPr>
+        <w:sdtContent>
+          <w:r>
+            <w:fldChar w:fldCharType="begin"/>
+          </w:r>
+          <w:r>
+            <w:rPr>
+              <w:lang w:val="en-US"/>
+            </w:rPr>
+            <w:instrText xml:space="preserve"> CITATION Goo16 \l 1033 </w:instrText>
+          </w:r>
+          <w:r>
+            <w:fldChar w:fldCharType="separate"/>
+          </w:r>
+          <w:r>
+            <w:rPr>
+              <w:noProof/>
+              <w:lang w:val="en-US"/>
+            </w:rPr>
+            <w:t>(2)</w:t>
+          </w:r>
+          <w:r>
+            <w:fldChar w:fldCharType="end"/>
+          </w:r>
+        </w:sdtContent>
+      </w:sdt>
+      <w:r>
+        <w:t>.</w:t>
       </w:r>
     </w:p>
     <w:p>
       <w:pPr>
         <w:pStyle w:val="Heading2"/>
       </w:pPr>
-      <w:bookmarkStart w:id="35" w:name="_Toc535710255"/>
+      <w:bookmarkStart w:id="35" w:name="_Toc535711704"/>
       <w:r>
         <w:t>M</w:t>
       </w:r>
@@ -8450,7 +9319,7 @@
       <w:pPr>
         <w:pStyle w:val="Heading3"/>
       </w:pPr>
-      <w:bookmarkStart w:id="36" w:name="_Toc535710256"/>
+      <w:bookmarkStart w:id="36" w:name="_Toc535711705"/>
       <w:r>
         <w:t>Rosenblatt’s Perceptron</w:t>
       </w:r>
@@ -8490,7 +9359,7 @@
               <w:noProof/>
               <w:lang w:val="en-US"/>
             </w:rPr>
-            <w:t>(2)</w:t>
+            <w:t>(3)</w:t>
           </w:r>
           <w:r>
             <w:fldChar w:fldCharType="end"/>
@@ -8841,6 +9710,36 @@
       <w:r>
         <w:t xml:space="preserve"> set, called its source-set, and have feedback mechanisms to A-units in its source set.</w:t>
       </w:r>
+      <w:sdt>
+        <w:sdtPr>
+          <w:id w:val="-1275795032"/>
+          <w:citation/>
+        </w:sdtPr>
+        <w:sdtContent>
+          <w:r>
+            <w:fldChar w:fldCharType="begin"/>
+          </w:r>
+          <w:r>
+            <w:rPr>
+              <w:lang w:val="en-US"/>
+            </w:rPr>
+            <w:instrText xml:space="preserve"> CITATION Ros58 \l 1033 </w:instrText>
+          </w:r>
+          <w:r>
+            <w:fldChar w:fldCharType="separate"/>
+          </w:r>
+          <w:r>
+            <w:rPr>
+              <w:noProof/>
+              <w:lang w:val="en-US"/>
+            </w:rPr>
+            <w:t xml:space="preserve"> (3)</w:t>
+          </w:r>
+          <w:r>
+            <w:fldChar w:fldCharType="end"/>
+          </w:r>
+        </w:sdtContent>
+      </w:sdt>
     </w:p>
     <w:p/>
     <w:p>
@@ -8873,7 +9772,7 @@
               <w:noProof/>
               <w:lang w:val="en-US"/>
             </w:rPr>
-            <w:t>(2)</w:t>
+            <w:t>(3)</w:t>
           </w:r>
           <w:r>
             <w:fldChar w:fldCharType="end"/>
@@ -8894,7 +9793,7 @@
           <w:lang w:eastAsia="en-GB"/>
         </w:rPr>
       </w:pPr>
-      <w:bookmarkStart w:id="37" w:name="_Toc535710257"/>
+      <w:bookmarkStart w:id="37" w:name="_Toc535711706"/>
       <w:r>
         <w:t>Deep Feedforward Neural Networks</w:t>
       </w:r>
@@ -8988,7 +9887,40 @@
         <w:t>.</w:t>
       </w:r>
       <w:r>
-        <w:t xml:space="preserve"> Feedforward neural networks have one-way information flow from input features to output, whereas recurrent neural networks have feedback connections.</w:t>
+        <w:t xml:space="preserve"> Feedforward neural networks have one-way information flow from input features to output, whereas recurrent neural networks have feedback connections</w:t>
+      </w:r>
+      <w:sdt>
+        <w:sdtPr>
+          <w:id w:val="1275902870"/>
+          <w:citation/>
+        </w:sdtPr>
+        <w:sdtContent>
+          <w:r>
+            <w:fldChar w:fldCharType="begin"/>
+          </w:r>
+          <w:r>
+            <w:rPr>
+              <w:lang w:val="en-US"/>
+            </w:rPr>
+            <w:instrText xml:space="preserve"> CITATION Goo16 \l 1033 </w:instrText>
+          </w:r>
+          <w:r>
+            <w:fldChar w:fldCharType="separate"/>
+          </w:r>
+          <w:r>
+            <w:rPr>
+              <w:noProof/>
+              <w:lang w:val="en-US"/>
+            </w:rPr>
+            <w:t xml:space="preserve"> (2)</w:t>
+          </w:r>
+          <w:r>
+            <w:fldChar w:fldCharType="end"/>
+          </w:r>
+        </w:sdtContent>
+      </w:sdt>
+      <w:r>
+        <w:t>.</w:t>
       </w:r>
     </w:p>
     <w:p/>
@@ -9376,7 +10308,7 @@
               <w:noProof/>
               <w:lang w:val="en-US"/>
             </w:rPr>
-            <w:t>(2)</w:t>
+            <w:t>(3)</w:t>
           </w:r>
           <w:r>
             <w:fldChar w:fldCharType="end"/>
@@ -9677,11 +10609,77 @@
       <w:r>
         <w:t>.</w:t>
       </w:r>
+      <w:sdt>
+        <w:sdtPr>
+          <w:id w:val="1344433003"/>
+          <w:citation/>
+        </w:sdtPr>
+        <w:sdtContent>
+          <w:r>
+            <w:fldChar w:fldCharType="begin"/>
+          </w:r>
+          <w:r>
+            <w:rPr>
+              <w:lang w:val="en-US"/>
+            </w:rPr>
+            <w:instrText xml:space="preserve"> CITATION Goo16 \l 1033 </w:instrText>
+          </w:r>
+          <w:r>
+            <w:fldChar w:fldCharType="separate"/>
+          </w:r>
+          <w:r>
+            <w:rPr>
+              <w:noProof/>
+              <w:lang w:val="en-US"/>
+            </w:rPr>
+            <w:t xml:space="preserve"> (2)</w:t>
+          </w:r>
+          <w:r>
+            <w:fldChar w:fldCharType="end"/>
+          </w:r>
+        </w:sdtContent>
+      </w:sdt>
+      <w:r>
+        <w:t>.</w:t>
+      </w:r>
     </w:p>
     <w:p/>
     <w:p>
       <w:r>
-        <w:t>The set of nested approximation functions outlined above are commonly referred to as hidden layers, the dimensionality of the outputs of each layer is known as its width, or as the number of neurons in that particular hidden layer.</w:t>
+        <w:t>The set of nested approximation functions outlined above are commonly referred to as hidden layers, the dimensionality of the outputs of each layer is known as its width, or as the number of neurons in that particular hidden layer</w:t>
+      </w:r>
+      <w:sdt>
+        <w:sdtPr>
+          <w:id w:val="56213882"/>
+          <w:citation/>
+        </w:sdtPr>
+        <w:sdtContent>
+          <w:r>
+            <w:fldChar w:fldCharType="begin"/>
+          </w:r>
+          <w:r>
+            <w:rPr>
+              <w:lang w:val="en-US"/>
+            </w:rPr>
+            <w:instrText xml:space="preserve"> CITATION Goo16 \l 1033 </w:instrText>
+          </w:r>
+          <w:r>
+            <w:fldChar w:fldCharType="separate"/>
+          </w:r>
+          <w:r>
+            <w:rPr>
+              <w:noProof/>
+              <w:lang w:val="en-US"/>
+            </w:rPr>
+            <w:t xml:space="preserve"> (2)</w:t>
+          </w:r>
+          <w:r>
+            <w:fldChar w:fldCharType="end"/>
+          </w:r>
+        </w:sdtContent>
+      </w:sdt>
+      <w:r>
+        <w:t>.</w:t>
       </w:r>
     </w:p>
     <w:p/>
@@ -9868,6 +10866,58 @@
           </m:sub>
         </m:sSub>
       </m:oMath>
+      <w:sdt>
+        <w:sdtPr>
+          <w:rPr>
+            <w:rFonts w:ascii="Cambria Math" w:hAnsi="Cambria Math"/>
+            <w:i/>
+          </w:rPr>
+          <w:id w:val="571849867"/>
+          <w:citation/>
+        </w:sdtPr>
+        <w:sdtContent>
+          <m:oMath>
+            <m:r>
+              <w:rPr>
+                <w:rFonts w:ascii="Cambria Math" w:hAnsi="Cambria Math"/>
+                <w:i/>
+              </w:rPr>
+              <w:fldChar w:fldCharType="begin"/>
+            </m:r>
+          </m:oMath>
+          <w:r>
+            <w:rPr>
+              <w:lang w:val="en-US"/>
+            </w:rPr>
+            <w:instrText xml:space="preserve"> CITATION Goo16 \l 1033 </w:instrText>
+          </w:r>
+          <m:oMath>
+            <m:r>
+              <w:rPr>
+                <w:rFonts w:ascii="Cambria Math" w:hAnsi="Cambria Math"/>
+                <w:i/>
+              </w:rPr>
+              <w:fldChar w:fldCharType="separate"/>
+            </m:r>
+          </m:oMath>
+          <w:r>
+            <w:rPr>
+              <w:noProof/>
+              <w:lang w:val="en-US"/>
+            </w:rPr>
+            <w:t xml:space="preserve"> (2)</w:t>
+          </w:r>
+          <m:oMath>
+            <m:r>
+              <w:rPr>
+                <w:rFonts w:ascii="Cambria Math" w:hAnsi="Cambria Math"/>
+                <w:i/>
+              </w:rPr>
+              <w:fldChar w:fldCharType="end"/>
+            </m:r>
+          </m:oMath>
+        </w:sdtContent>
+      </w:sdt>
       <w:r>
         <w:t>.</w:t>
       </w:r>
@@ -10119,7 +11169,43 @@
         </m:r>
       </m:oMath>
       <w:r>
-        <w:t>), one would simply arrive at another linear model.</w:t>
+        <w:t>), one would simply arrive at another linear model</w:t>
+      </w:r>
+      <w:r>
+        <w:t xml:space="preserve"> </w:t>
+      </w:r>
+      <w:sdt>
+        <w:sdtPr>
+          <w:id w:val="-1523860550"/>
+          <w:citation/>
+        </w:sdtPr>
+        <w:sdtContent>
+          <w:r>
+            <w:fldChar w:fldCharType="begin"/>
+          </w:r>
+          <w:r>
+            <w:rPr>
+              <w:lang w:val="en-US"/>
+            </w:rPr>
+            <w:instrText xml:space="preserve"> CITATION Goo16 \l 1033 </w:instrText>
+          </w:r>
+          <w:r>
+            <w:fldChar w:fldCharType="separate"/>
+          </w:r>
+          <w:r>
+            <w:rPr>
+              <w:noProof/>
+              <w:lang w:val="en-US"/>
+            </w:rPr>
+            <w:t>(2)</w:t>
+          </w:r>
+          <w:r>
+            <w:fldChar w:fldCharType="end"/>
+          </w:r>
+        </w:sdtContent>
+      </w:sdt>
+      <w:r>
+        <w:t>.</w:t>
       </w:r>
     </w:p>
     <w:p/>
@@ -10279,6 +11365,39 @@
           <m:t>(x)}</m:t>
         </m:r>
       </m:oMath>
+      <w:r>
+        <w:t xml:space="preserve"> </w:t>
+      </w:r>
+      <w:sdt>
+        <w:sdtPr>
+          <w:id w:val="1488207009"/>
+          <w:citation/>
+        </w:sdtPr>
+        <w:sdtContent>
+          <w:r>
+            <w:fldChar w:fldCharType="begin"/>
+          </w:r>
+          <w:r>
+            <w:rPr>
+              <w:lang w:val="en-US"/>
+            </w:rPr>
+            <w:instrText xml:space="preserve"> CITATION Goo16 \l 1033 </w:instrText>
+          </w:r>
+          <w:r>
+            <w:fldChar w:fldCharType="separate"/>
+          </w:r>
+          <w:r>
+            <w:rPr>
+              <w:noProof/>
+              <w:lang w:val="en-US"/>
+            </w:rPr>
+            <w:t>(2)</w:t>
+          </w:r>
+          <w:r>
+            <w:fldChar w:fldCharType="end"/>
+          </w:r>
+        </w:sdtContent>
+      </w:sdt>
       <w:r>
         <w:t>.</w:t>
       </w:r>
@@ -11113,6 +12232,58 @@
           <m:t>=y</m:t>
         </m:r>
       </m:oMath>
+      <w:sdt>
+        <w:sdtPr>
+          <w:rPr>
+            <w:rFonts w:ascii="Cambria Math" w:hAnsi="Cambria Math"/>
+            <w:i/>
+          </w:rPr>
+          <w:id w:val="-1093315748"/>
+          <w:citation/>
+        </w:sdtPr>
+        <w:sdtContent>
+          <m:oMath>
+            <m:r>
+              <w:rPr>
+                <w:rFonts w:ascii="Cambria Math" w:hAnsi="Cambria Math"/>
+                <w:i/>
+              </w:rPr>
+              <w:fldChar w:fldCharType="begin"/>
+            </m:r>
+          </m:oMath>
+          <w:r>
+            <w:rPr>
+              <w:lang w:val="en-US"/>
+            </w:rPr>
+            <w:instrText xml:space="preserve"> CITATION Goo16 \l 1033 </w:instrText>
+          </w:r>
+          <m:oMath>
+            <m:r>
+              <w:rPr>
+                <w:rFonts w:ascii="Cambria Math" w:hAnsi="Cambria Math"/>
+                <w:i/>
+              </w:rPr>
+              <w:fldChar w:fldCharType="separate"/>
+            </m:r>
+          </m:oMath>
+          <w:r>
+            <w:rPr>
+              <w:noProof/>
+              <w:lang w:val="en-US"/>
+            </w:rPr>
+            <w:t xml:space="preserve"> (2)</w:t>
+          </w:r>
+          <m:oMath>
+            <m:r>
+              <w:rPr>
+                <w:rFonts w:ascii="Cambria Math" w:hAnsi="Cambria Math"/>
+                <w:i/>
+              </w:rPr>
+              <w:fldChar w:fldCharType="end"/>
+            </m:r>
+          </m:oMath>
+        </w:sdtContent>
+      </w:sdt>
       <w:r>
         <w:t>.</w:t>
       </w:r>
@@ -11348,6 +12519,58 @@
           <m:t>y</m:t>
         </m:r>
       </m:oMath>
+      <w:sdt>
+        <w:sdtPr>
+          <w:rPr>
+            <w:rFonts w:ascii="Cambria Math" w:hAnsi="Cambria Math"/>
+            <w:i/>
+          </w:rPr>
+          <w:id w:val="1490288018"/>
+          <w:citation/>
+        </w:sdtPr>
+        <w:sdtContent>
+          <m:oMath>
+            <m:r>
+              <w:rPr>
+                <w:rFonts w:ascii="Cambria Math" w:hAnsi="Cambria Math"/>
+                <w:i/>
+              </w:rPr>
+              <w:fldChar w:fldCharType="begin"/>
+            </m:r>
+          </m:oMath>
+          <w:r>
+            <w:rPr>
+              <w:lang w:val="en-US"/>
+            </w:rPr>
+            <w:instrText xml:space="preserve"> CITATION Goo16 \l 1033 </w:instrText>
+          </w:r>
+          <m:oMath>
+            <m:r>
+              <w:rPr>
+                <w:rFonts w:ascii="Cambria Math" w:hAnsi="Cambria Math"/>
+                <w:i/>
+              </w:rPr>
+              <w:fldChar w:fldCharType="separate"/>
+            </m:r>
+          </m:oMath>
+          <w:r>
+            <w:rPr>
+              <w:noProof/>
+              <w:lang w:val="en-US"/>
+            </w:rPr>
+            <w:t xml:space="preserve"> (2)</w:t>
+          </w:r>
+          <m:oMath>
+            <m:r>
+              <w:rPr>
+                <w:rFonts w:ascii="Cambria Math" w:hAnsi="Cambria Math"/>
+                <w:i/>
+              </w:rPr>
+              <w:fldChar w:fldCharType="end"/>
+            </m:r>
+          </m:oMath>
+        </w:sdtContent>
+      </w:sdt>
       <w:r>
         <w:t>.</w:t>
       </w:r>
@@ -11520,7 +12743,7 @@
         <w:pStyle w:val="Caption"/>
       </w:pPr>
       <w:bookmarkStart w:id="38" w:name="_Ref535606052"/>
-      <w:bookmarkStart w:id="39" w:name="_Toc535710275"/>
+      <w:bookmarkStart w:id="39" w:name="_Toc535711724"/>
       <w:r>
         <w:t xml:space="preserve">Figure </w:t>
       </w:r>
@@ -11643,7 +12866,40 @@
         <w:t xml:space="preserve"> to be redistributed through the network, based on the partial derivative of each hyperparameter with respect to the derivative of the </w:t>
       </w:r>
       <w:r>
-        <w:t>loss function:</w:t>
+        <w:t>loss function</w:t>
+      </w:r>
+      <w:sdt>
+        <w:sdtPr>
+          <w:id w:val="189504077"/>
+          <w:citation/>
+        </w:sdtPr>
+        <w:sdtContent>
+          <w:r>
+            <w:fldChar w:fldCharType="begin"/>
+          </w:r>
+          <w:r>
+            <w:rPr>
+              <w:lang w:val="en-US"/>
+            </w:rPr>
+            <w:instrText xml:space="preserve"> CITATION Goo16 \l 1033 </w:instrText>
+          </w:r>
+          <w:r>
+            <w:fldChar w:fldCharType="separate"/>
+          </w:r>
+          <w:r>
+            <w:rPr>
+              <w:noProof/>
+              <w:lang w:val="en-US"/>
+            </w:rPr>
+            <w:t xml:space="preserve"> (2)</w:t>
+          </w:r>
+          <w:r>
+            <w:fldChar w:fldCharType="end"/>
+          </w:r>
+        </w:sdtContent>
+      </w:sdt>
+      <w:r>
+        <w:t>:</w:t>
       </w:r>
     </w:p>
     <w:p/>
@@ -11760,6 +13016,8 @@
           </m:r>
         </m:oMath>
       </m:oMathPara>
+      <w:bookmarkStart w:id="40" w:name="_GoBack"/>
+      <w:bookmarkEnd w:id="40"/>
     </w:p>
     <w:p/>
     <w:p>
@@ -12609,12 +13867,12 @@
       <w:pPr>
         <w:pStyle w:val="Heading2"/>
       </w:pPr>
-      <w:bookmarkStart w:id="40" w:name="_Toc535710258"/>
+      <w:bookmarkStart w:id="41" w:name="_Toc535711707"/>
       <w:r>
         <w:lastRenderedPageBreak/>
         <w:t>Convolutional Neural Networks</w:t>
       </w:r>
-      <w:bookmarkEnd w:id="40"/>
+      <w:bookmarkEnd w:id="41"/>
     </w:p>
     <w:p>
       <w:pPr>
@@ -12633,12 +13891,12 @@
       <w:pPr>
         <w:pStyle w:val="Heading2"/>
       </w:pPr>
-      <w:bookmarkStart w:id="41" w:name="_Toc535710259"/>
+      <w:bookmarkStart w:id="42" w:name="_Toc535711708"/>
       <w:r>
         <w:lastRenderedPageBreak/>
         <w:t>Variational Autoencoders</w:t>
       </w:r>
-      <w:bookmarkEnd w:id="41"/>
+      <w:bookmarkEnd w:id="42"/>
     </w:p>
     <w:p>
       <w:pPr>
@@ -12657,12 +13915,12 @@
       <w:pPr>
         <w:pStyle w:val="Heading2"/>
       </w:pPr>
-      <w:bookmarkStart w:id="42" w:name="_Toc535710260"/>
+      <w:bookmarkStart w:id="43" w:name="_Toc535711709"/>
       <w:r>
         <w:lastRenderedPageBreak/>
         <w:t>Generative Adversarial Networks</w:t>
       </w:r>
-      <w:bookmarkEnd w:id="42"/>
+      <w:bookmarkEnd w:id="43"/>
     </w:p>
     <w:p>
       <w:pPr>
@@ -12681,23 +13939,23 @@
       <w:pPr>
         <w:pStyle w:val="Heading1"/>
       </w:pPr>
-      <w:bookmarkStart w:id="43" w:name="_Toc535710261"/>
+      <w:bookmarkStart w:id="44" w:name="_Toc535711710"/>
       <w:r>
         <w:lastRenderedPageBreak/>
         <w:t>Data</w:t>
       </w:r>
-      <w:bookmarkEnd w:id="43"/>
+      <w:bookmarkEnd w:id="44"/>
     </w:p>
     <w:p>
       <w:pPr>
         <w:pStyle w:val="Heading1"/>
       </w:pPr>
-      <w:bookmarkStart w:id="44" w:name="_Toc535710262"/>
+      <w:bookmarkStart w:id="45" w:name="_Toc535711711"/>
       <w:r>
         <w:lastRenderedPageBreak/>
         <w:t>Methods</w:t>
       </w:r>
-      <w:bookmarkEnd w:id="44"/>
+      <w:bookmarkEnd w:id="45"/>
     </w:p>
     <w:p>
       <w:r>
@@ -12708,12 +13966,12 @@
       <w:pPr>
         <w:pStyle w:val="Heading2"/>
       </w:pPr>
-      <w:bookmarkStart w:id="45" w:name="_Toc535710263"/>
+      <w:bookmarkStart w:id="46" w:name="_Toc535711712"/>
       <w:r>
         <w:lastRenderedPageBreak/>
         <w:t>ROOT</w:t>
       </w:r>
-      <w:bookmarkEnd w:id="45"/>
+      <w:bookmarkEnd w:id="46"/>
     </w:p>
     <w:p>
       <w:r>
@@ -12724,12 +13982,12 @@
       <w:pPr>
         <w:pStyle w:val="Heading2"/>
       </w:pPr>
-      <w:bookmarkStart w:id="46" w:name="_Toc535710264"/>
+      <w:bookmarkStart w:id="47" w:name="_Toc535711713"/>
       <w:r>
         <w:lastRenderedPageBreak/>
         <w:t>Data Extraction from WLCG</w:t>
       </w:r>
-      <w:bookmarkEnd w:id="46"/>
+      <w:bookmarkEnd w:id="47"/>
     </w:p>
     <w:p/>
     <w:p/>
@@ -12750,12 +14008,12 @@
       <w:pPr>
         <w:pStyle w:val="Heading1"/>
       </w:pPr>
-      <w:bookmarkStart w:id="47" w:name="_Toc535710265"/>
+      <w:bookmarkStart w:id="48" w:name="_Toc535711714"/>
       <w:r>
         <w:lastRenderedPageBreak/>
         <w:t>Results</w:t>
       </w:r>
-      <w:bookmarkEnd w:id="47"/>
+      <w:bookmarkEnd w:id="48"/>
     </w:p>
     <w:p>
       <w:pPr>
@@ -12774,12 +14032,12 @@
       <w:pPr>
         <w:pStyle w:val="Heading1"/>
       </w:pPr>
-      <w:bookmarkStart w:id="48" w:name="_Toc535710266"/>
+      <w:bookmarkStart w:id="49" w:name="_Toc535711715"/>
       <w:r>
         <w:lastRenderedPageBreak/>
         <w:t>Discussion</w:t>
       </w:r>
-      <w:bookmarkEnd w:id="48"/>
+      <w:bookmarkEnd w:id="49"/>
     </w:p>
     <w:p>
       <w:pPr>
@@ -12798,12 +14056,12 @@
       <w:pPr>
         <w:pStyle w:val="Heading1"/>
       </w:pPr>
-      <w:bookmarkStart w:id="49" w:name="_Toc535710267"/>
+      <w:bookmarkStart w:id="50" w:name="_Toc535711716"/>
       <w:r>
         <w:lastRenderedPageBreak/>
         <w:t>Conclusion</w:t>
       </w:r>
-      <w:bookmarkEnd w:id="49"/>
+      <w:bookmarkEnd w:id="50"/>
     </w:p>
     <w:p/>
     <w:p>
@@ -12812,7 +14070,7 @@
       </w:r>
     </w:p>
     <w:p/>
-    <w:bookmarkStart w:id="50" w:name="_Toc535710268" w:displacedByCustomXml="next"/>
+    <w:bookmarkStart w:id="51" w:name="_Toc535711717" w:displacedByCustomXml="next"/>
     <w:sdt>
       <w:sdtPr>
         <w:rPr>
@@ -12837,7 +14095,7 @@
           <w:r>
             <w:t>Bibliography</w:t>
           </w:r>
-          <w:bookmarkEnd w:id="50"/>
+          <w:bookmarkEnd w:id="51"/>
         </w:p>
         <w:sdt>
           <w:sdtPr>
@@ -12866,6 +14124,42 @@
                   <w:noProof/>
                 </w:rPr>
                 <w:t xml:space="preserve">1. </w:t>
+              </w:r>
+              <w:r>
+                <w:rPr>
+                  <w:i/>
+                  <w:iCs/>
+                  <w:noProof/>
+                </w:rPr>
+                <w:t xml:space="preserve">Modern Particle Physics. </w:t>
+              </w:r>
+              <w:r>
+                <w:rPr>
+                  <w:b/>
+                  <w:bCs/>
+                  <w:noProof/>
+                </w:rPr>
+                <w:t>Thomson, Mark.</w:t>
+              </w:r>
+              <w:r>
+                <w:rPr>
+                  <w:noProof/>
+                </w:rPr>
+                <w:t xml:space="preserve"> Cambridge, UK : Cambridge University Press, 2013. ISBN 978-1-107-03426-6.</w:t>
+              </w:r>
+            </w:p>
+            <w:p>
+              <w:pPr>
+                <w:pStyle w:val="Bibliography"/>
+                <w:rPr>
+                  <w:noProof/>
+                </w:rPr>
+              </w:pPr>
+              <w:r>
+                <w:rPr>
+                  <w:noProof/>
+                </w:rPr>
+                <w:t xml:space="preserve">2. </w:t>
               </w:r>
               <w:r>
                 <w:rPr>
@@ -12907,7 +14201,7 @@
                 <w:rPr>
                   <w:noProof/>
                 </w:rPr>
-                <w:t xml:space="preserve">2. </w:t>
+                <w:t xml:space="preserve">3. </w:t>
               </w:r>
               <w:r>
                 <w:rPr>
@@ -12978,12 +14272,12 @@
       <w:pPr>
         <w:pStyle w:val="Heading1"/>
       </w:pPr>
-      <w:bookmarkStart w:id="51" w:name="_Toc535710269"/>
+      <w:bookmarkStart w:id="52" w:name="_Toc535711718"/>
       <w:r>
         <w:lastRenderedPageBreak/>
         <w:t>Appendices</w:t>
       </w:r>
-      <w:bookmarkEnd w:id="51"/>
+      <w:bookmarkEnd w:id="52"/>
     </w:p>
     <w:p>
       <w:pPr>
@@ -13150,9 +14444,9 @@
           <w:b/>
         </w:rPr>
       </w:pPr>
-      <w:bookmarkStart w:id="52" w:name="_Toc535606045"/>
-      <w:bookmarkStart w:id="53" w:name="_Toc535710270"/>
-      <w:bookmarkStart w:id="54" w:name="_Toc535710276"/>
+      <w:bookmarkStart w:id="53" w:name="_Toc535606045"/>
+      <w:bookmarkStart w:id="54" w:name="_Toc535711719"/>
+      <w:bookmarkStart w:id="55" w:name="_Toc535711725"/>
       <w:r>
         <w:lastRenderedPageBreak/>
         <w:t xml:space="preserve">Appendix A: </w:t>
@@ -13163,13 +14457,13 @@
       <w:r>
         <w:t xml:space="preserve"> the Bethe-Bloch Equation</w:t>
       </w:r>
-      <w:bookmarkEnd w:id="52"/>
       <w:bookmarkEnd w:id="53"/>
       <w:bookmarkEnd w:id="54"/>
-    </w:p>
-    <w:p>
-      <w:bookmarkStart w:id="55" w:name="create-a-bethe-bloch-function"/>
       <w:bookmarkEnd w:id="55"/>
+    </w:p>
+    <w:p>
+      <w:bookmarkStart w:id="56" w:name="create-a-bethe-bloch-function"/>
+      <w:bookmarkEnd w:id="56"/>
       <w:r>
         <w:t>Create a Bethe-Bloch function:</w:t>
       </w:r>
@@ -17113,9 +18407,9 @@
       <w:pPr>
         <w:pStyle w:val="AppendixHeading1"/>
       </w:pPr>
-      <w:bookmarkStart w:id="56" w:name="_Toc535606046"/>
-      <w:bookmarkStart w:id="57" w:name="_Toc535710271"/>
-      <w:bookmarkStart w:id="58" w:name="_Toc535710277"/>
+      <w:bookmarkStart w:id="57" w:name="_Toc535606046"/>
+      <w:bookmarkStart w:id="58" w:name="_Toc535711720"/>
+      <w:bookmarkStart w:id="59" w:name="_Toc535711726"/>
       <w:r>
         <w:lastRenderedPageBreak/>
         <w:t xml:space="preserve">Appendix B: </w:t>
@@ -17123,14 +18417,12 @@
       <w:r>
         <w:t xml:space="preserve">Plotting </w:t>
       </w:r>
-      <w:bookmarkStart w:id="59" w:name="_GoBack"/>
-      <w:bookmarkEnd w:id="59"/>
       <w:r>
         <w:t>Binary Cross-Entropy</w:t>
       </w:r>
-      <w:bookmarkEnd w:id="56"/>
       <w:bookmarkEnd w:id="57"/>
       <w:bookmarkEnd w:id="58"/>
+      <w:bookmarkEnd w:id="59"/>
     </w:p>
     <w:p>
       <w:pPr>
@@ -18185,7 +19477,7 @@
       <w:rPr>
         <w:noProof/>
       </w:rPr>
-      <w:t>11</w:t>
+      <w:t>4</w:t>
     </w:r>
     <w:r>
       <w:rPr>
@@ -18218,7 +19510,7 @@
       <w:rPr>
         <w:noProof/>
       </w:rPr>
-      <w:t>Appendices</w:t>
+      <w:t>Deep Learning</w:t>
     </w:r>
     <w:r>
       <w:rPr>
@@ -18253,7 +19545,7 @@
         <v:path o:extrusionok="f" gradientshapeok="t" o:connecttype="rect"/>
         <o:lock v:ext="edit" aspectratio="t"/>
       </v:shapetype>
-      <v:shape id="_x0000_i1158" type="#_x0000_t75" style="width:10.05pt;height:10.05pt" o:bullet="t">
+      <v:shape id="_x0000_i1163" type="#_x0000_t75" style="width:10.05pt;height:10.05pt" o:bullet="t">
         <v:imagedata r:id="rId1" o:title="logo-bullet"/>
       </v:shape>
     </w:pict>
@@ -23792,7 +25084,7 @@
         </b:NameList>
       </b:Author>
     </b:Author>
-    <b:RefOrder>1</b:RefOrder>
+    <b:RefOrder>2</b:RefOrder>
   </b:Source>
   <b:Source>
     <b:Tag>Ros58</b:Tag>
@@ -23813,7 +25105,28 @@
       </b:Author>
     </b:Author>
     <b:JournalName>Psychological Review</b:JournalName>
-    <b:RefOrder>2</b:RefOrder>
+    <b:RefOrder>3</b:RefOrder>
+  </b:Source>
+  <b:Source>
+    <b:Tag>Tho13</b:Tag>
+    <b:SourceType>JournalArticle</b:SourceType>
+    <b:Guid>{C2B510EA-2637-BB4E-841A-9BD1A12B21A4}</b:Guid>
+    <b:Title>Modern Particle Physics</b:Title>
+    <b:Publisher>Cambridge University Press</b:Publisher>
+    <b:City>Cambridge, UK</b:City>
+    <b:Year>2013</b:Year>
+    <b:StandardNumber>ISBN 978-1-107-03426-6</b:StandardNumber>
+    <b:Author>
+      <b:Author>
+        <b:NameList>
+          <b:Person>
+            <b:Last>Thomson</b:Last>
+            <b:First>Mark</b:First>
+          </b:Person>
+        </b:NameList>
+      </b:Author>
+    </b:Author>
+    <b:RefOrder>1</b:RefOrder>
   </b:Source>
 </b:Sources>
 </file>
@@ -23827,7 +25140,7 @@
 </file>
 
 <file path=customXml/itemProps2.xml><?xml version="1.0" encoding="utf-8"?>
-<ds:datastoreItem xmlns:ds="http://schemas.openxmlformats.org/officeDocument/2006/customXml" ds:itemID="{6B1B2B2E-18C1-4645-9460-6CFC0AD46A41}">
+<ds:datastoreItem xmlns:ds="http://schemas.openxmlformats.org/officeDocument/2006/customXml" ds:itemID="{74F18171-3EC2-EB46-83CB-BFACE758256B}">
   <ds:schemaRefs>
     <ds:schemaRef ds:uri="http://schemas.openxmlformats.org/officeDocument/2006/bibliography"/>
   </ds:schemaRefs>

</xml_diff>

<commit_message>
Anatomy of an Analysis Task ~ AliROOT
</commit_message>
<xml_diff>
--- a/Thesis/Thesis Draft 1.2.docx
+++ b/Thesis/Thesis Draft 1.2.docx
@@ -9,8 +9,6 @@
       <w:r>
         <w:t>THE APPLICATION OF MACHINE LEARNING TECHNIQUES TOWARDS THE OPTIMIZATION OF HIGH ENERGY PHYSICS EVENT SIMULATIONS WITHIN THE ALICE TRD AT CERN</w:t>
       </w:r>
-      <w:bookmarkStart w:id="0" w:name="_GoBack"/>
-      <w:bookmarkEnd w:id="0"/>
     </w:p>
     <w:p>
       <w:pPr>
@@ -29,7 +27,7 @@
         <w:rPr>
           <w:noProof/>
         </w:rPr>
-        <w:pict w14:anchorId="687BB879">
+        <w:pict w14:anchorId="30F88B81">
           <v:shape id="_x0000_i1027" type="#_x0000_t75" alt="http://www.sapc.org.za/sapc/wp-content/uploads/2018/02/UCTLogo1.jpg" style="width:370.5pt;height:348.35pt;mso-width-percent:0;mso-height-percent:0;mso-width-percent:0;mso-height-percent:0">
             <v:imagedata r:id="rId9" r:href="rId10"/>
           </v:shape>
@@ -5443,24 +5441,24 @@
         <w:pStyle w:val="Heading1"/>
         <w:spacing w:line="480" w:lineRule="auto"/>
       </w:pPr>
-      <w:bookmarkStart w:id="1" w:name="_Toc201479934"/>
-      <w:bookmarkStart w:id="2" w:name="_Toc209836616"/>
-      <w:bookmarkStart w:id="3" w:name="_Toc209836842"/>
-      <w:bookmarkStart w:id="4" w:name="_Toc209873179"/>
-      <w:bookmarkStart w:id="5" w:name="_Ref535529902"/>
-      <w:bookmarkStart w:id="6" w:name="_Ref535529908"/>
-      <w:bookmarkStart w:id="7" w:name="_Toc1378325"/>
+      <w:bookmarkStart w:id="0" w:name="_Toc201479934"/>
+      <w:bookmarkStart w:id="1" w:name="_Toc209836616"/>
+      <w:bookmarkStart w:id="2" w:name="_Toc209836842"/>
+      <w:bookmarkStart w:id="3" w:name="_Toc209873179"/>
+      <w:bookmarkStart w:id="4" w:name="_Ref535529902"/>
+      <w:bookmarkStart w:id="5" w:name="_Ref535529908"/>
+      <w:bookmarkStart w:id="6" w:name="_Toc1378325"/>
       <w:r>
         <w:lastRenderedPageBreak/>
         <w:t>Introduction</w:t>
       </w:r>
+      <w:bookmarkEnd w:id="0"/>
       <w:bookmarkEnd w:id="1"/>
       <w:bookmarkEnd w:id="2"/>
       <w:bookmarkEnd w:id="3"/>
       <w:bookmarkEnd w:id="4"/>
       <w:bookmarkEnd w:id="5"/>
       <w:bookmarkEnd w:id="6"/>
-      <w:bookmarkEnd w:id="7"/>
     </w:p>
     <w:p>
       <w:pPr>
@@ -5480,12 +5478,12 @@
         <w:pStyle w:val="Heading2"/>
         <w:spacing w:line="480" w:lineRule="auto"/>
       </w:pPr>
-      <w:bookmarkStart w:id="8" w:name="_Toc1378326"/>
+      <w:bookmarkStart w:id="7" w:name="_Toc1378326"/>
       <w:r>
         <w:lastRenderedPageBreak/>
         <w:t>Background</w:t>
       </w:r>
-      <w:bookmarkEnd w:id="8"/>
+      <w:bookmarkEnd w:id="7"/>
     </w:p>
     <w:p/>
     <w:p>
@@ -5599,12 +5597,12 @@
         <w:pStyle w:val="Heading2"/>
         <w:spacing w:line="480" w:lineRule="auto"/>
       </w:pPr>
-      <w:bookmarkStart w:id="9" w:name="_Toc1378327"/>
+      <w:bookmarkStart w:id="8" w:name="_Toc1378327"/>
       <w:r>
         <w:lastRenderedPageBreak/>
         <w:t>Aims &amp; Goals</w:t>
       </w:r>
-      <w:bookmarkEnd w:id="9"/>
+      <w:bookmarkEnd w:id="8"/>
     </w:p>
     <w:p>
       <w:pPr>
@@ -5624,7 +5622,7 @@
         <w:pStyle w:val="Heading2"/>
         <w:spacing w:line="480" w:lineRule="auto"/>
       </w:pPr>
-      <w:bookmarkStart w:id="10" w:name="_Toc1378328"/>
+      <w:bookmarkStart w:id="9" w:name="_Toc1378328"/>
       <w:r>
         <w:lastRenderedPageBreak/>
         <w:t xml:space="preserve">Summary of Work Done </w:t>
@@ -5635,7 +5633,7 @@
       <w:r>
         <w:t xml:space="preserve"> Major Findings</w:t>
       </w:r>
-      <w:bookmarkEnd w:id="10"/>
+      <w:bookmarkEnd w:id="9"/>
     </w:p>
     <w:p>
       <w:pPr>
@@ -5655,7 +5653,7 @@
         <w:pStyle w:val="Heading2"/>
         <w:spacing w:line="480" w:lineRule="auto"/>
       </w:pPr>
-      <w:bookmarkStart w:id="11" w:name="_Toc1378329"/>
+      <w:bookmarkStart w:id="10" w:name="_Toc1378329"/>
       <w:r>
         <w:lastRenderedPageBreak/>
         <w:t>The Structure</w:t>
@@ -5666,7 +5664,7 @@
       <w:r>
         <w:t xml:space="preserve"> of this Dissertation</w:t>
       </w:r>
-      <w:bookmarkEnd w:id="11"/>
+      <w:bookmarkEnd w:id="10"/>
     </w:p>
     <w:p>
       <w:pPr>
@@ -5686,7 +5684,7 @@
         <w:pStyle w:val="Heading1"/>
         <w:spacing w:line="480" w:lineRule="auto"/>
       </w:pPr>
-      <w:bookmarkStart w:id="12" w:name="_Toc1378330"/>
+      <w:bookmarkStart w:id="11" w:name="_Toc1378330"/>
       <w:r>
         <w:lastRenderedPageBreak/>
         <w:t>High Energy Physics</w:t>
@@ -5694,7 +5692,7 @@
       <w:r>
         <w:t xml:space="preserve"> &amp; The CERN Experiment</w:t>
       </w:r>
-      <w:bookmarkEnd w:id="12"/>
+      <w:bookmarkEnd w:id="11"/>
     </w:p>
     <w:p>
       <w:pPr>
@@ -5714,7 +5712,7 @@
         <w:pStyle w:val="Heading2"/>
         <w:spacing w:line="480" w:lineRule="auto"/>
       </w:pPr>
-      <w:bookmarkStart w:id="13" w:name="_Toc1378331"/>
+      <w:bookmarkStart w:id="12" w:name="_Toc1378331"/>
       <w:r>
         <w:lastRenderedPageBreak/>
         <w:t>A Brief History</w:t>
@@ -5725,7 +5723,7 @@
       <w:r>
         <w:t xml:space="preserve"> Atomic Theory</w:t>
       </w:r>
-      <w:bookmarkEnd w:id="13"/>
+      <w:bookmarkEnd w:id="12"/>
     </w:p>
     <w:p/>
     <w:p>
@@ -5910,11 +5908,11 @@
         <w:pStyle w:val="Heading2"/>
         <w:spacing w:line="480" w:lineRule="auto"/>
       </w:pPr>
-      <w:bookmarkStart w:id="14" w:name="_Toc1378332"/>
+      <w:bookmarkStart w:id="13" w:name="_Toc1378332"/>
       <w:r>
         <w:t>The Standard Model of Particle Physics</w:t>
       </w:r>
-      <w:bookmarkEnd w:id="14"/>
+      <w:bookmarkEnd w:id="13"/>
     </w:p>
     <w:p/>
     <w:p>
@@ -5922,12 +5920,12 @@
         <w:pStyle w:val="Heading3"/>
         <w:spacing w:line="480" w:lineRule="auto"/>
       </w:pPr>
-      <w:bookmarkStart w:id="15" w:name="_Toc1378333"/>
+      <w:bookmarkStart w:id="14" w:name="_Toc1378333"/>
       <w:r>
         <w:lastRenderedPageBreak/>
         <w:t>Introduction</w:t>
       </w:r>
-      <w:bookmarkEnd w:id="15"/>
+      <w:bookmarkEnd w:id="14"/>
     </w:p>
     <w:p/>
     <w:p>
@@ -6273,11 +6271,11 @@
         <w:pStyle w:val="Heading3"/>
         <w:spacing w:line="480" w:lineRule="auto"/>
       </w:pPr>
-      <w:bookmarkStart w:id="16" w:name="_Toc1378334"/>
+      <w:bookmarkStart w:id="15" w:name="_Toc1378334"/>
       <w:r>
         <w:t>The Fundamental Particles</w:t>
       </w:r>
-      <w:bookmarkEnd w:id="16"/>
+      <w:bookmarkEnd w:id="15"/>
     </w:p>
     <w:p/>
     <w:p>
@@ -6803,7 +6801,7 @@
       <w:pPr>
         <w:pStyle w:val="Caption"/>
       </w:pPr>
-      <w:bookmarkStart w:id="17" w:name="_Toc1378374"/>
+      <w:bookmarkStart w:id="16" w:name="_Toc1378374"/>
       <w:r>
         <w:t xml:space="preserve">Table </w:t>
       </w:r>
@@ -6840,7 +6838,7 @@
       <w:r>
         <w:t>: The twelve fundamental fermions.</w:t>
       </w:r>
-      <w:bookmarkEnd w:id="17"/>
+      <w:bookmarkEnd w:id="16"/>
     </w:p>
     <w:tbl>
       <w:tblPr>
@@ -7896,11 +7894,11 @@
         <w:pStyle w:val="Heading3"/>
         <w:spacing w:line="480" w:lineRule="auto"/>
       </w:pPr>
-      <w:bookmarkStart w:id="18" w:name="_Toc1378335"/>
+      <w:bookmarkStart w:id="17" w:name="_Toc1378335"/>
       <w:r>
         <w:t>The Fundamental Forces</w:t>
       </w:r>
-      <w:bookmarkEnd w:id="18"/>
+      <w:bookmarkEnd w:id="17"/>
     </w:p>
     <w:p/>
     <w:p>
@@ -8175,11 +8173,11 @@
         <w:pStyle w:val="Heading3"/>
         <w:spacing w:line="480" w:lineRule="auto"/>
       </w:pPr>
-      <w:bookmarkStart w:id="19" w:name="_Toc1378336"/>
+      <w:bookmarkStart w:id="18" w:name="_Toc1378336"/>
       <w:r>
         <w:t>The Higgs Boson</w:t>
       </w:r>
-      <w:bookmarkEnd w:id="19"/>
+      <w:bookmarkEnd w:id="18"/>
     </w:p>
     <w:p/>
     <w:p>
@@ -8438,11 +8436,11 @@
         <w:pStyle w:val="Heading2"/>
         <w:spacing w:line="480" w:lineRule="auto"/>
       </w:pPr>
-      <w:bookmarkStart w:id="20" w:name="_Toc1378337"/>
+      <w:bookmarkStart w:id="19" w:name="_Toc1378337"/>
       <w:r>
         <w:t>The Quark Gluon Plasma</w:t>
       </w:r>
-      <w:bookmarkEnd w:id="20"/>
+      <w:bookmarkEnd w:id="19"/>
     </w:p>
     <w:p/>
     <w:p/>
@@ -8451,11 +8449,11 @@
         <w:pStyle w:val="Heading2"/>
         <w:spacing w:line="480" w:lineRule="auto"/>
       </w:pPr>
-      <w:bookmarkStart w:id="21" w:name="_Toc1378338"/>
+      <w:bookmarkStart w:id="20" w:name="_Toc1378338"/>
       <w:r>
         <w:t>Interactions of Particles with Matter</w:t>
       </w:r>
-      <w:bookmarkEnd w:id="21"/>
+      <w:bookmarkEnd w:id="20"/>
     </w:p>
     <w:p/>
     <w:p>
@@ -8571,11 +8569,11 @@
         <w:pStyle w:val="Heading3"/>
         <w:spacing w:line="480" w:lineRule="auto"/>
       </w:pPr>
-      <w:bookmarkStart w:id="22" w:name="_Toc1378339"/>
+      <w:bookmarkStart w:id="21" w:name="_Toc1378339"/>
       <w:r>
         <w:t>The Bethe-Bloch Curve</w:t>
       </w:r>
-      <w:bookmarkEnd w:id="22"/>
+      <w:bookmarkEnd w:id="21"/>
     </w:p>
     <w:p/>
     <w:p>
@@ -9264,8 +9262,8 @@
       <w:pPr>
         <w:pStyle w:val="Caption"/>
       </w:pPr>
-      <w:bookmarkStart w:id="23" w:name="_Ref535605965"/>
-      <w:bookmarkStart w:id="24" w:name="_Toc1378375"/>
+      <w:bookmarkStart w:id="22" w:name="_Ref535605965"/>
+      <w:bookmarkStart w:id="23" w:name="_Toc1378375"/>
       <w:r>
         <w:t xml:space="preserve">Figure </w:t>
       </w:r>
@@ -9299,11 +9297,11 @@
         </w:rPr>
         <w:fldChar w:fldCharType="end"/>
       </w:r>
+      <w:bookmarkEnd w:id="22"/>
+      <w:r>
+        <w:t>: Bethe-Bloch curve for a pion moving at relativistic speeds through silicon medium</w:t>
+      </w:r>
       <w:bookmarkEnd w:id="23"/>
-      <w:r>
-        <w:t>: Bethe-Bloch curve for a pion moving at relativistic speeds through silicon medium</w:t>
-      </w:r>
-      <w:bookmarkEnd w:id="24"/>
     </w:p>
     <w:p>
       <w:r>
@@ -9358,8 +9356,8 @@
       <w:pPr>
         <w:pStyle w:val="Caption"/>
       </w:pPr>
-      <w:bookmarkStart w:id="25" w:name="_Ref535605991"/>
-      <w:bookmarkStart w:id="26" w:name="_Toc1378376"/>
+      <w:bookmarkStart w:id="24" w:name="_Ref535605991"/>
+      <w:bookmarkStart w:id="25" w:name="_Toc1378376"/>
       <w:r>
         <w:t xml:space="preserve">Figure </w:t>
       </w:r>
@@ -9393,30 +9391,30 @@
         </w:rPr>
         <w:fldChar w:fldCharType="end"/>
       </w:r>
+      <w:bookmarkEnd w:id="24"/>
+      <w:r>
+        <w:t xml:space="preserve">: Bethe-Bloch curve for an electron moving at </w:t>
+      </w:r>
+      <w:r>
+        <w:t>relativistic</w:t>
+      </w:r>
+      <w:r>
+        <w:t xml:space="preserve"> speeds through a silicon medium</w:t>
+      </w:r>
       <w:bookmarkEnd w:id="25"/>
-      <w:r>
-        <w:t xml:space="preserve">: Bethe-Bloch curve for an electron moving at </w:t>
-      </w:r>
-      <w:r>
-        <w:t>relativistic</w:t>
-      </w:r>
-      <w:r>
-        <w:t xml:space="preserve"> speeds through a silicon medium</w:t>
-      </w:r>
-      <w:bookmarkEnd w:id="26"/>
     </w:p>
     <w:p/>
     <w:p/>
     <w:p/>
     <w:p/>
     <w:p>
-      <w:commentRangeStart w:id="27"/>
-      <w:commentRangeEnd w:id="27"/>
+      <w:commentRangeStart w:id="26"/>
+      <w:commentRangeEnd w:id="26"/>
       <w:r>
         <w:rPr>
           <w:rStyle w:val="CommentReference"/>
         </w:rPr>
-        <w:commentReference w:id="27"/>
+        <w:commentReference w:id="26"/>
       </w:r>
     </w:p>
     <w:p/>
@@ -9430,12 +9428,12 @@
         <w:pStyle w:val="Heading3"/>
         <w:spacing w:line="480" w:lineRule="auto"/>
       </w:pPr>
-      <w:bookmarkStart w:id="28" w:name="_Toc1378340"/>
+      <w:bookmarkStart w:id="27" w:name="_Toc1378340"/>
       <w:r>
         <w:lastRenderedPageBreak/>
         <w:t>Transition Radiation</w:t>
       </w:r>
-      <w:bookmarkEnd w:id="28"/>
+      <w:bookmarkEnd w:id="27"/>
     </w:p>
     <w:p/>
     <w:p/>
@@ -9444,11 +9442,11 @@
         <w:pStyle w:val="Heading2"/>
         <w:spacing w:line="480" w:lineRule="auto"/>
       </w:pPr>
-      <w:bookmarkStart w:id="29" w:name="_Toc1378341"/>
+      <w:bookmarkStart w:id="28" w:name="_Toc1378341"/>
       <w:r>
         <w:t>The CERN Experiment</w:t>
       </w:r>
-      <w:bookmarkEnd w:id="29"/>
+      <w:bookmarkEnd w:id="28"/>
     </w:p>
     <w:p/>
     <w:p>
@@ -9675,12 +9673,12 @@
         <w:pStyle w:val="Heading3"/>
         <w:spacing w:line="480" w:lineRule="auto"/>
       </w:pPr>
-      <w:bookmarkStart w:id="30" w:name="_Toc1378342"/>
+      <w:bookmarkStart w:id="29" w:name="_Toc1378342"/>
       <w:r>
         <w:lastRenderedPageBreak/>
         <w:t>Hardware</w:t>
       </w:r>
-      <w:bookmarkEnd w:id="30"/>
+      <w:bookmarkEnd w:id="29"/>
     </w:p>
     <w:p/>
     <w:p>
@@ -9867,7 +9865,7 @@
         <w:rPr>
           <w:noProof/>
         </w:rPr>
-        <w:pict w14:anchorId="0CEC7078">
+        <w:pict w14:anchorId="54E465CC">
           <v:shape id="_x0000_i1026" type="#_x0000_t75" alt="https://www.symmetrymagazine.org/sites/default/files/styles/2015_hero/public/images/standard/LHC_map-s.jpg?itok=UXbYWaVW" style="width:424.8pt;height:238.7pt;mso-width-percent:0;mso-height-percent:0;mso-width-percent:0;mso-height-percent:0">
             <v:imagedata r:id="rId19" r:href="rId20"/>
           </v:shape>
@@ -9881,8 +9879,8 @@
       <w:pPr>
         <w:pStyle w:val="Caption"/>
       </w:pPr>
-      <w:bookmarkStart w:id="31" w:name="_Ref536289914"/>
-      <w:bookmarkStart w:id="32" w:name="_Toc1378377"/>
+      <w:bookmarkStart w:id="30" w:name="_Ref536289914"/>
+      <w:bookmarkStart w:id="31" w:name="_Toc1378377"/>
       <w:r>
         <w:t xml:space="preserve">Figure </w:t>
       </w:r>
@@ -9916,11 +9914,11 @@
         </w:rPr>
         <w:fldChar w:fldCharType="end"/>
       </w:r>
-      <w:bookmarkEnd w:id="31"/>
+      <w:bookmarkEnd w:id="30"/>
       <w:r>
         <w:t xml:space="preserve">: </w:t>
       </w:r>
-      <w:bookmarkStart w:id="33" w:name="_Ref536289902"/>
+      <w:bookmarkStart w:id="32" w:name="_Ref536289902"/>
       <w:r>
         <w:t>CERN facilities in geographic</w:t>
       </w:r>
@@ -9930,7 +9928,7 @@
       <w:r>
         <w:t xml:space="preserve"> context</w:t>
       </w:r>
-      <w:bookmarkEnd w:id="33"/>
+      <w:bookmarkEnd w:id="32"/>
       <w:r>
         <w:t xml:space="preserve"> </w:t>
       </w:r>
@@ -9967,7 +9965,7 @@
       <w:r>
         <w:t>.</w:t>
       </w:r>
-      <w:bookmarkEnd w:id="32"/>
+      <w:bookmarkEnd w:id="31"/>
     </w:p>
     <w:p>
       <w:pPr>
@@ -10738,7 +10736,7 @@
         <w:rPr>
           <w:noProof/>
         </w:rPr>
-        <w:pict w14:anchorId="1A5871E3">
+        <w:pict w14:anchorId="1DD4552C">
           <v:shape id="_x0000_i1025" type="#_x0000_t75" alt="https://www.lhc-closer.es/webapp/files/1435153339_c198796447bb0ebc42927e1da733d86a.jpg" style="width:244.8pt;height:100.25pt;mso-width-percent:0;mso-height-percent:0;mso-width-percent:0;mso-height-percent:0">
             <v:imagedata r:id="rId21" r:href="rId22"/>
           </v:shape>
@@ -10752,7 +10750,7 @@
       <w:pPr>
         <w:pStyle w:val="Caption"/>
       </w:pPr>
-      <w:bookmarkStart w:id="34" w:name="_Toc1378378"/>
+      <w:bookmarkStart w:id="33" w:name="_Toc1378378"/>
       <w:r>
         <w:t xml:space="preserve">Figure </w:t>
       </w:r>
@@ -10845,7 +10843,7 @@
           </w:r>
         </w:sdtContent>
       </w:sdt>
-      <w:bookmarkEnd w:id="34"/>
+      <w:bookmarkEnd w:id="33"/>
     </w:p>
     <w:p>
       <w:pPr>
@@ -11842,8 +11840,8 @@
       <w:pPr>
         <w:pStyle w:val="Caption"/>
       </w:pPr>
-      <w:bookmarkStart w:id="35" w:name="_Ref536345361"/>
-      <w:bookmarkStart w:id="36" w:name="_Toc1378379"/>
+      <w:bookmarkStart w:id="34" w:name="_Ref536345361"/>
+      <w:bookmarkStart w:id="35" w:name="_Toc1378379"/>
       <w:r>
         <w:t xml:space="preserve">Figure </w:t>
       </w:r>
@@ -11877,7 +11875,7 @@
         </w:rPr>
         <w:fldChar w:fldCharType="end"/>
       </w:r>
-      <w:bookmarkEnd w:id="35"/>
+      <w:bookmarkEnd w:id="34"/>
       <w:r>
         <w:t xml:space="preserve">: The CERN accelerator complex </w:t>
       </w:r>
@@ -11914,7 +11912,7 @@
       <w:r>
         <w:t>.</w:t>
       </w:r>
-      <w:bookmarkEnd w:id="36"/>
+      <w:bookmarkEnd w:id="35"/>
     </w:p>
     <w:p/>
     <w:p>
@@ -12201,12 +12199,12 @@
         <w:pStyle w:val="Heading3"/>
         <w:spacing w:line="480" w:lineRule="auto"/>
       </w:pPr>
-      <w:bookmarkStart w:id="37" w:name="_Toc1378343"/>
+      <w:bookmarkStart w:id="36" w:name="_Toc1378343"/>
       <w:r>
         <w:lastRenderedPageBreak/>
         <w:t>Software</w:t>
       </w:r>
-      <w:bookmarkEnd w:id="37"/>
+      <w:bookmarkEnd w:id="36"/>
     </w:p>
     <w:p>
       <w:pPr>
@@ -12976,6 +12974,9 @@
         <w:t>AliROOT</w:t>
       </w:r>
       <w:proofErr w:type="spellEnd"/>
+      <w:r>
+        <w:t xml:space="preserve"> &amp; The Anatomy of an Analysis Task</w:t>
+      </w:r>
     </w:p>
     <w:p>
       <w:pPr>
@@ -15074,6 +15075,82 @@
     </w:p>
     <w:p>
       <w:pPr>
+        <w:pStyle w:val="Heading5"/>
+      </w:pPr>
+      <w:r>
+        <w:t>The Class Implementation (.cxx)</w:t>
+      </w:r>
+    </w:p>
+    <w:p>
+      <w:pPr>
+        <w:rPr>
+          <w:lang w:val="en-GB"/>
+        </w:rPr>
+      </w:pPr>
+    </w:p>
+    <w:p>
+      <w:pPr>
+        <w:rPr>
+          <w:lang w:val="en-GB"/>
+        </w:rPr>
+      </w:pPr>
+      <w:r>
+        <w:rPr>
+          <w:lang w:val="en-GB"/>
+        </w:rPr>
+        <w:t xml:space="preserve">Reproduced and modified from </w:t>
+      </w:r>
+      <w:sdt>
+        <w:sdtPr>
+          <w:rPr>
+            <w:lang w:val="en-GB"/>
+          </w:rPr>
+          <w:id w:val="2080404244"/>
+          <w:citation/>
+        </w:sdtPr>
+        <w:sdtContent>
+          <w:r>
+            <w:rPr>
+              <w:lang w:val="en-GB"/>
+            </w:rPr>
+            <w:fldChar w:fldCharType="begin"/>
+          </w:r>
+          <w:r>
+            <w:rPr>
+              <w:lang w:val="en-US"/>
+            </w:rPr>
+            <w:instrText xml:space="preserve"> CITATION ALI19 \l 1033 </w:instrText>
+          </w:r>
+          <w:r>
+            <w:rPr>
+              <w:lang w:val="en-GB"/>
+            </w:rPr>
+            <w:fldChar w:fldCharType="separate"/>
+          </w:r>
+          <w:r>
+            <w:rPr>
+              <w:noProof/>
+              <w:lang w:val="en-US"/>
+            </w:rPr>
+            <w:t>(20)</w:t>
+          </w:r>
+          <w:r>
+            <w:rPr>
+              <w:lang w:val="en-GB"/>
+            </w:rPr>
+            <w:fldChar w:fldCharType="end"/>
+          </w:r>
+        </w:sdtContent>
+      </w:sdt>
+      <w:r>
+        <w:rPr>
+          <w:lang w:val="en-GB"/>
+        </w:rPr>
+        <w:t>:</w:t>
+      </w:r>
+    </w:p>
+    <w:p>
+      <w:pPr>
         <w:pStyle w:val="HTMLPreformatted"/>
         <w:rPr>
           <w:rStyle w:val="ControlFlowTok"/>
@@ -15084,11 +15161,3389 @@
       <w:pPr>
         <w:pStyle w:val="HTMLPreformatted"/>
         <w:rPr>
-          <w:rStyle w:val="ControlFlowTok"/>
-        </w:rPr>
-      </w:pPr>
+          <w:rStyle w:val="CommentTok"/>
+        </w:rPr>
+      </w:pPr>
+      <w:r>
+        <w:rPr>
+          <w:rStyle w:val="CommentTok"/>
+        </w:rPr>
+        <w:t>//include statements</w:t>
+      </w:r>
+      <w:r>
+        <w:rPr>
+          <w:rStyle w:val="CommentTok"/>
+        </w:rPr>
+        <w:t xml:space="preserve"> for </w:t>
+      </w:r>
+      <w:proofErr w:type="spellStart"/>
+      <w:r>
+        <w:rPr>
+          <w:rStyle w:val="CommentTok"/>
+        </w:rPr>
+        <w:t>UserCreateOutputObjects</w:t>
+      </w:r>
+      <w:proofErr w:type="spellEnd"/>
+      <w:r>
+        <w:rPr>
+          <w:rStyle w:val="CommentTok"/>
+        </w:rPr>
+        <w:t>:</w:t>
+      </w:r>
+    </w:p>
+    <w:p>
+      <w:pPr>
+        <w:pStyle w:val="HTMLPreformatted"/>
+        <w:rPr>
+          <w:rStyle w:val="CommentTok"/>
+        </w:rPr>
+      </w:pPr>
+    </w:p>
+    <w:p>
+      <w:pPr>
+        <w:pStyle w:val="ContentsTable"/>
+        <w:rPr>
+          <w:rStyle w:val="CommentTok"/>
+        </w:rPr>
+      </w:pPr>
+      <w:r>
+        <w:rPr>
+          <w:rStyle w:val="ControlFlowTok"/>
+          <w:b/>
+        </w:rPr>
+        <w:t xml:space="preserve">    #include "TList.h"</w:t>
+      </w:r>
+      <w:r>
+        <w:rPr>
+          <w:rStyle w:val="ControlFlowTok"/>
+        </w:rPr>
+        <w:t xml:space="preserve"> </w:t>
+      </w:r>
+      <w:r>
+        <w:rPr>
+          <w:rStyle w:val="CommentTok"/>
+          <w:b w:val="0"/>
+          <w:i/>
+        </w:rPr>
+        <w:t>//TList class, an instance of which will contain a histogram in this example</w:t>
+      </w:r>
+    </w:p>
+    <w:p>
+      <w:pPr>
+        <w:pStyle w:val="HTMLPreformatted"/>
+        <w:rPr>
+          <w:rStyle w:val="CommentTok"/>
+        </w:rPr>
+      </w:pPr>
+      <w:r>
+        <w:rPr>
+          <w:rStyle w:val="ControlFlowTok"/>
+        </w:rPr>
+        <w:t xml:space="preserve">    #include "TH1F.h"</w:t>
+      </w:r>
+      <w:r>
+        <w:rPr>
+          <w:rStyle w:val="ControlFlowTok"/>
+        </w:rPr>
+        <w:t xml:space="preserve"> </w:t>
+      </w:r>
+      <w:r>
+        <w:rPr>
+          <w:rStyle w:val="CommentTok"/>
+        </w:rPr>
+        <w:t>//</w:t>
+      </w:r>
+      <w:r>
+        <w:rPr>
+          <w:rStyle w:val="CommentTok"/>
+        </w:rPr>
+        <w:t xml:space="preserve">ROOT 1-dimensional </w:t>
+      </w:r>
+      <w:r>
+        <w:rPr>
+          <w:rStyle w:val="CommentTok"/>
+        </w:rPr>
+        <w:t>histogram class</w:t>
+      </w:r>
+      <w:r>
+        <w:rPr>
+          <w:rStyle w:val="CommentTok"/>
+        </w:rPr>
+        <w:t xml:space="preserve"> with one float per channel</w:t>
+      </w:r>
+    </w:p>
+    <w:p>
+      <w:pPr>
+        <w:pStyle w:val="HTMLPreformatted"/>
+        <w:rPr>
+          <w:rStyle w:val="CommentTok"/>
+        </w:rPr>
+      </w:pPr>
+    </w:p>
+    <w:p>
+      <w:pPr>
+        <w:pStyle w:val="HTMLPreformatted"/>
+        <w:rPr>
+          <w:rStyle w:val="CommentTok"/>
+        </w:rPr>
+      </w:pPr>
+      <w:r>
+        <w:rPr>
+          <w:rStyle w:val="CommentTok"/>
+        </w:rPr>
+        <w:t xml:space="preserve">//include statement for </w:t>
+      </w:r>
+      <w:proofErr w:type="spellStart"/>
+      <w:r>
+        <w:rPr>
+          <w:rStyle w:val="CommentTok"/>
+        </w:rPr>
+        <w:t>UserExec</w:t>
+      </w:r>
+      <w:proofErr w:type="spellEnd"/>
+      <w:r>
+        <w:rPr>
+          <w:rStyle w:val="CommentTok"/>
+        </w:rPr>
+        <w:t>:</w:t>
+      </w:r>
+    </w:p>
+    <w:p>
+      <w:pPr>
+        <w:pStyle w:val="HTMLPreformatted"/>
+        <w:rPr>
+          <w:rStyle w:val="CommentTok"/>
+        </w:rPr>
+      </w:pPr>
+    </w:p>
+    <w:p>
+      <w:pPr>
+        <w:pStyle w:val="HTMLPreformatted"/>
+        <w:rPr>
+          <w:rStyle w:val="ControlFlowTok"/>
+        </w:rPr>
+      </w:pPr>
+      <w:r>
+        <w:rPr>
+          <w:rStyle w:val="CommentTok"/>
+        </w:rPr>
+        <w:t xml:space="preserve">  </w:t>
+      </w:r>
+      <w:r>
+        <w:rPr>
+          <w:rStyle w:val="ControlFlowTok"/>
+        </w:rPr>
+        <w:t>#include "</w:t>
+      </w:r>
+      <w:proofErr w:type="spellStart"/>
+      <w:r>
+        <w:rPr>
+          <w:rStyle w:val="ControlFlowTok"/>
+        </w:rPr>
+        <w:t>AliAODEvent.h</w:t>
+      </w:r>
+      <w:proofErr w:type="spellEnd"/>
+      <w:r>
+        <w:rPr>
+          <w:rStyle w:val="ControlFlowTok"/>
+        </w:rPr>
+        <w:t>"</w:t>
+      </w:r>
+    </w:p>
+    <w:p>
+      <w:pPr>
+        <w:pStyle w:val="HTMLPreformatted"/>
+        <w:rPr>
+          <w:rStyle w:val="CommentTok"/>
+        </w:rPr>
+      </w:pPr>
+    </w:p>
+    <w:p>
+      <w:pPr>
+        <w:pStyle w:val="HTMLPreformatted"/>
+        <w:rPr>
+          <w:rStyle w:val="CommentTok"/>
+        </w:rPr>
+      </w:pPr>
+      <w:r>
+        <w:rPr>
+          <w:rStyle w:val="CommentTok"/>
+        </w:rPr>
+        <w:t>//implementation of class constructors:</w:t>
+      </w:r>
+    </w:p>
+    <w:p>
+      <w:pPr>
+        <w:pStyle w:val="HTMLPreformatted"/>
+        <w:rPr>
+          <w:rStyle w:val="ControlFlowTok"/>
+        </w:rPr>
+      </w:pPr>
+      <w:proofErr w:type="spellStart"/>
+      <w:r>
+        <w:rPr>
+          <w:rStyle w:val="ControlFlowTok"/>
+        </w:rPr>
+        <w:t>AliAnalysisTaskMyTask</w:t>
+      </w:r>
+      <w:proofErr w:type="spellEnd"/>
+      <w:r>
+        <w:rPr>
+          <w:rStyle w:val="ControlFlowTok"/>
+        </w:rPr>
+        <w:t>::</w:t>
+      </w:r>
+      <w:proofErr w:type="spellStart"/>
+      <w:r>
+        <w:rPr>
+          <w:rStyle w:val="ControlFlowTok"/>
+        </w:rPr>
+        <w:t>AliAnalysisTaskMyTask</w:t>
+      </w:r>
+      <w:proofErr w:type="spellEnd"/>
+      <w:r>
+        <w:rPr>
+          <w:rStyle w:val="ControlFlowTok"/>
+        </w:rPr>
+        <w:t xml:space="preserve">() : </w:t>
+      </w:r>
+      <w:proofErr w:type="spellStart"/>
+      <w:r>
+        <w:rPr>
+          <w:rStyle w:val="ControlFlowTok"/>
+        </w:rPr>
+        <w:t>AliAnalysisTaskSE</w:t>
+      </w:r>
+      <w:proofErr w:type="spellEnd"/>
+      <w:r>
+        <w:rPr>
+          <w:rStyle w:val="ControlFlowTok"/>
+        </w:rPr>
+        <w:t>(),</w:t>
+      </w:r>
+    </w:p>
+    <w:p>
+      <w:pPr>
+        <w:pStyle w:val="HTMLPreformatted"/>
+        <w:rPr>
+          <w:rStyle w:val="ControlFlowTok"/>
+          <w:b w:val="0"/>
+          <w:i/>
+          <w:color w:val="8F5902"/>
+        </w:rPr>
+      </w:pPr>
+      <w:r>
+        <w:rPr>
+          <w:rStyle w:val="CommentTok"/>
+        </w:rPr>
+        <w:t>//members of the class are initialized in the constructors with their default values, if default values are not specified, these will be filled with random values, which could lead to unexpected behaviour</w:t>
+      </w:r>
+      <w:r>
+        <w:rPr>
+          <w:rStyle w:val="ControlFlowTok"/>
+        </w:rPr>
+        <w:t xml:space="preserve"> </w:t>
+      </w:r>
+    </w:p>
+    <w:p>
+      <w:pPr>
+        <w:pStyle w:val="HTMLPreformatted"/>
+        <w:rPr>
+          <w:rStyle w:val="ControlFlowTok"/>
+        </w:rPr>
+      </w:pPr>
+      <w:r>
+        <w:rPr>
+          <w:rStyle w:val="ControlFlowTok"/>
+        </w:rPr>
+        <w:t xml:space="preserve">            </w:t>
+      </w:r>
+      <w:proofErr w:type="spellStart"/>
+      <w:r>
+        <w:rPr>
+          <w:rStyle w:val="ControlFlowTok"/>
+        </w:rPr>
+        <w:t>fAOD</w:t>
+      </w:r>
+      <w:proofErr w:type="spellEnd"/>
+      <w:r>
+        <w:rPr>
+          <w:rStyle w:val="ControlFlowTok"/>
+        </w:rPr>
+        <w:t xml:space="preserve">{0}, </w:t>
+      </w:r>
+      <w:proofErr w:type="spellStart"/>
+      <w:r>
+        <w:rPr>
+          <w:rStyle w:val="ControlFlowTok"/>
+        </w:rPr>
+        <w:t>fOutputList</w:t>
+      </w:r>
+      <w:proofErr w:type="spellEnd"/>
+      <w:r>
+        <w:rPr>
+          <w:rStyle w:val="ControlFlowTok"/>
+        </w:rPr>
+        <w:t xml:space="preserve">{0}, </w:t>
+      </w:r>
+      <w:proofErr w:type="spellStart"/>
+      <w:r>
+        <w:rPr>
+          <w:rStyle w:val="ControlFlowTok"/>
+        </w:rPr>
+        <w:t>fHistPt</w:t>
+      </w:r>
+      <w:proofErr w:type="spellEnd"/>
+      <w:r>
+        <w:rPr>
+          <w:rStyle w:val="ControlFlowTok"/>
+        </w:rPr>
+        <w:t>{0}</w:t>
+      </w:r>
+    </w:p>
+    <w:p>
+      <w:pPr>
+        <w:pStyle w:val="HTMLPreformatted"/>
+        <w:rPr>
+          <w:rStyle w:val="ControlFlowTok"/>
+        </w:rPr>
+      </w:pPr>
+      <w:r>
+        <w:rPr>
+          <w:rStyle w:val="ControlFlowTok"/>
+        </w:rPr>
+        <w:t xml:space="preserve">        {</w:t>
+      </w:r>
+    </w:p>
+    <w:p>
+      <w:pPr>
+        <w:pStyle w:val="HTMLPreformatted"/>
+        <w:rPr>
+          <w:rStyle w:val="CommentTok"/>
+        </w:rPr>
+      </w:pPr>
+      <w:r>
+        <w:rPr>
+          <w:rStyle w:val="ControlFlowTok"/>
+        </w:rPr>
+        <w:t xml:space="preserve">            </w:t>
+      </w:r>
+      <w:r>
+        <w:rPr>
+          <w:rStyle w:val="CommentTok"/>
+        </w:rPr>
+        <w:t xml:space="preserve">// </w:t>
+      </w:r>
+      <w:r>
+        <w:rPr>
+          <w:rStyle w:val="CommentTok"/>
+        </w:rPr>
+        <w:t>Th</w:t>
+      </w:r>
+      <w:r>
+        <w:rPr>
+          <w:rStyle w:val="CommentTok"/>
+        </w:rPr>
+        <w:t>is</w:t>
+      </w:r>
+      <w:r>
+        <w:rPr>
+          <w:rStyle w:val="CommentTok"/>
+        </w:rPr>
+        <w:t xml:space="preserve"> first constructor is the </w:t>
+      </w:r>
+      <w:r>
+        <w:rPr>
+          <w:rStyle w:val="CommentTok"/>
+        </w:rPr>
+        <w:t>ROOT IO constructor,</w:t>
+      </w:r>
+      <w:r>
+        <w:rPr>
+          <w:rStyle w:val="CommentTok"/>
+        </w:rPr>
+        <w:t xml:space="preserve"> memory should not be allocated here</w:t>
+      </w:r>
+    </w:p>
+    <w:p>
+      <w:pPr>
+        <w:pStyle w:val="HTMLPreformatted"/>
+        <w:rPr>
+          <w:rStyle w:val="ControlFlowTok"/>
+        </w:rPr>
+      </w:pPr>
+      <w:r>
+        <w:rPr>
+          <w:rStyle w:val="ControlFlowTok"/>
+        </w:rPr>
+        <w:t xml:space="preserve">        }</w:t>
+      </w:r>
+    </w:p>
+    <w:p>
+      <w:pPr>
+        <w:pStyle w:val="HTMLPreformatted"/>
+        <w:rPr>
+          <w:rStyle w:val="ControlFlowTok"/>
+        </w:rPr>
+      </w:pPr>
+    </w:p>
+    <w:p>
+      <w:pPr>
+        <w:pStyle w:val="HTMLPreformatted"/>
+        <w:rPr>
+          <w:rStyle w:val="CommentTok"/>
+        </w:rPr>
+      </w:pPr>
+      <w:r>
+        <w:rPr>
+          <w:rStyle w:val="CommentTok"/>
+        </w:rPr>
+        <w:t>//in the second constructor, below, the input and output objects handled by the class are defined</w:t>
+      </w:r>
+    </w:p>
+    <w:p>
+      <w:pPr>
+        <w:pStyle w:val="HTMLPreformatted"/>
+        <w:rPr>
+          <w:rStyle w:val="ControlFlowTok"/>
+        </w:rPr>
+      </w:pPr>
+    </w:p>
+    <w:p>
+      <w:pPr>
+        <w:pStyle w:val="HTMLPreformatted"/>
+        <w:rPr>
+          <w:rStyle w:val="ControlFlowTok"/>
+        </w:rPr>
+      </w:pPr>
+      <w:r>
+        <w:rPr>
+          <w:rStyle w:val="ControlFlowTok"/>
+        </w:rPr>
+        <w:t xml:space="preserve">        </w:t>
+      </w:r>
+      <w:proofErr w:type="spellStart"/>
+      <w:r>
+        <w:rPr>
+          <w:rStyle w:val="ControlFlowTok"/>
+        </w:rPr>
+        <w:t>AliAnalysisTaskMyTask</w:t>
+      </w:r>
+      <w:proofErr w:type="spellEnd"/>
+      <w:r>
+        <w:rPr>
+          <w:rStyle w:val="ControlFlowTok"/>
+        </w:rPr>
+        <w:t>::</w:t>
+      </w:r>
+      <w:proofErr w:type="spellStart"/>
+      <w:r>
+        <w:rPr>
+          <w:rStyle w:val="ControlFlowTok"/>
+        </w:rPr>
+        <w:t>AliAnalysisTaskMyTask</w:t>
+      </w:r>
+      <w:proofErr w:type="spellEnd"/>
+      <w:r>
+        <w:rPr>
+          <w:rStyle w:val="ControlFlowTok"/>
+        </w:rPr>
+        <w:t>(</w:t>
+      </w:r>
+      <w:proofErr w:type="spellStart"/>
+      <w:r>
+        <w:rPr>
+          <w:rStyle w:val="ControlFlowTok"/>
+        </w:rPr>
+        <w:t>const</w:t>
+      </w:r>
+      <w:proofErr w:type="spellEnd"/>
+      <w:r>
+        <w:rPr>
+          <w:rStyle w:val="ControlFlowTok"/>
+        </w:rPr>
+        <w:t xml:space="preserve"> char* name) : </w:t>
+      </w:r>
+      <w:proofErr w:type="spellStart"/>
+      <w:r>
+        <w:rPr>
+          <w:rStyle w:val="ControlFlowTok"/>
+        </w:rPr>
+        <w:t>AliAnalysisTaskSE</w:t>
+      </w:r>
+      <w:proofErr w:type="spellEnd"/>
+      <w:r>
+        <w:rPr>
+          <w:rStyle w:val="ControlFlowTok"/>
+        </w:rPr>
+        <w:t>(name),</w:t>
+      </w:r>
+    </w:p>
+    <w:p>
+      <w:pPr>
+        <w:pStyle w:val="HTMLPreformatted"/>
+        <w:rPr>
+          <w:rStyle w:val="ControlFlowTok"/>
+        </w:rPr>
+      </w:pPr>
+      <w:r>
+        <w:rPr>
+          <w:rStyle w:val="ControlFlowTok"/>
+        </w:rPr>
+        <w:t xml:space="preserve">            </w:t>
+      </w:r>
+      <w:proofErr w:type="spellStart"/>
+      <w:r>
+        <w:rPr>
+          <w:rStyle w:val="ControlFlowTok"/>
+        </w:rPr>
+        <w:t>fAOD</w:t>
+      </w:r>
+      <w:proofErr w:type="spellEnd"/>
+      <w:r>
+        <w:rPr>
+          <w:rStyle w:val="ControlFlowTok"/>
+        </w:rPr>
+        <w:t xml:space="preserve">{0}, </w:t>
+      </w:r>
+      <w:proofErr w:type="spellStart"/>
+      <w:r>
+        <w:rPr>
+          <w:rStyle w:val="ControlFlowTok"/>
+        </w:rPr>
+        <w:t>fOutputList</w:t>
+      </w:r>
+      <w:proofErr w:type="spellEnd"/>
+      <w:r>
+        <w:rPr>
+          <w:rStyle w:val="ControlFlowTok"/>
+        </w:rPr>
+        <w:t xml:space="preserve">{0}, </w:t>
+      </w:r>
+      <w:proofErr w:type="spellStart"/>
+      <w:r>
+        <w:rPr>
+          <w:rStyle w:val="ControlFlowTok"/>
+        </w:rPr>
+        <w:t>fHistPt</w:t>
+      </w:r>
+      <w:proofErr w:type="spellEnd"/>
+      <w:r>
+        <w:rPr>
+          <w:rStyle w:val="ControlFlowTok"/>
+        </w:rPr>
+        <w:t>{0}</w:t>
+      </w:r>
+    </w:p>
+    <w:p>
+      <w:pPr>
+        <w:pStyle w:val="HTMLPreformatted"/>
+        <w:rPr>
+          <w:rStyle w:val="ControlFlowTok"/>
+        </w:rPr>
+      </w:pPr>
+      <w:r>
+        <w:rPr>
+          <w:rStyle w:val="ControlFlowTok"/>
+        </w:rPr>
+        <w:t xml:space="preserve">        {</w:t>
+      </w:r>
+    </w:p>
+    <w:p>
+      <w:pPr>
+        <w:pStyle w:val="HTMLPreformatted"/>
+        <w:rPr>
+          <w:rStyle w:val="CommentTok"/>
+        </w:rPr>
+      </w:pPr>
+      <w:r>
+        <w:rPr>
+          <w:rStyle w:val="CommentTok"/>
+        </w:rPr>
+        <w:t xml:space="preserve">//input object is a </w:t>
+      </w:r>
+      <w:proofErr w:type="spellStart"/>
+      <w:r>
+        <w:rPr>
+          <w:rStyle w:val="CommentTok"/>
+        </w:rPr>
+        <w:t>TChain</w:t>
+      </w:r>
+      <w:proofErr w:type="spellEnd"/>
+    </w:p>
+    <w:p>
+      <w:pPr>
+        <w:pStyle w:val="HTMLPreformatted"/>
+        <w:rPr>
+          <w:rStyle w:val="ControlFlowTok"/>
+        </w:rPr>
+      </w:pPr>
+      <w:r>
+        <w:rPr>
+          <w:rStyle w:val="ControlFlowTok"/>
+        </w:rPr>
+        <w:t xml:space="preserve">            </w:t>
+      </w:r>
+      <w:proofErr w:type="spellStart"/>
+      <w:r>
+        <w:rPr>
+          <w:rStyle w:val="ControlFlowTok"/>
+        </w:rPr>
+        <w:t>DefineInput</w:t>
+      </w:r>
+      <w:proofErr w:type="spellEnd"/>
+      <w:r>
+        <w:rPr>
+          <w:rStyle w:val="ControlFlowTok"/>
+        </w:rPr>
+        <w:t xml:space="preserve">(0, </w:t>
+      </w:r>
+      <w:proofErr w:type="spellStart"/>
+      <w:r>
+        <w:rPr>
+          <w:rStyle w:val="ControlFlowTok"/>
+        </w:rPr>
+        <w:t>TChain</w:t>
+      </w:r>
+      <w:proofErr w:type="spellEnd"/>
+      <w:r>
+        <w:rPr>
+          <w:rStyle w:val="ControlFlowTok"/>
+        </w:rPr>
+        <w:t xml:space="preserve">::Class()); </w:t>
+      </w:r>
+    </w:p>
+    <w:p>
+      <w:pPr>
+        <w:pStyle w:val="HTMLPreformatted"/>
+        <w:rPr>
+          <w:rStyle w:val="CommentTok"/>
+        </w:rPr>
+      </w:pPr>
+      <w:r>
+        <w:rPr>
+          <w:rStyle w:val="CommentTok"/>
+        </w:rPr>
+        <w:t xml:space="preserve">//output object is a </w:t>
+      </w:r>
+      <w:proofErr w:type="spellStart"/>
+      <w:r>
+        <w:rPr>
+          <w:rStyle w:val="CommentTok"/>
+        </w:rPr>
+        <w:t>TList</w:t>
+      </w:r>
+      <w:proofErr w:type="spellEnd"/>
+    </w:p>
+    <w:p>
+      <w:pPr>
+        <w:pStyle w:val="HTMLPreformatted"/>
+        <w:rPr>
+          <w:rStyle w:val="ControlFlowTok"/>
+        </w:rPr>
+      </w:pPr>
+      <w:r>
+        <w:rPr>
+          <w:rStyle w:val="ControlFlowTok"/>
+        </w:rPr>
+        <w:t xml:space="preserve">            </w:t>
+      </w:r>
+      <w:proofErr w:type="spellStart"/>
+      <w:r>
+        <w:rPr>
+          <w:rStyle w:val="ControlFlowTok"/>
+        </w:rPr>
+        <w:t>DefineOutput</w:t>
+      </w:r>
+      <w:proofErr w:type="spellEnd"/>
+      <w:r>
+        <w:rPr>
+          <w:rStyle w:val="ControlFlowTok"/>
+        </w:rPr>
+        <w:t xml:space="preserve">(1, </w:t>
+      </w:r>
+      <w:proofErr w:type="spellStart"/>
+      <w:r>
+        <w:rPr>
+          <w:rStyle w:val="ControlFlowTok"/>
+        </w:rPr>
+        <w:t>TList</w:t>
+      </w:r>
+      <w:proofErr w:type="spellEnd"/>
+      <w:r>
+        <w:rPr>
+          <w:rStyle w:val="ControlFlowTok"/>
+        </w:rPr>
+        <w:t xml:space="preserve">::Class()); </w:t>
+      </w:r>
+    </w:p>
+    <w:p>
+      <w:pPr>
+        <w:pStyle w:val="HTMLPreformatted"/>
+        <w:rPr>
+          <w:rStyle w:val="ControlFlowTok"/>
+        </w:rPr>
+      </w:pPr>
+      <w:r>
+        <w:rPr>
+          <w:rStyle w:val="ControlFlowTok"/>
+        </w:rPr>
+        <w:t xml:space="preserve">        }</w:t>
+      </w:r>
+    </w:p>
+    <w:p>
+      <w:pPr>
+        <w:pStyle w:val="HTMLPreformatted"/>
+        <w:rPr>
+          <w:rStyle w:val="ControlFlowTok"/>
+        </w:rPr>
+      </w:pPr>
+    </w:p>
+    <w:p>
+      <w:pPr>
+        <w:pStyle w:val="HTMLPreformatted"/>
+        <w:rPr>
+          <w:rStyle w:val="CommentTok"/>
+        </w:rPr>
+      </w:pPr>
+      <w:r>
+        <w:rPr>
+          <w:rStyle w:val="CommentTok"/>
+        </w:rPr>
+        <w:t xml:space="preserve">//implementation of the </w:t>
+      </w:r>
+      <w:proofErr w:type="spellStart"/>
+      <w:r>
+        <w:rPr>
+          <w:rStyle w:val="CommentTok"/>
+        </w:rPr>
+        <w:t>UserCreateOutputObjects</w:t>
+      </w:r>
+      <w:proofErr w:type="spellEnd"/>
+      <w:r>
+        <w:rPr>
+          <w:rStyle w:val="CommentTok"/>
+        </w:rPr>
+        <w:t xml:space="preserve"> class:</w:t>
+      </w:r>
+    </w:p>
+    <w:p>
+      <w:pPr>
+        <w:pStyle w:val="HTMLPreformatted"/>
+        <w:rPr>
+          <w:rStyle w:val="CommentTok"/>
+        </w:rPr>
+      </w:pPr>
+    </w:p>
+    <w:p>
+      <w:pPr>
+        <w:pStyle w:val="HTMLPreformatted"/>
+        <w:rPr>
+          <w:rStyle w:val="ControlFlowTok"/>
+        </w:rPr>
+      </w:pPr>
+      <w:proofErr w:type="spellStart"/>
+      <w:r>
+        <w:rPr>
+          <w:rStyle w:val="ControlFlowTok"/>
+        </w:rPr>
+        <w:t>AliAnalysisTaskMyTask</w:t>
+      </w:r>
+      <w:proofErr w:type="spellEnd"/>
+      <w:r>
+        <w:rPr>
+          <w:rStyle w:val="ControlFlowTok"/>
+        </w:rPr>
+        <w:t>::</w:t>
+      </w:r>
+      <w:proofErr w:type="spellStart"/>
+      <w:r>
+        <w:rPr>
+          <w:rStyle w:val="ControlFlowTok"/>
+        </w:rPr>
+        <w:t>UserCreateOutputObjects</w:t>
+      </w:r>
+      <w:proofErr w:type="spellEnd"/>
+      <w:r>
+        <w:rPr>
+          <w:rStyle w:val="ControlFlowTok"/>
+        </w:rPr>
+        <w:t>()</w:t>
+      </w:r>
+    </w:p>
+    <w:p>
+      <w:pPr>
+        <w:pStyle w:val="HTMLPreformatted"/>
+        <w:rPr>
+          <w:rStyle w:val="ControlFlowTok"/>
+        </w:rPr>
+      </w:pPr>
+      <w:r>
+        <w:rPr>
+          <w:rStyle w:val="ControlFlowTok"/>
+        </w:rPr>
+        <w:t xml:space="preserve">    {</w:t>
+      </w:r>
+    </w:p>
+    <w:p>
+      <w:pPr>
+        <w:pStyle w:val="HTMLPreformatted"/>
+        <w:rPr>
+          <w:rStyle w:val="CommentTok"/>
+        </w:rPr>
+      </w:pPr>
+      <w:r>
+        <w:rPr>
+          <w:rStyle w:val="ControlFlowTok"/>
+        </w:rPr>
+        <w:t xml:space="preserve">        </w:t>
+      </w:r>
+      <w:r>
+        <w:rPr>
+          <w:rStyle w:val="CommentTok"/>
+        </w:rPr>
+        <w:t xml:space="preserve">// create a new </w:t>
+      </w:r>
+      <w:proofErr w:type="spellStart"/>
+      <w:r>
+        <w:rPr>
+          <w:rStyle w:val="CommentTok"/>
+        </w:rPr>
+        <w:t>TList</w:t>
+      </w:r>
+      <w:proofErr w:type="spellEnd"/>
+      <w:r>
+        <w:rPr>
+          <w:rStyle w:val="CommentTok"/>
+        </w:rPr>
+        <w:t xml:space="preserve"> that OWNS its objects</w:t>
+      </w:r>
+    </w:p>
+    <w:p>
+      <w:pPr>
+        <w:pStyle w:val="HTMLPreformatted"/>
+        <w:rPr>
+          <w:rStyle w:val="ControlFlowTok"/>
+        </w:rPr>
+      </w:pPr>
+      <w:r>
+        <w:rPr>
+          <w:rStyle w:val="ControlFlowTok"/>
+        </w:rPr>
+        <w:t xml:space="preserve">        </w:t>
+      </w:r>
+      <w:proofErr w:type="spellStart"/>
+      <w:r>
+        <w:rPr>
+          <w:rStyle w:val="ControlFlowTok"/>
+        </w:rPr>
+        <w:t>fOutputList</w:t>
+      </w:r>
+      <w:proofErr w:type="spellEnd"/>
+      <w:r>
+        <w:rPr>
+          <w:rStyle w:val="ControlFlowTok"/>
+        </w:rPr>
+        <w:t xml:space="preserve"> = new </w:t>
+      </w:r>
+      <w:proofErr w:type="spellStart"/>
+      <w:r>
+        <w:rPr>
+          <w:rStyle w:val="ControlFlowTok"/>
+        </w:rPr>
+        <w:t>TList</w:t>
+      </w:r>
+      <w:proofErr w:type="spellEnd"/>
+      <w:r>
+        <w:rPr>
+          <w:rStyle w:val="ControlFlowTok"/>
+        </w:rPr>
+        <w:t>();</w:t>
+      </w:r>
+    </w:p>
+    <w:p>
+      <w:pPr>
+        <w:pStyle w:val="HTMLPreformatted"/>
+        <w:rPr>
+          <w:rStyle w:val="ControlFlowTok"/>
+        </w:rPr>
+      </w:pPr>
+      <w:r>
+        <w:rPr>
+          <w:rStyle w:val="ControlFlowTok"/>
+        </w:rPr>
+        <w:t xml:space="preserve">        </w:t>
+      </w:r>
+      <w:proofErr w:type="spellStart"/>
+      <w:r>
+        <w:rPr>
+          <w:rStyle w:val="ControlFlowTok"/>
+        </w:rPr>
+        <w:t>fOutputList</w:t>
+      </w:r>
+      <w:proofErr w:type="spellEnd"/>
+      <w:r>
+        <w:rPr>
+          <w:rStyle w:val="ControlFlowTok"/>
+        </w:rPr>
+        <w:t>-&gt;</w:t>
+      </w:r>
+      <w:proofErr w:type="spellStart"/>
+      <w:r>
+        <w:rPr>
+          <w:rStyle w:val="ControlFlowTok"/>
+        </w:rPr>
+        <w:t>SetOwner</w:t>
+      </w:r>
+      <w:proofErr w:type="spellEnd"/>
+      <w:r>
+        <w:rPr>
+          <w:rStyle w:val="ControlFlowTok"/>
+        </w:rPr>
+        <w:t>(true);</w:t>
+      </w:r>
+    </w:p>
+    <w:p>
+      <w:pPr>
+        <w:pStyle w:val="HTMLPreformatted"/>
+        <w:rPr>
+          <w:rStyle w:val="ControlFlowTok"/>
+        </w:rPr>
+      </w:pPr>
+    </w:p>
+    <w:p>
+      <w:pPr>
+        <w:pStyle w:val="HTMLPreformatted"/>
+        <w:rPr>
+          <w:rStyle w:val="CommentTok"/>
+        </w:rPr>
+      </w:pPr>
+      <w:r>
+        <w:rPr>
+          <w:rStyle w:val="CommentTok"/>
+        </w:rPr>
+        <w:t xml:space="preserve">        // create </w:t>
+      </w:r>
+      <w:r>
+        <w:rPr>
+          <w:rStyle w:val="CommentTok"/>
+        </w:rPr>
+        <w:t>a</w:t>
+      </w:r>
+      <w:r>
+        <w:rPr>
+          <w:rStyle w:val="CommentTok"/>
+        </w:rPr>
+        <w:t xml:space="preserve"> histo</w:t>
+      </w:r>
+      <w:r>
+        <w:rPr>
+          <w:rStyle w:val="CommentTok"/>
+        </w:rPr>
+        <w:t>gram</w:t>
+      </w:r>
+      <w:r>
+        <w:rPr>
+          <w:rStyle w:val="CommentTok"/>
+        </w:rPr>
+        <w:t>:</w:t>
+      </w:r>
+    </w:p>
+    <w:p>
+      <w:pPr>
+        <w:pStyle w:val="HTMLPreformatted"/>
+        <w:rPr>
+          <w:rStyle w:val="CommentTok"/>
+        </w:rPr>
+      </w:pPr>
+      <w:r>
+        <w:rPr>
+          <w:rStyle w:val="CommentTok"/>
+        </w:rPr>
+        <w:lastRenderedPageBreak/>
+        <w:t>//from ROOT’s online documentation, this is the constructor for a TH1F:</w:t>
+      </w:r>
+    </w:p>
+    <w:p>
+      <w:pPr>
+        <w:pStyle w:val="HTMLPreformatted"/>
+        <w:rPr>
+          <w:rStyle w:val="CommentTok"/>
+        </w:rPr>
+      </w:pPr>
+      <w:r>
+        <w:rPr>
+          <w:rStyle w:val="CommentTok"/>
+        </w:rPr>
+        <w:t>//</w:t>
+      </w:r>
+      <w:r>
+        <w:rPr>
+          <w:rStyle w:val="CommentTok"/>
+        </w:rPr>
+        <w:t>TH1F (</w:t>
+      </w:r>
+      <w:proofErr w:type="spellStart"/>
+      <w:r>
+        <w:rPr>
+          <w:rStyle w:val="CommentTok"/>
+        </w:rPr>
+        <w:t>const</w:t>
+      </w:r>
+      <w:proofErr w:type="spellEnd"/>
+      <w:r>
+        <w:rPr>
+          <w:rStyle w:val="CommentTok"/>
+        </w:rPr>
+        <w:t xml:space="preserve"> char *name, </w:t>
+      </w:r>
+      <w:proofErr w:type="spellStart"/>
+      <w:r>
+        <w:rPr>
+          <w:rStyle w:val="CommentTok"/>
+        </w:rPr>
+        <w:t>const</w:t>
+      </w:r>
+      <w:proofErr w:type="spellEnd"/>
+      <w:r>
+        <w:rPr>
+          <w:rStyle w:val="CommentTok"/>
+        </w:rPr>
+        <w:t xml:space="preserve"> char *title, </w:t>
+      </w:r>
+      <w:proofErr w:type="spellStart"/>
+      <w:r>
+        <w:rPr>
+          <w:rStyle w:val="CommentTok"/>
+        </w:rPr>
+        <w:t>Int_t</w:t>
+      </w:r>
+      <w:proofErr w:type="spellEnd"/>
+      <w:r>
+        <w:rPr>
+          <w:rStyle w:val="CommentTok"/>
+        </w:rPr>
+        <w:t xml:space="preserve"> </w:t>
+      </w:r>
+      <w:proofErr w:type="spellStart"/>
+      <w:r>
+        <w:rPr>
+          <w:rStyle w:val="CommentTok"/>
+        </w:rPr>
+        <w:t>nbinsx</w:t>
+      </w:r>
+      <w:proofErr w:type="spellEnd"/>
+      <w:r>
+        <w:rPr>
+          <w:rStyle w:val="CommentTok"/>
+        </w:rPr>
+        <w:t xml:space="preserve">, </w:t>
+      </w:r>
+      <w:proofErr w:type="spellStart"/>
+      <w:r>
+        <w:rPr>
+          <w:rStyle w:val="CommentTok"/>
+        </w:rPr>
+        <w:t>Double_t</w:t>
+      </w:r>
+      <w:proofErr w:type="spellEnd"/>
+      <w:r>
+        <w:rPr>
+          <w:rStyle w:val="CommentTok"/>
+        </w:rPr>
+        <w:t xml:space="preserve"> </w:t>
+      </w:r>
+      <w:proofErr w:type="spellStart"/>
+      <w:r>
+        <w:rPr>
+          <w:rStyle w:val="CommentTok"/>
+        </w:rPr>
+        <w:t>xlow</w:t>
+      </w:r>
+      <w:proofErr w:type="spellEnd"/>
+      <w:r>
+        <w:rPr>
+          <w:rStyle w:val="CommentTok"/>
+        </w:rPr>
+        <w:t xml:space="preserve">, </w:t>
+      </w:r>
+      <w:proofErr w:type="spellStart"/>
+      <w:r>
+        <w:rPr>
+          <w:rStyle w:val="CommentTok"/>
+        </w:rPr>
+        <w:t>Double_t</w:t>
+      </w:r>
+      <w:proofErr w:type="spellEnd"/>
+      <w:r>
+        <w:rPr>
+          <w:rStyle w:val="CommentTok"/>
+        </w:rPr>
+        <w:t xml:space="preserve"> </w:t>
+      </w:r>
+      <w:proofErr w:type="spellStart"/>
+      <w:r>
+        <w:rPr>
+          <w:rStyle w:val="CommentTok"/>
+        </w:rPr>
+        <w:t>xup</w:t>
+      </w:r>
+      <w:proofErr w:type="spellEnd"/>
+      <w:r>
+        <w:rPr>
+          <w:rStyle w:val="CommentTok"/>
+        </w:rPr>
+        <w:t>)</w:t>
+      </w:r>
+    </w:p>
+    <w:p>
+      <w:pPr>
+        <w:pStyle w:val="HTMLPreformatted"/>
+        <w:rPr>
+          <w:rStyle w:val="CommentTok"/>
+        </w:rPr>
+      </w:pPr>
+      <w:r>
+        <w:rPr>
+          <w:rStyle w:val="CommentTok"/>
+        </w:rPr>
+        <w:t>//seen below, we give the histogram the pointer name defined in the header file and give the histogram plot the same title, we define the histogram itself to have 100 bins on an x-axis</w:t>
+      </w:r>
+      <w:r>
+        <w:rPr>
+          <w:rStyle w:val="CommentTok"/>
+        </w:rPr>
+        <w:t xml:space="preserve"> bounded by</w:t>
+      </w:r>
+      <w:r>
+        <w:rPr>
+          <w:rStyle w:val="CommentTok"/>
+        </w:rPr>
+        <w:t xml:space="preserve"> </w:t>
+      </w:r>
+      <w:r>
+        <w:rPr>
+          <w:rStyle w:val="CommentTok"/>
+        </w:rPr>
+        <w:t>[</w:t>
+      </w:r>
+      <w:r>
+        <w:rPr>
+          <w:rStyle w:val="CommentTok"/>
+        </w:rPr>
+        <w:t>0</w:t>
+      </w:r>
+      <w:r>
+        <w:rPr>
+          <w:rStyle w:val="CommentTok"/>
+        </w:rPr>
+        <w:t>,</w:t>
+      </w:r>
+      <w:r>
+        <w:rPr>
+          <w:rStyle w:val="CommentTok"/>
+        </w:rPr>
+        <w:t>100</w:t>
+      </w:r>
+      <w:r>
+        <w:rPr>
+          <w:rStyle w:val="CommentTok"/>
+        </w:rPr>
+        <w:t>]</w:t>
+      </w:r>
+    </w:p>
+    <w:p>
+      <w:pPr>
+        <w:pStyle w:val="HTMLPreformatted"/>
+        <w:rPr>
+          <w:rStyle w:val="ControlFlowTok"/>
+        </w:rPr>
+      </w:pPr>
+      <w:r>
+        <w:rPr>
+          <w:rStyle w:val="ControlFlowTok"/>
+        </w:rPr>
+        <w:t xml:space="preserve">        </w:t>
+      </w:r>
+      <w:proofErr w:type="spellStart"/>
+      <w:r>
+        <w:rPr>
+          <w:rStyle w:val="ControlFlowTok"/>
+        </w:rPr>
+        <w:t>fHistPt</w:t>
+      </w:r>
+      <w:proofErr w:type="spellEnd"/>
+      <w:r>
+        <w:rPr>
+          <w:rStyle w:val="ControlFlowTok"/>
+        </w:rPr>
+        <w:t xml:space="preserve"> = new TH1F("</w:t>
+      </w:r>
+      <w:proofErr w:type="spellStart"/>
+      <w:r>
+        <w:rPr>
+          <w:rStyle w:val="ControlFlowTok"/>
+        </w:rPr>
+        <w:t>fHistPt</w:t>
+      </w:r>
+      <w:proofErr w:type="spellEnd"/>
+      <w:r>
+        <w:rPr>
+          <w:rStyle w:val="ControlFlowTok"/>
+        </w:rPr>
+        <w:t>", "</w:t>
+      </w:r>
+      <w:proofErr w:type="spellStart"/>
+      <w:r>
+        <w:rPr>
+          <w:rStyle w:val="ControlFlowTok"/>
+        </w:rPr>
+        <w:t>fHistPt</w:t>
+      </w:r>
+      <w:proofErr w:type="spellEnd"/>
+      <w:r>
+        <w:rPr>
+          <w:rStyle w:val="ControlFlowTok"/>
+        </w:rPr>
+        <w:t>", 100, 0, 100);</w:t>
+      </w:r>
+      <w:r>
+        <w:rPr>
+          <w:rStyle w:val="ControlFlowTok"/>
+        </w:rPr>
+        <w:t xml:space="preserve"> </w:t>
+      </w:r>
+    </w:p>
+    <w:p>
+      <w:pPr>
+        <w:pStyle w:val="HTMLPreformatted"/>
+        <w:rPr>
+          <w:rStyle w:val="CommentTok"/>
+        </w:rPr>
+      </w:pPr>
+      <w:r>
+        <w:rPr>
+          <w:rStyle w:val="CommentTok"/>
+        </w:rPr>
+        <w:t>//add the histogram to the output list:</w:t>
+      </w:r>
+      <w:r>
+        <w:rPr>
+          <w:rStyle w:val="ControlFlowTok"/>
+        </w:rPr>
+        <w:tab/>
+      </w:r>
+    </w:p>
+    <w:p>
+      <w:pPr>
+        <w:pStyle w:val="HTMLPreformatted"/>
+        <w:rPr>
+          <w:rStyle w:val="ControlFlowTok"/>
+        </w:rPr>
+      </w:pPr>
+      <w:r>
+        <w:rPr>
+          <w:rStyle w:val="ControlFlowTok"/>
+        </w:rPr>
+        <w:t xml:space="preserve">        </w:t>
+      </w:r>
+      <w:proofErr w:type="spellStart"/>
+      <w:r>
+        <w:rPr>
+          <w:rStyle w:val="ControlFlowTok"/>
+        </w:rPr>
+        <w:t>fOutputList</w:t>
+      </w:r>
+      <w:proofErr w:type="spellEnd"/>
+      <w:r>
+        <w:rPr>
+          <w:rStyle w:val="ControlFlowTok"/>
+        </w:rPr>
+        <w:t>-&gt;Add(</w:t>
+      </w:r>
+      <w:proofErr w:type="spellStart"/>
+      <w:r>
+        <w:rPr>
+          <w:rStyle w:val="ControlFlowTok"/>
+        </w:rPr>
+        <w:t>fHistPt</w:t>
+      </w:r>
+      <w:proofErr w:type="spellEnd"/>
+      <w:r>
+        <w:rPr>
+          <w:rStyle w:val="ControlFlowTok"/>
+        </w:rPr>
+        <w:t>);</w:t>
+      </w:r>
+    </w:p>
+    <w:p>
+      <w:pPr>
+        <w:pStyle w:val="HTMLPreformatted"/>
+        <w:rPr>
+          <w:rStyle w:val="ControlFlowTok"/>
+        </w:rPr>
+      </w:pPr>
+    </w:p>
+    <w:p>
+      <w:pPr>
+        <w:pStyle w:val="HTMLPreformatted"/>
+        <w:rPr>
+          <w:rStyle w:val="CommentTok"/>
+        </w:rPr>
+      </w:pPr>
+      <w:r>
+        <w:rPr>
+          <w:rStyle w:val="CommentTok"/>
+        </w:rPr>
+        <w:t xml:space="preserve">        // add the list to our output file</w:t>
+      </w:r>
+    </w:p>
+    <w:p>
+      <w:pPr>
+        <w:pStyle w:val="HTMLPreformatted"/>
+        <w:rPr>
+          <w:rStyle w:val="CommentTok"/>
+        </w:rPr>
+      </w:pPr>
+      <w:r>
+        <w:rPr>
+          <w:rStyle w:val="ControlFlowTok"/>
+        </w:rPr>
+        <w:t xml:space="preserve">        </w:t>
+      </w:r>
+      <w:proofErr w:type="spellStart"/>
+      <w:r>
+        <w:rPr>
+          <w:rStyle w:val="ControlFlowTok"/>
+        </w:rPr>
+        <w:t>PostData</w:t>
+      </w:r>
+      <w:proofErr w:type="spellEnd"/>
+      <w:r>
+        <w:rPr>
+          <w:rStyle w:val="ControlFlowTok"/>
+        </w:rPr>
+        <w:t xml:space="preserve">(1,fOutputList); </w:t>
+      </w:r>
+      <w:r>
+        <w:rPr>
+          <w:rStyle w:val="CommentTok"/>
+        </w:rPr>
+        <w:t xml:space="preserve">//calling </w:t>
+      </w:r>
+      <w:proofErr w:type="spellStart"/>
+      <w:r>
+        <w:rPr>
+          <w:rStyle w:val="CommentTok"/>
+        </w:rPr>
+        <w:t>PostData</w:t>
+      </w:r>
+      <w:proofErr w:type="spellEnd"/>
+      <w:r>
+        <w:rPr>
+          <w:rStyle w:val="CommentTok"/>
+        </w:rPr>
+        <w:t>()</w:t>
+      </w:r>
+      <w:r>
+        <w:rPr>
+          <w:rStyle w:val="CommentTok"/>
+        </w:rPr>
+        <w:t xml:space="preserve"> notifies client tasks of the </w:t>
+      </w:r>
+      <w:proofErr w:type="spellStart"/>
+      <w:r>
+        <w:rPr>
+          <w:rStyle w:val="CommentTok"/>
+        </w:rPr>
+        <w:t>fOutPutList</w:t>
+      </w:r>
+      <w:proofErr w:type="spellEnd"/>
+      <w:r>
+        <w:rPr>
+          <w:rStyle w:val="CommentTok"/>
+        </w:rPr>
+        <w:t xml:space="preserve"> data container that its contents have changed</w:t>
+      </w:r>
+    </w:p>
+    <w:p>
+      <w:pPr>
+        <w:pStyle w:val="HTMLPreformatted"/>
+        <w:rPr>
+          <w:rStyle w:val="ControlFlowTok"/>
+        </w:rPr>
+      </w:pPr>
+      <w:r>
+        <w:rPr>
+          <w:rStyle w:val="ControlFlowTok"/>
+        </w:rPr>
+        <w:t xml:space="preserve">    }</w:t>
+      </w:r>
+    </w:p>
+    <w:p>
+      <w:pPr>
+        <w:pStyle w:val="HTMLPreformatted"/>
+        <w:rPr>
+          <w:rStyle w:val="ControlFlowTok"/>
+        </w:rPr>
+      </w:pPr>
+    </w:p>
+    <w:p>
+      <w:pPr>
+        <w:pStyle w:val="HTMLPreformatted"/>
+        <w:rPr>
+          <w:rStyle w:val="CommentTok"/>
+        </w:rPr>
+      </w:pPr>
+      <w:r>
+        <w:rPr>
+          <w:rStyle w:val="CommentTok"/>
+        </w:rPr>
+        <w:t>//</w:t>
+      </w:r>
+      <w:proofErr w:type="spellStart"/>
+      <w:r>
+        <w:rPr>
+          <w:rStyle w:val="CommentTok"/>
+        </w:rPr>
+        <w:t>UserExec</w:t>
+      </w:r>
+      <w:proofErr w:type="spellEnd"/>
+      <w:r>
+        <w:rPr>
+          <w:rStyle w:val="CommentTok"/>
+        </w:rPr>
+        <w:t>: the “event loop”</w:t>
+      </w:r>
+      <w:r>
+        <w:rPr>
+          <w:rStyle w:val="CommentTok"/>
+        </w:rPr>
+        <w:t xml:space="preserve"> (</w:t>
+      </w:r>
+      <w:r>
+        <w:rPr>
+          <w:rStyle w:val="CommentTok"/>
+        </w:rPr>
+        <w:t>operations defined here are called for each event in the analysis</w:t>
+      </w:r>
+      <w:r>
+        <w:rPr>
+          <w:rStyle w:val="CommentTok"/>
+        </w:rPr>
+        <w:t>):</w:t>
+      </w:r>
+    </w:p>
+    <w:p>
+      <w:pPr>
+        <w:pStyle w:val="HTMLPreformatted"/>
+        <w:rPr>
+          <w:rStyle w:val="ControlFlowTok"/>
+        </w:rPr>
+      </w:pPr>
+    </w:p>
+    <w:p>
+      <w:pPr>
+        <w:pStyle w:val="HTMLPreformatted"/>
+        <w:rPr>
+          <w:rStyle w:val="ControlFlowTok"/>
+        </w:rPr>
+      </w:pPr>
+      <w:proofErr w:type="spellStart"/>
+      <w:r>
+        <w:rPr>
+          <w:rStyle w:val="ControlFlowTok"/>
+        </w:rPr>
+        <w:t>AliAnalysisTaskMyTask</w:t>
+      </w:r>
+      <w:proofErr w:type="spellEnd"/>
+      <w:r>
+        <w:rPr>
+          <w:rStyle w:val="ControlFlowTok"/>
+        </w:rPr>
+        <w:t>::</w:t>
+      </w:r>
+      <w:proofErr w:type="spellStart"/>
+      <w:r>
+        <w:rPr>
+          <w:rStyle w:val="ControlFlowTok"/>
+        </w:rPr>
+        <w:t>UserExec</w:t>
+      </w:r>
+      <w:proofErr w:type="spellEnd"/>
+      <w:r>
+        <w:rPr>
+          <w:rStyle w:val="ControlFlowTok"/>
+        </w:rPr>
+        <w:t>(</w:t>
+      </w:r>
+      <w:proofErr w:type="spellStart"/>
+      <w:r>
+        <w:rPr>
+          <w:rStyle w:val="ControlFlowTok"/>
+        </w:rPr>
+        <w:t>Option_t</w:t>
+      </w:r>
+      <w:proofErr w:type="spellEnd"/>
+      <w:r>
+        <w:rPr>
+          <w:rStyle w:val="ControlFlowTok"/>
+        </w:rPr>
+        <w:t>*)</w:t>
+      </w:r>
+    </w:p>
+    <w:p>
+      <w:pPr>
+        <w:pStyle w:val="HTMLPreformatted"/>
+        <w:rPr>
+          <w:rStyle w:val="ControlFlowTok"/>
+        </w:rPr>
+      </w:pPr>
+      <w:r>
+        <w:rPr>
+          <w:rStyle w:val="ControlFlowTok"/>
+        </w:rPr>
+        <w:t xml:space="preserve">    {</w:t>
+      </w:r>
+    </w:p>
+    <w:p>
+      <w:pPr>
+        <w:pStyle w:val="HTMLPreformatted"/>
+        <w:rPr>
+          <w:rStyle w:val="CommentTok"/>
+        </w:rPr>
+      </w:pPr>
+      <w:r>
+        <w:rPr>
+          <w:rStyle w:val="CommentTok"/>
+        </w:rPr>
+        <w:t xml:space="preserve">      // get an</w:t>
+      </w:r>
+      <w:r>
+        <w:rPr>
+          <w:rStyle w:val="CommentTok"/>
+        </w:rPr>
+        <w:t xml:space="preserve"> input</w:t>
+      </w:r>
+      <w:r>
+        <w:rPr>
+          <w:rStyle w:val="CommentTok"/>
+        </w:rPr>
+        <w:t xml:space="preserve"> event from the analysis manager</w:t>
+      </w:r>
+      <w:r>
+        <w:rPr>
+          <w:rStyle w:val="CommentTok"/>
+        </w:rPr>
+        <w:t xml:space="preserve"> and cast it as an </w:t>
+      </w:r>
+      <w:proofErr w:type="spellStart"/>
+      <w:r>
+        <w:rPr>
+          <w:rStyle w:val="CommentTok"/>
+        </w:rPr>
+        <w:t>AliAODEvent</w:t>
+      </w:r>
+      <w:proofErr w:type="spellEnd"/>
+      <w:r>
+        <w:rPr>
+          <w:rStyle w:val="CommentTok"/>
+        </w:rPr>
+        <w:t xml:space="preserve"> </w:t>
+      </w:r>
+    </w:p>
+    <w:p>
+      <w:pPr>
+        <w:pStyle w:val="HTMLPreformatted"/>
+        <w:rPr>
+          <w:rStyle w:val="ControlFlowTok"/>
+        </w:rPr>
+      </w:pPr>
+      <w:r>
+        <w:rPr>
+          <w:rStyle w:val="ControlFlowTok"/>
+        </w:rPr>
+        <w:t xml:space="preserve">      </w:t>
+      </w:r>
+      <w:proofErr w:type="spellStart"/>
+      <w:r>
+        <w:rPr>
+          <w:rStyle w:val="ControlFlowTok"/>
+        </w:rPr>
+        <w:t>fAOD</w:t>
+      </w:r>
+      <w:proofErr w:type="spellEnd"/>
+      <w:r>
+        <w:rPr>
+          <w:rStyle w:val="ControlFlowTok"/>
+        </w:rPr>
+        <w:t xml:space="preserve"> = </w:t>
+      </w:r>
+      <w:proofErr w:type="spellStart"/>
+      <w:r>
+        <w:rPr>
+          <w:rStyle w:val="ControlFlowTok"/>
+        </w:rPr>
+        <w:t>dynamic_cast</w:t>
+      </w:r>
+      <w:proofErr w:type="spellEnd"/>
+      <w:r>
+        <w:rPr>
+          <w:rStyle w:val="ControlFlowTok"/>
+        </w:rPr>
+        <w:t>&lt;</w:t>
+      </w:r>
+      <w:proofErr w:type="spellStart"/>
+      <w:r>
+        <w:rPr>
+          <w:rStyle w:val="ControlFlowTok"/>
+        </w:rPr>
+        <w:t>AliAODEvent</w:t>
+      </w:r>
+      <w:proofErr w:type="spellEnd"/>
+      <w:r>
+        <w:rPr>
+          <w:rStyle w:val="ControlFlowTok"/>
+        </w:rPr>
+        <w:t>*&gt;(</w:t>
+      </w:r>
+      <w:proofErr w:type="spellStart"/>
+      <w:r>
+        <w:rPr>
+          <w:rStyle w:val="ControlFlowTok"/>
+        </w:rPr>
+        <w:t>InputEvent</w:t>
+      </w:r>
+      <w:proofErr w:type="spellEnd"/>
+      <w:r>
+        <w:rPr>
+          <w:rStyle w:val="ControlFlowTok"/>
+        </w:rPr>
+        <w:t>());</w:t>
+      </w:r>
+    </w:p>
+    <w:p>
+      <w:pPr>
+        <w:pStyle w:val="HTMLPreformatted"/>
+        <w:rPr>
+          <w:rStyle w:val="ControlFlowTok"/>
+        </w:rPr>
+      </w:pPr>
+    </w:p>
+    <w:p>
+      <w:pPr>
+        <w:pStyle w:val="HTMLPreformatted"/>
+        <w:rPr>
+          <w:rStyle w:val="CommentTok"/>
+        </w:rPr>
+      </w:pPr>
+      <w:r>
+        <w:rPr>
+          <w:rStyle w:val="ControlFlowTok"/>
+        </w:rPr>
+        <w:t xml:space="preserve">     </w:t>
+      </w:r>
+      <w:r>
+        <w:rPr>
+          <w:rStyle w:val="CommentTok"/>
+        </w:rPr>
+        <w:t xml:space="preserve"> // check if there actually is an event</w:t>
+      </w:r>
+      <w:r>
+        <w:rPr>
+          <w:rStyle w:val="CommentTok"/>
+        </w:rPr>
+        <w:t>, and throw a fatal exception with error message</w:t>
+      </w:r>
+      <w:r>
+        <w:rPr>
+          <w:rStyle w:val="CommentTok"/>
+        </w:rPr>
+        <w:t xml:space="preserve"> if not</w:t>
+      </w:r>
+    </w:p>
+    <w:p>
+      <w:pPr>
+        <w:pStyle w:val="HTMLPreformatted"/>
+        <w:rPr>
+          <w:rStyle w:val="ControlFlowTok"/>
+        </w:rPr>
+      </w:pPr>
+      <w:r>
+        <w:rPr>
+          <w:rStyle w:val="ControlFlowTok"/>
+        </w:rPr>
+        <w:t xml:space="preserve">      if(!</w:t>
+      </w:r>
+      <w:proofErr w:type="spellStart"/>
+      <w:r>
+        <w:rPr>
+          <w:rStyle w:val="ControlFlowTok"/>
+        </w:rPr>
+        <w:t>fAOD</w:t>
+      </w:r>
+      <w:proofErr w:type="spellEnd"/>
+      <w:r>
+        <w:rPr>
+          <w:rStyle w:val="ControlFlowTok"/>
+        </w:rPr>
+        <w:t>)</w:t>
+      </w:r>
+    </w:p>
+    <w:p>
+      <w:pPr>
+        <w:pStyle w:val="HTMLPreformatted"/>
+        <w:rPr>
+          <w:rStyle w:val="ControlFlowTok"/>
+        </w:rPr>
+      </w:pPr>
+      <w:r>
+        <w:rPr>
+          <w:rStyle w:val="ControlFlowTok"/>
+        </w:rPr>
+        <w:t xml:space="preserve">        ::Fatal("</w:t>
+      </w:r>
+      <w:proofErr w:type="spellStart"/>
+      <w:r>
+        <w:rPr>
+          <w:rStyle w:val="ControlFlowTok"/>
+        </w:rPr>
+        <w:t>AliAnalysisTaskMyTask</w:t>
+      </w:r>
+      <w:proofErr w:type="spellEnd"/>
+      <w:r>
+        <w:rPr>
+          <w:rStyle w:val="ControlFlowTok"/>
+        </w:rPr>
+        <w:t>::</w:t>
+      </w:r>
+      <w:proofErr w:type="spellStart"/>
+      <w:r>
+        <w:rPr>
+          <w:rStyle w:val="ControlFlowTok"/>
+        </w:rPr>
+        <w:t>UserExec</w:t>
+      </w:r>
+      <w:proofErr w:type="spellEnd"/>
+      <w:r>
+        <w:rPr>
+          <w:rStyle w:val="ControlFlowTok"/>
+        </w:rPr>
+        <w:t>", "No AOD event found, check the event handler.");</w:t>
+      </w:r>
+    </w:p>
+    <w:p>
+      <w:pPr>
+        <w:pStyle w:val="HTMLPreformatted"/>
+        <w:rPr>
+          <w:rStyle w:val="ControlFlowTok"/>
+        </w:rPr>
+      </w:pPr>
+    </w:p>
+    <w:p>
+      <w:pPr>
+        <w:pStyle w:val="HTMLPreformatted"/>
+        <w:rPr>
+          <w:rStyle w:val="CommentTok"/>
+        </w:rPr>
+      </w:pPr>
+      <w:r>
+        <w:rPr>
+          <w:rStyle w:val="CommentTok"/>
+        </w:rPr>
+        <w:t xml:space="preserve">// </w:t>
+      </w:r>
+      <w:r>
+        <w:rPr>
+          <w:rStyle w:val="CommentTok"/>
+        </w:rPr>
+        <w:t>Loop</w:t>
+      </w:r>
+      <w:r>
+        <w:rPr>
+          <w:rStyle w:val="CommentTok"/>
+        </w:rPr>
+        <w:t xml:space="preserve"> over </w:t>
+      </w:r>
+      <w:r>
+        <w:rPr>
+          <w:rStyle w:val="CommentTok"/>
+        </w:rPr>
+        <w:t xml:space="preserve">all </w:t>
+      </w:r>
+      <w:r>
+        <w:rPr>
+          <w:rStyle w:val="CommentTok"/>
+        </w:rPr>
+        <w:t>the tracks</w:t>
+      </w:r>
+      <w:r>
+        <w:rPr>
+          <w:rStyle w:val="CommentTok"/>
+        </w:rPr>
+        <w:t xml:space="preserve"> in the event</w:t>
+      </w:r>
+      <w:r>
+        <w:rPr>
+          <w:rStyle w:val="CommentTok"/>
+        </w:rPr>
+        <w:t xml:space="preserve"> and fill </w:t>
+      </w:r>
+      <w:r>
+        <w:rPr>
+          <w:rStyle w:val="CommentTok"/>
+        </w:rPr>
+        <w:t>the</w:t>
+      </w:r>
+      <w:r>
+        <w:rPr>
+          <w:rStyle w:val="CommentTok"/>
+        </w:rPr>
+        <w:t xml:space="preserve"> histogram</w:t>
+      </w:r>
+    </w:p>
+    <w:p>
+      <w:pPr>
+        <w:pStyle w:val="HTMLPreformatted"/>
+        <w:rPr>
+          <w:rStyle w:val="ControlFlowTok"/>
+        </w:rPr>
+      </w:pPr>
+    </w:p>
+    <w:p>
+      <w:pPr>
+        <w:pStyle w:val="HTMLPreformatted"/>
+        <w:rPr>
+          <w:rStyle w:val="CommentTok"/>
+        </w:rPr>
+      </w:pPr>
+      <w:r>
+        <w:rPr>
+          <w:rStyle w:val="ControlFlowTok"/>
+        </w:rPr>
+        <w:t xml:space="preserve">        </w:t>
+      </w:r>
+      <w:r>
+        <w:rPr>
+          <w:rStyle w:val="CommentTok"/>
+        </w:rPr>
+        <w:t xml:space="preserve">// </w:t>
+      </w:r>
+      <w:r>
+        <w:rPr>
+          <w:rStyle w:val="CommentTok"/>
+        </w:rPr>
+        <w:t xml:space="preserve">get the number of </w:t>
+      </w:r>
+      <w:r>
+        <w:rPr>
+          <w:rStyle w:val="CommentTok"/>
+        </w:rPr>
+        <w:t>tracks</w:t>
+      </w:r>
+      <w:r>
+        <w:rPr>
+          <w:rStyle w:val="CommentTok"/>
+        </w:rPr>
+        <w:t xml:space="preserve"> in the in</w:t>
+      </w:r>
+      <w:r>
+        <w:rPr>
+          <w:rStyle w:val="CommentTok"/>
+        </w:rPr>
+        <w:t>put event</w:t>
+      </w:r>
+    </w:p>
+    <w:p>
+      <w:pPr>
+        <w:pStyle w:val="HTMLPreformatted"/>
+        <w:rPr>
+          <w:rStyle w:val="ControlFlowTok"/>
+        </w:rPr>
+      </w:pPr>
+      <w:r>
+        <w:rPr>
+          <w:rStyle w:val="ControlFlowTok"/>
+        </w:rPr>
+        <w:t xml:space="preserve">        </w:t>
+      </w:r>
+      <w:proofErr w:type="spellStart"/>
+      <w:r>
+        <w:rPr>
+          <w:rStyle w:val="ControlFlowTok"/>
+        </w:rPr>
+        <w:t>int</w:t>
+      </w:r>
+      <w:proofErr w:type="spellEnd"/>
+      <w:r>
+        <w:rPr>
+          <w:rStyle w:val="ControlFlowTok"/>
+        </w:rPr>
+        <w:t xml:space="preserve"> </w:t>
+      </w:r>
+      <w:proofErr w:type="spellStart"/>
+      <w:r>
+        <w:rPr>
+          <w:rStyle w:val="ControlFlowTok"/>
+        </w:rPr>
+        <w:t>iTracks</w:t>
+      </w:r>
+      <w:proofErr w:type="spellEnd"/>
+      <w:r>
+        <w:rPr>
+          <w:rStyle w:val="ControlFlowTok"/>
+        </w:rPr>
+        <w:t>{</w:t>
+      </w:r>
+      <w:proofErr w:type="spellStart"/>
+      <w:r>
+        <w:rPr>
+          <w:rStyle w:val="ControlFlowTok"/>
+        </w:rPr>
+        <w:t>fAOD</w:t>
+      </w:r>
+      <w:proofErr w:type="spellEnd"/>
+      <w:r>
+        <w:rPr>
+          <w:rStyle w:val="ControlFlowTok"/>
+        </w:rPr>
+        <w:t>-&gt;</w:t>
+      </w:r>
+      <w:proofErr w:type="spellStart"/>
+      <w:r>
+        <w:rPr>
+          <w:rStyle w:val="ControlFlowTok"/>
+        </w:rPr>
+        <w:t>GetNumberOfTracks</w:t>
+      </w:r>
+      <w:proofErr w:type="spellEnd"/>
+      <w:r>
+        <w:rPr>
+          <w:rStyle w:val="ControlFlowTok"/>
+        </w:rPr>
+        <w:t>()};</w:t>
+      </w:r>
+    </w:p>
+    <w:p>
+      <w:pPr>
+        <w:pStyle w:val="HTMLPreformatted"/>
+        <w:rPr>
+          <w:rStyle w:val="ControlFlowTok"/>
+        </w:rPr>
+      </w:pPr>
+    </w:p>
+    <w:p>
+      <w:pPr>
+        <w:pStyle w:val="HTMLPreformatted"/>
+        <w:rPr>
+          <w:rStyle w:val="CommentTok"/>
+        </w:rPr>
+      </w:pPr>
+      <w:r>
+        <w:rPr>
+          <w:rStyle w:val="ControlFlowTok"/>
+        </w:rPr>
+        <w:t xml:space="preserve">        </w:t>
+      </w:r>
+      <w:r>
+        <w:rPr>
+          <w:rStyle w:val="CommentTok"/>
+        </w:rPr>
+        <w:t xml:space="preserve">// </w:t>
+      </w:r>
+      <w:r>
+        <w:rPr>
+          <w:rStyle w:val="CommentTok"/>
+        </w:rPr>
+        <w:t>iterate through all the tracks in the event:</w:t>
+      </w:r>
+    </w:p>
+    <w:p>
+      <w:pPr>
+        <w:pStyle w:val="HTMLPreformatted"/>
+        <w:rPr>
+          <w:rStyle w:val="ControlFlowTok"/>
+        </w:rPr>
+      </w:pPr>
+      <w:r>
+        <w:rPr>
+          <w:rStyle w:val="ControlFlowTok"/>
+        </w:rPr>
+        <w:t xml:space="preserve">        for(</w:t>
+      </w:r>
+      <w:proofErr w:type="spellStart"/>
+      <w:r>
+        <w:rPr>
+          <w:rStyle w:val="ControlFlowTok"/>
+        </w:rPr>
+        <w:t>int</w:t>
+      </w:r>
+      <w:proofErr w:type="spellEnd"/>
+      <w:r>
+        <w:rPr>
+          <w:rStyle w:val="ControlFlowTok"/>
+        </w:rPr>
+        <w:t xml:space="preserve"> </w:t>
+      </w:r>
+      <w:proofErr w:type="spellStart"/>
+      <w:r>
+        <w:rPr>
+          <w:rStyle w:val="ControlFlowTok"/>
+        </w:rPr>
+        <w:t>i</w:t>
+      </w:r>
+      <w:proofErr w:type="spellEnd"/>
+      <w:r>
+        <w:rPr>
+          <w:rStyle w:val="ControlFlowTok"/>
+        </w:rPr>
+        <w:t xml:space="preserve">{0}; </w:t>
+      </w:r>
+      <w:proofErr w:type="spellStart"/>
+      <w:r>
+        <w:rPr>
+          <w:rStyle w:val="ControlFlowTok"/>
+        </w:rPr>
+        <w:t>i</w:t>
+      </w:r>
+      <w:proofErr w:type="spellEnd"/>
+      <w:r>
+        <w:rPr>
+          <w:rStyle w:val="ControlFlowTok"/>
+        </w:rPr>
+        <w:t xml:space="preserve"> &lt; </w:t>
+      </w:r>
+      <w:proofErr w:type="spellStart"/>
+      <w:r>
+        <w:rPr>
+          <w:rStyle w:val="ControlFlowTok"/>
+        </w:rPr>
+        <w:t>iTracks</w:t>
+      </w:r>
+      <w:proofErr w:type="spellEnd"/>
+      <w:r>
+        <w:rPr>
+          <w:rStyle w:val="ControlFlowTok"/>
+        </w:rPr>
+        <w:t xml:space="preserve">; </w:t>
+      </w:r>
+      <w:proofErr w:type="spellStart"/>
+      <w:r>
+        <w:rPr>
+          <w:rStyle w:val="ControlFlowTok"/>
+        </w:rPr>
+        <w:t>i</w:t>
+      </w:r>
+      <w:proofErr w:type="spellEnd"/>
+      <w:r>
+        <w:rPr>
+          <w:rStyle w:val="ControlFlowTok"/>
+        </w:rPr>
+        <w:t>++) {</w:t>
+      </w:r>
+    </w:p>
+    <w:p>
+      <w:pPr>
+        <w:pStyle w:val="HTMLPreformatted"/>
+        <w:rPr>
+          <w:rStyle w:val="CommentTok"/>
+        </w:rPr>
+      </w:pPr>
+      <w:r>
+        <w:rPr>
+          <w:rStyle w:val="CommentTok"/>
+        </w:rPr>
+        <w:t xml:space="preserve">//get the current track, cast it as an </w:t>
+      </w:r>
+      <w:proofErr w:type="spellStart"/>
+      <w:r>
+        <w:rPr>
+          <w:rStyle w:val="CommentTok"/>
+        </w:rPr>
+        <w:t>AliAODTrack</w:t>
+      </w:r>
+      <w:proofErr w:type="spellEnd"/>
+    </w:p>
+    <w:p>
+      <w:pPr>
+        <w:pStyle w:val="HTMLPreformatted"/>
+        <w:rPr>
+          <w:rStyle w:val="ControlFlowTok"/>
+        </w:rPr>
+      </w:pPr>
+      <w:r>
+        <w:rPr>
+          <w:rStyle w:val="ControlFlowTok"/>
+        </w:rPr>
+        <w:t xml:space="preserve">            </w:t>
+      </w:r>
+      <w:proofErr w:type="spellStart"/>
+      <w:r>
+        <w:rPr>
+          <w:rStyle w:val="ControlFlowTok"/>
+        </w:rPr>
+        <w:t>AliAODTrack</w:t>
+      </w:r>
+      <w:proofErr w:type="spellEnd"/>
+      <w:r>
+        <w:rPr>
+          <w:rStyle w:val="ControlFlowTok"/>
+        </w:rPr>
+        <w:t xml:space="preserve">* track = </w:t>
+      </w:r>
+      <w:proofErr w:type="spellStart"/>
+      <w:r>
+        <w:rPr>
+          <w:rStyle w:val="ControlFlowTok"/>
+        </w:rPr>
+        <w:t>static_cast</w:t>
+      </w:r>
+      <w:proofErr w:type="spellEnd"/>
+      <w:r>
+        <w:rPr>
+          <w:rStyle w:val="ControlFlowTok"/>
+        </w:rPr>
+        <w:t>&lt;</w:t>
+      </w:r>
+      <w:proofErr w:type="spellStart"/>
+      <w:r>
+        <w:rPr>
+          <w:rStyle w:val="ControlFlowTok"/>
+        </w:rPr>
+        <w:t>AliAODTrack</w:t>
+      </w:r>
+      <w:proofErr w:type="spellEnd"/>
+      <w:r>
+        <w:rPr>
+          <w:rStyle w:val="ControlFlowTok"/>
+        </w:rPr>
+        <w:t>*&gt;(</w:t>
+      </w:r>
+      <w:proofErr w:type="spellStart"/>
+      <w:r>
+        <w:rPr>
+          <w:rStyle w:val="ControlFlowTok"/>
+        </w:rPr>
+        <w:t>fAOD</w:t>
+      </w:r>
+      <w:proofErr w:type="spellEnd"/>
+      <w:r>
+        <w:rPr>
+          <w:rStyle w:val="ControlFlowTok"/>
+        </w:rPr>
+        <w:t>-&gt;</w:t>
+      </w:r>
+      <w:proofErr w:type="spellStart"/>
+      <w:r>
+        <w:rPr>
+          <w:rStyle w:val="ControlFlowTok"/>
+        </w:rPr>
+        <w:t>GetTrack</w:t>
+      </w:r>
+      <w:proofErr w:type="spellEnd"/>
+      <w:r>
+        <w:rPr>
+          <w:rStyle w:val="ControlFlowTok"/>
+        </w:rPr>
+        <w:t>(</w:t>
+      </w:r>
+      <w:proofErr w:type="spellStart"/>
+      <w:r>
+        <w:rPr>
+          <w:rStyle w:val="ControlFlowTok"/>
+        </w:rPr>
+        <w:t>i</w:t>
+      </w:r>
+      <w:proofErr w:type="spellEnd"/>
+      <w:r>
+        <w:rPr>
+          <w:rStyle w:val="ControlFlowTok"/>
+        </w:rPr>
+        <w:t>));</w:t>
+      </w:r>
+    </w:p>
+    <w:p>
+      <w:pPr>
+        <w:pStyle w:val="HTMLPreformatted"/>
+        <w:rPr>
+          <w:rStyle w:val="CommentTok"/>
+        </w:rPr>
+      </w:pPr>
+      <w:r>
+        <w:rPr>
+          <w:rStyle w:val="CommentTok"/>
+        </w:rPr>
+        <w:t xml:space="preserve">//if </w:t>
+      </w:r>
+      <w:r>
+        <w:rPr>
+          <w:rStyle w:val="CommentTok"/>
+        </w:rPr>
+        <w:t>the</w:t>
+      </w:r>
+      <w:r>
+        <w:rPr>
+          <w:rStyle w:val="CommentTok"/>
+        </w:rPr>
+        <w:t xml:space="preserve"> track</w:t>
+      </w:r>
+      <w:r>
+        <w:rPr>
+          <w:rStyle w:val="CommentTok"/>
+        </w:rPr>
+        <w:t xml:space="preserve"> variable does not exist after the above operation</w:t>
+      </w:r>
+      <w:r>
+        <w:rPr>
+          <w:rStyle w:val="CommentTok"/>
+        </w:rPr>
+        <w:t>, continue</w:t>
+      </w:r>
+      <w:r>
+        <w:rPr>
+          <w:rStyle w:val="CommentTok"/>
+        </w:rPr>
+        <w:t xml:space="preserve"> to the next iteration of the loop</w:t>
+      </w:r>
+    </w:p>
+    <w:p>
+      <w:pPr>
+        <w:pStyle w:val="HTMLPreformatted"/>
+        <w:rPr>
+          <w:rStyle w:val="ControlFlowTok"/>
+        </w:rPr>
+      </w:pPr>
+      <w:r>
+        <w:rPr>
+          <w:rStyle w:val="ControlFlowTok"/>
+        </w:rPr>
+        <w:t xml:space="preserve">            if(!track) continue;</w:t>
+      </w:r>
+    </w:p>
+    <w:p>
+      <w:pPr>
+        <w:pStyle w:val="HTMLPreformatted"/>
+        <w:rPr>
+          <w:rStyle w:val="ControlFlowTok"/>
+        </w:rPr>
+      </w:pPr>
+    </w:p>
+    <w:p>
+      <w:pPr>
+        <w:pStyle w:val="HTMLPreformatted"/>
+        <w:rPr>
+          <w:rStyle w:val="CommentTok"/>
+        </w:rPr>
+      </w:pPr>
+      <w:r>
+        <w:rPr>
+          <w:rStyle w:val="ControlFlowTok"/>
+        </w:rPr>
+        <w:t xml:space="preserve">            </w:t>
+      </w:r>
+      <w:r>
+        <w:rPr>
+          <w:rStyle w:val="CommentTok"/>
+        </w:rPr>
+        <w:t>// here we do some track selection</w:t>
+      </w:r>
+    </w:p>
+    <w:p>
+      <w:pPr>
+        <w:pStyle w:val="HTMLPreformatted"/>
+        <w:rPr>
+          <w:rStyle w:val="ControlFlowTok"/>
+        </w:rPr>
+      </w:pPr>
+      <w:r>
+        <w:rPr>
+          <w:rStyle w:val="ControlFlowTok"/>
+        </w:rPr>
+        <w:t xml:space="preserve">            if(!track-&gt;</w:t>
+      </w:r>
+      <w:proofErr w:type="spellStart"/>
+      <w:r>
+        <w:rPr>
+          <w:rStyle w:val="ControlFlowTok"/>
+        </w:rPr>
+        <w:t>TestFilterbit</w:t>
+      </w:r>
+      <w:proofErr w:type="spellEnd"/>
+      <w:r>
+        <w:rPr>
+          <w:rStyle w:val="ControlFlowTok"/>
+        </w:rPr>
+        <w:t>(128) continue;</w:t>
+      </w:r>
+    </w:p>
+    <w:p>
+      <w:pPr>
+        <w:pStyle w:val="HTMLPreformatted"/>
+        <w:rPr>
+          <w:rStyle w:val="ControlFlowTok"/>
+        </w:rPr>
+      </w:pPr>
+    </w:p>
+    <w:p>
+      <w:pPr>
+        <w:pStyle w:val="HTMLPreformatted"/>
+        <w:rPr>
+          <w:rStyle w:val="CommentTok"/>
+        </w:rPr>
+      </w:pPr>
+      <w:r>
+        <w:rPr>
+          <w:rStyle w:val="ControlFlowTok"/>
+        </w:rPr>
+        <w:t xml:space="preserve">            </w:t>
+      </w:r>
+      <w:r>
+        <w:rPr>
+          <w:rStyle w:val="CommentTok"/>
+        </w:rPr>
+        <w:t xml:space="preserve">// </w:t>
+      </w:r>
+      <w:r>
+        <w:rPr>
+          <w:rStyle w:val="CommentTok"/>
+        </w:rPr>
+        <w:t>get the transverse momentum of the track and fill the histogram with this data</w:t>
+      </w:r>
+    </w:p>
+    <w:p>
+      <w:pPr>
+        <w:pStyle w:val="HTMLPreformatted"/>
+        <w:rPr>
+          <w:rStyle w:val="ControlFlowTok"/>
+        </w:rPr>
+      </w:pPr>
+      <w:r>
+        <w:rPr>
+          <w:rStyle w:val="ControlFlowTok"/>
+        </w:rPr>
+        <w:t xml:space="preserve">            </w:t>
+      </w:r>
+      <w:proofErr w:type="spellStart"/>
+      <w:r>
+        <w:rPr>
+          <w:rStyle w:val="ControlFlowTok"/>
+        </w:rPr>
+        <w:t>fHistPt</w:t>
+      </w:r>
+      <w:proofErr w:type="spellEnd"/>
+      <w:r>
+        <w:rPr>
+          <w:rStyle w:val="ControlFlowTok"/>
+        </w:rPr>
+        <w:t>-&gt;Fill(track-&gt;Pt());</w:t>
+      </w:r>
+    </w:p>
+    <w:p>
+      <w:pPr>
+        <w:pStyle w:val="HTMLPreformatted"/>
+        <w:rPr>
+          <w:rStyle w:val="ControlFlowTok"/>
+        </w:rPr>
+      </w:pPr>
+      <w:r>
+        <w:rPr>
+          <w:rStyle w:val="ControlFlowTok"/>
+        </w:rPr>
+        <w:t xml:space="preserve">        }</w:t>
+      </w:r>
+    </w:p>
+    <w:p>
+      <w:pPr>
+        <w:pStyle w:val="HTMLPreformatted"/>
+        <w:rPr>
+          <w:rStyle w:val="CommentTok"/>
+        </w:rPr>
+      </w:pPr>
+      <w:r>
+        <w:rPr>
+          <w:rStyle w:val="ControlFlowTok"/>
+        </w:rPr>
+        <w:t xml:space="preserve">        </w:t>
+      </w:r>
+      <w:r>
+        <w:rPr>
+          <w:rStyle w:val="CommentTok"/>
+        </w:rPr>
+        <w:t xml:space="preserve">// </w:t>
+      </w:r>
+      <w:r>
+        <w:rPr>
+          <w:rStyle w:val="CommentTok"/>
+        </w:rPr>
+        <w:t>save the output list</w:t>
+      </w:r>
+    </w:p>
+    <w:p>
+      <w:pPr>
+        <w:pStyle w:val="HTMLPreformatted"/>
+        <w:rPr>
+          <w:rStyle w:val="ControlFlowTok"/>
+        </w:rPr>
+      </w:pPr>
+      <w:r>
+        <w:rPr>
+          <w:rStyle w:val="ControlFlowTok"/>
+        </w:rPr>
+        <w:lastRenderedPageBreak/>
+        <w:t xml:space="preserve">        </w:t>
+      </w:r>
+      <w:proofErr w:type="spellStart"/>
+      <w:r>
+        <w:rPr>
+          <w:rStyle w:val="ControlFlowTok"/>
+        </w:rPr>
+        <w:t>PostData</w:t>
+      </w:r>
+      <w:proofErr w:type="spellEnd"/>
+      <w:r>
+        <w:rPr>
+          <w:rStyle w:val="ControlFlowTok"/>
+        </w:rPr>
+        <w:t xml:space="preserve">(1, </w:t>
+      </w:r>
+      <w:proofErr w:type="spellStart"/>
+      <w:r>
+        <w:rPr>
+          <w:rStyle w:val="ControlFlowTok"/>
+        </w:rPr>
+        <w:t>fOutputList</w:t>
+      </w:r>
+      <w:proofErr w:type="spellEnd"/>
+      <w:r>
+        <w:rPr>
+          <w:rStyle w:val="ControlFlowTok"/>
+        </w:rPr>
+        <w:t>);</w:t>
+      </w:r>
+    </w:p>
+    <w:p>
+      <w:pPr>
+        <w:pStyle w:val="HTMLPreformatted"/>
+        <w:rPr>
+          <w:rStyle w:val="ControlFlowTok"/>
+        </w:rPr>
+      </w:pPr>
+      <w:r>
+        <w:rPr>
+          <w:rStyle w:val="ControlFlowTok"/>
+        </w:rPr>
+        <w:t xml:space="preserve">    }</w:t>
+      </w:r>
     </w:p>
     <w:p/>
+    <w:p>
+      <w:pPr>
+        <w:pStyle w:val="Heading5"/>
+      </w:pPr>
+      <w:r>
+        <w:t xml:space="preserve">The </w:t>
+      </w:r>
+      <w:proofErr w:type="spellStart"/>
+      <w:r>
+        <w:t>AddTask</w:t>
+      </w:r>
+      <w:proofErr w:type="spellEnd"/>
+      <w:r>
+        <w:t xml:space="preserve"> macro</w:t>
+      </w:r>
+      <w:r>
+        <w:t xml:space="preserve"> (.</w:t>
+      </w:r>
+      <w:r>
+        <w:t>C</w:t>
+      </w:r>
+      <w:r>
+        <w:t>)</w:t>
+      </w:r>
+    </w:p>
+    <w:p>
+      <w:pPr>
+        <w:rPr>
+          <w:lang w:val="en-GB"/>
+        </w:rPr>
+      </w:pPr>
+    </w:p>
+    <w:p>
+      <w:pPr>
+        <w:rPr>
+          <w:lang w:val="en-GB"/>
+        </w:rPr>
+      </w:pPr>
+      <w:r>
+        <w:rPr>
+          <w:lang w:val="en-GB"/>
+        </w:rPr>
+        <w:t xml:space="preserve">Reproduced and modified from </w:t>
+      </w:r>
+      <w:sdt>
+        <w:sdtPr>
+          <w:rPr>
+            <w:lang w:val="en-GB"/>
+          </w:rPr>
+          <w:id w:val="-1212412350"/>
+          <w:citation/>
+        </w:sdtPr>
+        <w:sdtContent>
+          <w:r>
+            <w:rPr>
+              <w:lang w:val="en-GB"/>
+            </w:rPr>
+            <w:fldChar w:fldCharType="begin"/>
+          </w:r>
+          <w:r>
+            <w:rPr>
+              <w:lang w:val="en-US"/>
+            </w:rPr>
+            <w:instrText xml:space="preserve"> CITATION ALI19 \l 1033 </w:instrText>
+          </w:r>
+          <w:r>
+            <w:rPr>
+              <w:lang w:val="en-GB"/>
+            </w:rPr>
+            <w:fldChar w:fldCharType="separate"/>
+          </w:r>
+          <w:r>
+            <w:rPr>
+              <w:noProof/>
+              <w:lang w:val="en-US"/>
+            </w:rPr>
+            <w:t>(20)</w:t>
+          </w:r>
+          <w:r>
+            <w:rPr>
+              <w:lang w:val="en-GB"/>
+            </w:rPr>
+            <w:fldChar w:fldCharType="end"/>
+          </w:r>
+        </w:sdtContent>
+      </w:sdt>
+      <w:r>
+        <w:rPr>
+          <w:lang w:val="en-GB"/>
+        </w:rPr>
+        <w:t>:</w:t>
+      </w:r>
+    </w:p>
+    <w:p>
+      <w:pPr>
+        <w:rPr>
+          <w:lang w:val="en-GB"/>
+        </w:rPr>
+      </w:pPr>
+    </w:p>
+    <w:p>
+      <w:pPr>
+        <w:rPr>
+          <w:rStyle w:val="CommentTok"/>
+        </w:rPr>
+      </w:pPr>
+      <w:r>
+        <w:rPr>
+          <w:rStyle w:val="CommentTok"/>
+        </w:rPr>
+        <w:t>//this file instantiates our class</w:t>
+      </w:r>
+      <w:r>
+        <w:rPr>
+          <w:rStyle w:val="CommentTok"/>
+        </w:rPr>
+        <w:t>, defines its input and output, and connects it to the analysis manager</w:t>
+      </w:r>
+    </w:p>
+    <w:p>
+      <w:pPr>
+        <w:rPr>
+          <w:rStyle w:val="CommentTok"/>
+        </w:rPr>
+      </w:pPr>
+    </w:p>
+    <w:p>
+      <w:pPr>
+        <w:rPr>
+          <w:rStyle w:val="ControlFlowTok"/>
+        </w:rPr>
+      </w:pPr>
+      <w:proofErr w:type="spellStart"/>
+      <w:r>
+        <w:rPr>
+          <w:rStyle w:val="ControlFlowTok"/>
+        </w:rPr>
+        <w:t>AliAnalysisTaskMyTask</w:t>
+      </w:r>
+      <w:proofErr w:type="spellEnd"/>
+      <w:r>
+        <w:rPr>
+          <w:rStyle w:val="ControlFlowTok"/>
+        </w:rPr>
+        <w:t xml:space="preserve">* </w:t>
+      </w:r>
+      <w:proofErr w:type="spellStart"/>
+      <w:r>
+        <w:rPr>
+          <w:rStyle w:val="ControlFlowTok"/>
+        </w:rPr>
+        <w:t>AddMyTask</w:t>
+      </w:r>
+      <w:proofErr w:type="spellEnd"/>
+      <w:r>
+        <w:rPr>
+          <w:rStyle w:val="ControlFlowTok"/>
+        </w:rPr>
+        <w:t>(</w:t>
+      </w:r>
+      <w:proofErr w:type="spellStart"/>
+      <w:r>
+        <w:rPr>
+          <w:rStyle w:val="ControlFlowTok"/>
+        </w:rPr>
+        <w:t>TString</w:t>
+      </w:r>
+      <w:proofErr w:type="spellEnd"/>
+      <w:r>
+        <w:rPr>
+          <w:rStyle w:val="ControlFlowTok"/>
+        </w:rPr>
+        <w:t xml:space="preserve"> name = "name") {</w:t>
+      </w:r>
+    </w:p>
+    <w:p>
+      <w:pPr>
+        <w:rPr>
+          <w:rStyle w:val="CommentTok"/>
+        </w:rPr>
+      </w:pPr>
+      <w:r>
+        <w:rPr>
+          <w:rStyle w:val="CommentTok"/>
+        </w:rPr>
+        <w:t>//get a pointer to the analysis manager</w:t>
+      </w:r>
+    </w:p>
+    <w:p>
+      <w:pPr>
+        <w:rPr>
+          <w:rStyle w:val="ControlFlowTok"/>
+        </w:rPr>
+      </w:pPr>
+      <w:r>
+        <w:rPr>
+          <w:rStyle w:val="ControlFlowTok"/>
+        </w:rPr>
+        <w:t xml:space="preserve">  </w:t>
+      </w:r>
+      <w:proofErr w:type="spellStart"/>
+      <w:r>
+        <w:rPr>
+          <w:rStyle w:val="ControlFlowTok"/>
+        </w:rPr>
+        <w:t>AliAnalysisManager</w:t>
+      </w:r>
+      <w:proofErr w:type="spellEnd"/>
+      <w:r>
+        <w:rPr>
+          <w:rStyle w:val="ControlFlowTok"/>
+        </w:rPr>
+        <w:t xml:space="preserve"> *</w:t>
+      </w:r>
+      <w:proofErr w:type="spellStart"/>
+      <w:r>
+        <w:rPr>
+          <w:rStyle w:val="ControlFlowTok"/>
+        </w:rPr>
+        <w:t>mgr</w:t>
+      </w:r>
+      <w:proofErr w:type="spellEnd"/>
+      <w:r>
+        <w:rPr>
+          <w:rStyle w:val="ControlFlowTok"/>
+        </w:rPr>
+        <w:t xml:space="preserve"> = </w:t>
+      </w:r>
+      <w:proofErr w:type="spellStart"/>
+      <w:r>
+        <w:rPr>
+          <w:rStyle w:val="ControlFlowTok"/>
+        </w:rPr>
+        <w:t>AliAnalysisManager</w:t>
+      </w:r>
+      <w:proofErr w:type="spellEnd"/>
+      <w:r>
+        <w:rPr>
+          <w:rStyle w:val="ControlFlowTok"/>
+        </w:rPr>
+        <w:t>::</w:t>
+      </w:r>
+      <w:proofErr w:type="spellStart"/>
+      <w:r>
+        <w:rPr>
+          <w:rStyle w:val="ControlFlowTok"/>
+        </w:rPr>
+        <w:t>GetAnalysisManager</w:t>
+      </w:r>
+      <w:proofErr w:type="spellEnd"/>
+      <w:r>
+        <w:rPr>
+          <w:rStyle w:val="ControlFlowTok"/>
+        </w:rPr>
+        <w:t>();</w:t>
+      </w:r>
+    </w:p>
+    <w:p>
+      <w:pPr>
+        <w:rPr>
+          <w:rStyle w:val="ControlFlowTok"/>
+        </w:rPr>
+      </w:pPr>
+    </w:p>
+    <w:p>
+      <w:pPr>
+        <w:rPr>
+          <w:rStyle w:val="CommentTok"/>
+        </w:rPr>
+      </w:pPr>
+      <w:r>
+        <w:rPr>
+          <w:rStyle w:val="ControlFlowTok"/>
+        </w:rPr>
+        <w:t xml:space="preserve">  </w:t>
+      </w:r>
+      <w:r>
+        <w:rPr>
+          <w:rStyle w:val="CommentTok"/>
+        </w:rPr>
+        <w:t>// resolve the name of the output file</w:t>
+      </w:r>
+    </w:p>
+    <w:p>
+      <w:pPr>
+        <w:rPr>
+          <w:rStyle w:val="ControlFlowTok"/>
+        </w:rPr>
+      </w:pPr>
+      <w:r>
+        <w:rPr>
+          <w:rStyle w:val="ControlFlowTok"/>
+        </w:rPr>
+        <w:t xml:space="preserve">  </w:t>
+      </w:r>
+      <w:proofErr w:type="spellStart"/>
+      <w:r>
+        <w:rPr>
+          <w:rStyle w:val="ControlFlowTok"/>
+        </w:rPr>
+        <w:t>TString</w:t>
+      </w:r>
+      <w:proofErr w:type="spellEnd"/>
+      <w:r>
+        <w:rPr>
+          <w:rStyle w:val="ControlFlowTok"/>
+        </w:rPr>
+        <w:t xml:space="preserve"> </w:t>
+      </w:r>
+      <w:proofErr w:type="spellStart"/>
+      <w:r>
+        <w:rPr>
+          <w:rStyle w:val="ControlFlowTok"/>
+        </w:rPr>
+        <w:t>fileName</w:t>
+      </w:r>
+      <w:proofErr w:type="spellEnd"/>
+      <w:r>
+        <w:rPr>
+          <w:rStyle w:val="ControlFlowTok"/>
+        </w:rPr>
+        <w:t xml:space="preserve"> = </w:t>
+      </w:r>
+      <w:proofErr w:type="spellStart"/>
+      <w:r>
+        <w:rPr>
+          <w:rStyle w:val="ControlFlowTok"/>
+        </w:rPr>
+        <w:t>AliAnalysisManager</w:t>
+      </w:r>
+      <w:proofErr w:type="spellEnd"/>
+      <w:r>
+        <w:rPr>
+          <w:rStyle w:val="ControlFlowTok"/>
+        </w:rPr>
+        <w:t>::</w:t>
+      </w:r>
+      <w:proofErr w:type="spellStart"/>
+      <w:r>
+        <w:rPr>
+          <w:rStyle w:val="ControlFlowTok"/>
+        </w:rPr>
+        <w:t>GetCommonFileName</w:t>
+      </w:r>
+      <w:proofErr w:type="spellEnd"/>
+      <w:r>
+        <w:rPr>
+          <w:rStyle w:val="ControlFlowTok"/>
+        </w:rPr>
+        <w:t>();</w:t>
+      </w:r>
+    </w:p>
+    <w:p>
+      <w:pPr>
+        <w:rPr>
+          <w:rStyle w:val="ControlFlowTok"/>
+        </w:rPr>
+      </w:pPr>
+      <w:r>
+        <w:rPr>
+          <w:rStyle w:val="ControlFlowTok"/>
+        </w:rPr>
+        <w:t xml:space="preserve">  </w:t>
+      </w:r>
+      <w:proofErr w:type="spellStart"/>
+      <w:r>
+        <w:rPr>
+          <w:rStyle w:val="ControlFlowTok"/>
+        </w:rPr>
+        <w:t>fileName</w:t>
+      </w:r>
+      <w:proofErr w:type="spellEnd"/>
+      <w:r>
+        <w:rPr>
+          <w:rStyle w:val="ControlFlowTok"/>
+        </w:rPr>
+        <w:t xml:space="preserve"> += ":</w:t>
+      </w:r>
+      <w:proofErr w:type="spellStart"/>
+      <w:r>
+        <w:rPr>
+          <w:rStyle w:val="ControlFlowTok"/>
+        </w:rPr>
+        <w:t>MyTask</w:t>
+      </w:r>
+      <w:proofErr w:type="spellEnd"/>
+      <w:r>
+        <w:rPr>
+          <w:rStyle w:val="ControlFlowTok"/>
+        </w:rPr>
+        <w:t xml:space="preserve">";      </w:t>
+      </w:r>
+      <w:r>
+        <w:rPr>
+          <w:rStyle w:val="CommentTok"/>
+        </w:rPr>
+        <w:t>// create a subfolder in th</w:t>
+      </w:r>
+      <w:r>
+        <w:rPr>
+          <w:rStyle w:val="CommentTok"/>
+        </w:rPr>
+        <w:t>is</w:t>
+      </w:r>
+      <w:r>
+        <w:rPr>
+          <w:rStyle w:val="CommentTok"/>
+        </w:rPr>
+        <w:t xml:space="preserve"> file</w:t>
+      </w:r>
+    </w:p>
+    <w:p>
+      <w:pPr>
+        <w:rPr>
+          <w:rStyle w:val="ControlFlowTok"/>
+        </w:rPr>
+      </w:pPr>
+    </w:p>
+    <w:p>
+      <w:pPr>
+        <w:rPr>
+          <w:rStyle w:val="CommentTok"/>
+        </w:rPr>
+      </w:pPr>
+      <w:r>
+        <w:rPr>
+          <w:rStyle w:val="ControlFlowTok"/>
+        </w:rPr>
+        <w:t xml:space="preserve">  </w:t>
+      </w:r>
+      <w:r>
+        <w:rPr>
+          <w:rStyle w:val="CommentTok"/>
+        </w:rPr>
+        <w:t xml:space="preserve">// </w:t>
+      </w:r>
+      <w:r>
+        <w:rPr>
+          <w:rStyle w:val="CommentTok"/>
+        </w:rPr>
+        <w:t>create an instance of the analysis task</w:t>
+      </w:r>
+    </w:p>
+    <w:p>
+      <w:pPr>
+        <w:rPr>
+          <w:rStyle w:val="ControlFlowTok"/>
+        </w:rPr>
+      </w:pPr>
+      <w:r>
+        <w:rPr>
+          <w:rStyle w:val="ControlFlowTok"/>
+        </w:rPr>
+        <w:t xml:space="preserve">  </w:t>
+      </w:r>
+      <w:proofErr w:type="spellStart"/>
+      <w:r>
+        <w:rPr>
+          <w:rStyle w:val="ControlFlowTok"/>
+        </w:rPr>
+        <w:t>AliAnalysisTaskMyTask</w:t>
+      </w:r>
+      <w:proofErr w:type="spellEnd"/>
+      <w:r>
+        <w:rPr>
+          <w:rStyle w:val="ControlFlowTok"/>
+        </w:rPr>
+        <w:t xml:space="preserve">* task = new </w:t>
+      </w:r>
+      <w:proofErr w:type="spellStart"/>
+      <w:r>
+        <w:rPr>
+          <w:rStyle w:val="ControlFlowTok"/>
+        </w:rPr>
+        <w:t>AliAnalysisTaskMyTask</w:t>
+      </w:r>
+      <w:proofErr w:type="spellEnd"/>
+      <w:r>
+        <w:rPr>
+          <w:rStyle w:val="ControlFlowTok"/>
+        </w:rPr>
+        <w:t>(</w:t>
+      </w:r>
+      <w:proofErr w:type="spellStart"/>
+      <w:r>
+        <w:rPr>
+          <w:rStyle w:val="ControlFlowTok"/>
+        </w:rPr>
+        <w:t>name.Data</w:t>
+      </w:r>
+      <w:proofErr w:type="spellEnd"/>
+      <w:r>
+        <w:rPr>
+          <w:rStyle w:val="ControlFlowTok"/>
+        </w:rPr>
+        <w:t xml:space="preserve">());   </w:t>
+      </w:r>
+    </w:p>
+    <w:p>
+      <w:pPr>
+        <w:rPr>
+          <w:rStyle w:val="ControlFlowTok"/>
+        </w:rPr>
+      </w:pPr>
+    </w:p>
+    <w:p>
+      <w:pPr>
+        <w:rPr>
+          <w:rStyle w:val="CommentTok"/>
+        </w:rPr>
+      </w:pPr>
+      <w:r>
+        <w:rPr>
+          <w:rStyle w:val="ControlFlowTok"/>
+        </w:rPr>
+        <w:t xml:space="preserve">  </w:t>
+      </w:r>
+      <w:r>
+        <w:rPr>
+          <w:rStyle w:val="CommentTok"/>
+        </w:rPr>
+        <w:t xml:space="preserve">// add </w:t>
+      </w:r>
+      <w:r>
+        <w:rPr>
+          <w:rStyle w:val="CommentTok"/>
+        </w:rPr>
+        <w:t>this</w:t>
+      </w:r>
+      <w:r>
+        <w:rPr>
+          <w:rStyle w:val="CommentTok"/>
+        </w:rPr>
+        <w:t xml:space="preserve"> task to the</w:t>
+      </w:r>
+      <w:r>
+        <w:rPr>
+          <w:rStyle w:val="CommentTok"/>
+        </w:rPr>
+        <w:t xml:space="preserve"> analysis</w:t>
+      </w:r>
+      <w:r>
+        <w:rPr>
+          <w:rStyle w:val="CommentTok"/>
+        </w:rPr>
+        <w:t xml:space="preserve"> manager</w:t>
+      </w:r>
+    </w:p>
+    <w:p>
+      <w:pPr>
+        <w:rPr>
+          <w:rStyle w:val="ControlFlowTok"/>
+        </w:rPr>
+      </w:pPr>
+      <w:r>
+        <w:rPr>
+          <w:rStyle w:val="ControlFlowTok"/>
+        </w:rPr>
+        <w:t xml:space="preserve">  </w:t>
+      </w:r>
+      <w:proofErr w:type="spellStart"/>
+      <w:r>
+        <w:rPr>
+          <w:rStyle w:val="ControlFlowTok"/>
+        </w:rPr>
+        <w:t>mgr</w:t>
+      </w:r>
+      <w:proofErr w:type="spellEnd"/>
+      <w:r>
+        <w:rPr>
+          <w:rStyle w:val="ControlFlowTok"/>
+        </w:rPr>
+        <w:t>-&gt;</w:t>
+      </w:r>
+      <w:proofErr w:type="spellStart"/>
+      <w:r>
+        <w:rPr>
+          <w:rStyle w:val="ControlFlowTok"/>
+        </w:rPr>
+        <w:t>AddTask</w:t>
+      </w:r>
+      <w:proofErr w:type="spellEnd"/>
+      <w:r>
+        <w:rPr>
+          <w:rStyle w:val="ControlFlowTok"/>
+        </w:rPr>
+        <w:t>(task);</w:t>
+      </w:r>
+    </w:p>
+    <w:p>
+      <w:pPr>
+        <w:rPr>
+          <w:rStyle w:val="CommentTok"/>
+        </w:rPr>
+      </w:pPr>
+    </w:p>
+    <w:p>
+      <w:pPr>
+        <w:rPr>
+          <w:rStyle w:val="CommentTok"/>
+        </w:rPr>
+      </w:pPr>
+      <w:r>
+        <w:rPr>
+          <w:rStyle w:val="CommentTok"/>
+        </w:rPr>
+        <w:t xml:space="preserve">  // connect the manager to </w:t>
+      </w:r>
+      <w:r>
+        <w:rPr>
+          <w:rStyle w:val="CommentTok"/>
+        </w:rPr>
+        <w:t>the</w:t>
+      </w:r>
+      <w:r>
+        <w:rPr>
+          <w:rStyle w:val="CommentTok"/>
+        </w:rPr>
+        <w:t xml:space="preserve"> task</w:t>
+      </w:r>
+      <w:r>
+        <w:rPr>
+          <w:rStyle w:val="CommentTok"/>
+        </w:rPr>
+        <w:t>’s input container</w:t>
+      </w:r>
+    </w:p>
+    <w:p>
+      <w:pPr>
+        <w:rPr>
+          <w:rStyle w:val="ControlFlowTok"/>
+        </w:rPr>
+      </w:pPr>
+      <w:r>
+        <w:rPr>
+          <w:rStyle w:val="ControlFlowTok"/>
+        </w:rPr>
+        <w:t xml:space="preserve">  </w:t>
+      </w:r>
+      <w:proofErr w:type="spellStart"/>
+      <w:r>
+        <w:rPr>
+          <w:rStyle w:val="ControlFlowTok"/>
+        </w:rPr>
+        <w:t>mgr</w:t>
+      </w:r>
+      <w:proofErr w:type="spellEnd"/>
+      <w:r>
+        <w:rPr>
+          <w:rStyle w:val="ControlFlowTok"/>
+        </w:rPr>
+        <w:t>-&gt;</w:t>
+      </w:r>
+      <w:proofErr w:type="spellStart"/>
+      <w:r>
+        <w:rPr>
+          <w:rStyle w:val="ControlFlowTok"/>
+        </w:rPr>
+        <w:t>ConnectInput</w:t>
+      </w:r>
+      <w:proofErr w:type="spellEnd"/>
+      <w:r>
+        <w:rPr>
+          <w:rStyle w:val="ControlFlowTok"/>
+        </w:rPr>
+        <w:t>(task,0,mgr-&gt;</w:t>
+      </w:r>
+      <w:proofErr w:type="spellStart"/>
+      <w:r>
+        <w:rPr>
+          <w:rStyle w:val="ControlFlowTok"/>
+        </w:rPr>
+        <w:t>GetCommonInputContainer</w:t>
+      </w:r>
+      <w:proofErr w:type="spellEnd"/>
+      <w:r>
+        <w:rPr>
+          <w:rStyle w:val="ControlFlowTok"/>
+        </w:rPr>
+        <w:t>());</w:t>
+      </w:r>
+    </w:p>
+    <w:p>
+      <w:pPr>
+        <w:rPr>
+          <w:rStyle w:val="CommentTok"/>
+        </w:rPr>
+      </w:pPr>
+      <w:r>
+        <w:rPr>
+          <w:rStyle w:val="ControlFlowTok"/>
+        </w:rPr>
+        <w:t xml:space="preserve">  </w:t>
+      </w:r>
+      <w:r>
+        <w:rPr>
+          <w:rStyle w:val="CommentTok"/>
+        </w:rPr>
+        <w:t xml:space="preserve">// connect the manager to </w:t>
+      </w:r>
+      <w:r>
+        <w:rPr>
+          <w:rStyle w:val="CommentTok"/>
+        </w:rPr>
+        <w:t>the</w:t>
+      </w:r>
+      <w:r>
+        <w:rPr>
+          <w:rStyle w:val="CommentTok"/>
+        </w:rPr>
+        <w:t xml:space="preserve"> task</w:t>
+      </w:r>
+      <w:r>
+        <w:rPr>
+          <w:rStyle w:val="CommentTok"/>
+        </w:rPr>
+        <w:t xml:space="preserve">’s </w:t>
+      </w:r>
+      <w:r>
+        <w:rPr>
+          <w:rStyle w:val="CommentTok"/>
+        </w:rPr>
+        <w:t>output</w:t>
+      </w:r>
+      <w:r>
+        <w:rPr>
+          <w:rStyle w:val="CommentTok"/>
+        </w:rPr>
+        <w:t xml:space="preserve"> container</w:t>
+      </w:r>
+      <w:r>
+        <w:rPr>
+          <w:rStyle w:val="CommentTok"/>
+        </w:rPr>
+        <w:t xml:space="preserve"> (</w:t>
+      </w:r>
+      <w:proofErr w:type="spellStart"/>
+      <w:r>
+        <w:rPr>
+          <w:rStyle w:val="CommentTok"/>
+        </w:rPr>
+        <w:t>TList</w:t>
+      </w:r>
+      <w:proofErr w:type="spellEnd"/>
+      <w:r>
+        <w:rPr>
+          <w:rStyle w:val="CommentTok"/>
+        </w:rPr>
+        <w:t>)</w:t>
+      </w:r>
+    </w:p>
+    <w:p>
+      <w:pPr>
+        <w:rPr>
+          <w:rStyle w:val="ControlFlowTok"/>
+        </w:rPr>
+      </w:pPr>
+      <w:r>
+        <w:rPr>
+          <w:rStyle w:val="ControlFlowTok"/>
+        </w:rPr>
+        <w:t xml:space="preserve">  mgr-&gt;ConnectOutput(task,1,mgr-&gt;CreateContainer("MyOutputContainer", </w:t>
+      </w:r>
+      <w:proofErr w:type="spellStart"/>
+      <w:r>
+        <w:rPr>
+          <w:rStyle w:val="ControlFlowTok"/>
+        </w:rPr>
+        <w:t>TList</w:t>
+      </w:r>
+      <w:proofErr w:type="spellEnd"/>
+      <w:r>
+        <w:rPr>
+          <w:rStyle w:val="ControlFlowTok"/>
+        </w:rPr>
+        <w:t xml:space="preserve">::Class(), </w:t>
+      </w:r>
+      <w:proofErr w:type="spellStart"/>
+      <w:r>
+        <w:rPr>
+          <w:rStyle w:val="ControlFlowTok"/>
+        </w:rPr>
+        <w:t>AliAnalysisManager</w:t>
+      </w:r>
+      <w:proofErr w:type="spellEnd"/>
+      <w:r>
+        <w:rPr>
+          <w:rStyle w:val="ControlFlowTok"/>
+        </w:rPr>
+        <w:t>::</w:t>
+      </w:r>
+      <w:proofErr w:type="spellStart"/>
+      <w:r>
+        <w:rPr>
+          <w:rStyle w:val="ControlFlowTok"/>
+        </w:rPr>
+        <w:t>kOutputContainer</w:t>
+      </w:r>
+      <w:proofErr w:type="spellEnd"/>
+      <w:r>
+        <w:rPr>
+          <w:rStyle w:val="ControlFlowTok"/>
+        </w:rPr>
+        <w:t xml:space="preserve">, </w:t>
+      </w:r>
+      <w:proofErr w:type="spellStart"/>
+      <w:r>
+        <w:rPr>
+          <w:rStyle w:val="ControlFlowTok"/>
+        </w:rPr>
+        <w:t>fileName.Data</w:t>
+      </w:r>
+      <w:proofErr w:type="spellEnd"/>
+      <w:r>
+        <w:rPr>
+          <w:rStyle w:val="ControlFlowTok"/>
+        </w:rPr>
+        <w:t>()));</w:t>
+      </w:r>
+    </w:p>
+    <w:p>
+      <w:pPr>
+        <w:rPr>
+          <w:rStyle w:val="ControlFlowTok"/>
+        </w:rPr>
+      </w:pPr>
+    </w:p>
+    <w:p>
+      <w:pPr>
+        <w:rPr>
+          <w:rStyle w:val="CommentTok"/>
+        </w:rPr>
+      </w:pPr>
+      <w:r>
+        <w:rPr>
+          <w:rStyle w:val="ControlFlowTok"/>
+        </w:rPr>
+        <w:t xml:space="preserve">  </w:t>
+      </w:r>
+      <w:r>
+        <w:rPr>
+          <w:rStyle w:val="CommentTok"/>
+        </w:rPr>
+        <w:t xml:space="preserve">// important: return a pointer to </w:t>
+      </w:r>
+      <w:r>
+        <w:rPr>
+          <w:rStyle w:val="CommentTok"/>
+        </w:rPr>
+        <w:t>this</w:t>
+      </w:r>
+      <w:r>
+        <w:rPr>
+          <w:rStyle w:val="CommentTok"/>
+        </w:rPr>
+        <w:t xml:space="preserve"> task</w:t>
+      </w:r>
+    </w:p>
+    <w:p>
+      <w:pPr>
+        <w:rPr>
+          <w:rStyle w:val="ControlFlowTok"/>
+        </w:rPr>
+      </w:pPr>
+      <w:r>
+        <w:rPr>
+          <w:rStyle w:val="ControlFlowTok"/>
+        </w:rPr>
+        <w:t xml:space="preserve">  return task;</w:t>
+      </w:r>
+    </w:p>
+    <w:p>
+      <w:pPr>
+        <w:rPr>
+          <w:rStyle w:val="ControlFlowTok"/>
+        </w:rPr>
+      </w:pPr>
+      <w:r>
+        <w:rPr>
+          <w:rStyle w:val="ControlFlowTok"/>
+        </w:rPr>
+        <w:t>}</w:t>
+      </w:r>
+    </w:p>
+    <w:p>
+      <w:pPr>
+        <w:rPr>
+          <w:rStyle w:val="ControlFlowTok"/>
+        </w:rPr>
+      </w:pPr>
+    </w:p>
+    <w:p>
+      <w:pPr>
+        <w:rPr>
+          <w:rStyle w:val="ControlFlowTok"/>
+        </w:rPr>
+      </w:pPr>
+    </w:p>
+    <w:p>
+      <w:pPr>
+        <w:pStyle w:val="Heading5"/>
+      </w:pPr>
+      <w:r>
+        <w:t>Running an Analysis Task</w:t>
+      </w:r>
+      <w:bookmarkStart w:id="37" w:name="_GoBack"/>
+      <w:bookmarkEnd w:id="37"/>
+    </w:p>
     <w:p>
       <w:r>
         <w:br w:type="page"/>
@@ -27840,7 +31295,7 @@
 
 <file path=word/comments.xml><?xml version="1.0" encoding="utf-8"?>
 <w:comments xmlns:wpc="http://schemas.microsoft.com/office/word/2010/wordprocessingCanvas" xmlns:cx="http://schemas.microsoft.com/office/drawing/2014/chartex" xmlns:cx1="http://schemas.microsoft.com/office/drawing/2015/9/8/chartex" xmlns:cx2="http://schemas.microsoft.com/office/drawing/2015/10/21/chartex" xmlns:cx3="http://schemas.microsoft.com/office/drawing/2016/5/9/chartex" xmlns:cx4="http://schemas.microsoft.com/office/drawing/2016/5/10/chartex" xmlns:cx5="http://schemas.microsoft.com/office/drawing/2016/5/11/chartex" xmlns:cx6="http://schemas.microsoft.com/office/drawing/2016/5/12/chartex" xmlns:cx7="http://schemas.microsoft.com/office/drawing/2016/5/13/chartex" xmlns:cx8="http://schemas.microsoft.com/office/drawing/2016/5/14/chartex" xmlns:mc="http://schemas.openxmlformats.org/markup-compatibility/2006" xmlns:aink="http://schemas.microsoft.com/office/drawing/2016/ink" xmlns:am3d="http://schemas.microsoft.com/office/drawing/2017/model3d" xmlns:o="urn:schemas-microsoft-com:office:office" xmlns:r="http://schemas.openxmlformats.org/officeDocument/2006/relationships" xmlns:m="http://schemas.openxmlformats.org/officeDocument/2006/math" xmlns:v="urn:schemas-microsoft-com:vml" xmlns:wp14="http://schemas.microsoft.com/office/word/2010/wordprocessingDrawing" xmlns:wp="http://schemas.openxmlformats.org/drawingml/2006/wordprocessingDrawing" xmlns:w10="urn:schemas-microsoft-com:office:word" xmlns:w="http://schemas.openxmlformats.org/wordprocessingml/2006/main" xmlns:w14="http://schemas.microsoft.com/office/word/2010/wordml" xmlns:w15="http://schemas.microsoft.com/office/word/2012/wordml" xmlns:w16cid="http://schemas.microsoft.com/office/word/2016/wordml/cid" xmlns:w16se="http://schemas.microsoft.com/office/word/2015/wordml/symex" xmlns:wpg="http://schemas.microsoft.com/office/word/2010/wordprocessingGroup" xmlns:wpi="http://schemas.microsoft.com/office/word/2010/wordprocessingInk" xmlns:wne="http://schemas.microsoft.com/office/word/2006/wordml" xmlns:wps="http://schemas.microsoft.com/office/word/2010/wordprocessingShape" mc:Ignorable="w14 w15 w16se w16cid wp14">
-  <w:comment w:id="27" w:author="Gerhard Viljoen" w:date="2019-01-26T13:52:00Z" w:initials="GV">
+  <w:comment w:id="26" w:author="Gerhard Viljoen" w:date="2019-01-26T13:52:00Z" w:initials="GV">
     <w:p>
       <w:r>
         <w:rPr>
@@ -28453,7 +31908,7 @@
       <w:rPr>
         <w:noProof/>
       </w:rPr>
-      <w:t>1</w:t>
+      <w:t>2</w:t>
     </w:r>
     <w:r>
       <w:rPr>
@@ -28486,7 +31941,7 @@
       <w:rPr>
         <w:noProof/>
       </w:rPr>
-      <w:t>Introduction</w:t>
+      <w:t>High Energy Physics &amp; The CERN Experiment</w:t>
     </w:r>
     <w:r>
       <w:rPr>
@@ -28521,7 +31976,7 @@
         <v:path o:extrusionok="f" gradientshapeok="t" o:connecttype="rect"/>
         <o:lock v:ext="edit" aspectratio="t"/>
       </v:shapetype>
-      <v:shape id="_x0000_i1108" type="#_x0000_t75" style="width:9.95pt;height:9.95pt" o:bullet="t">
+      <v:shape id="_x0000_i1165" type="#_x0000_t75" style="width:9.95pt;height:9.95pt" o:bullet="t">
         <v:imagedata r:id="rId1" o:title="logo-bullet"/>
       </v:shape>
     </w:pict>
@@ -33462,7 +36917,6 @@
     <w:basedOn w:val="Normal"/>
     <w:link w:val="HTMLPreformattedChar"/>
     <w:uiPriority w:val="99"/>
-    <w:semiHidden/>
     <w:unhideWhenUsed/>
     <w:rsid w:val="004272A2"/>
     <w:pPr>
@@ -33496,7 +36950,6 @@
     <w:basedOn w:val="DefaultParagraphFont"/>
     <w:link w:val="HTMLPreformatted"/>
     <w:uiPriority w:val="99"/>
-    <w:semiHidden/>
     <w:rsid w:val="004272A2"/>
     <w:rPr>
       <w:rFonts w:ascii="Courier New" w:eastAsia="Times New Roman" w:hAnsi="Courier New" w:cs="Courier New"/>
@@ -34854,7 +38307,7 @@
 </file>
 
 <file path=customXml/itemProps2.xml><?xml version="1.0" encoding="utf-8"?>
-<ds:datastoreItem xmlns:ds="http://schemas.openxmlformats.org/officeDocument/2006/customXml" ds:itemID="{4E9B74EF-EE26-C44B-A04F-B3847EC63F76}">
+<ds:datastoreItem xmlns:ds="http://schemas.openxmlformats.org/officeDocument/2006/customXml" ds:itemID="{15E4CDFC-FAE5-1D48-95E6-B4C64E8E3342}">
   <ds:schemaRefs>
     <ds:schemaRef ds:uri="http://schemas.openxmlformats.org/officeDocument/2006/bibliography"/>
   </ds:schemaRefs>

</xml_diff>